<commit_message>
maxwell model hw DONE
</commit_message>
<xml_diff>
--- a/3a.1.PlasticsAndCompositesEngineering/5_ClassActivity/6_Maxwell/ViscoelasticityMaxwellModel.docx
+++ b/3a.1.PlasticsAndCompositesEngineering/5_ClassActivity/6_Maxwell/ViscoelasticityMaxwellModel.docx
@@ -177,6 +177,9 @@
         <w:spacing w:before="0" w:after="240" w:line="276" w:lineRule="auto"/>
       </w:pPr>
       <w:r>
+        <w:t xml:space="preserve">3a. </w:t>
+      </w:r>
+      <w:r>
         <w:t>Viscoelasticity</w:t>
       </w:r>
       <w:r>
@@ -203,6 +206,7 @@
     <w:p>
       <w:pPr>
         <w:spacing w:after="240" w:line="276" w:lineRule="auto"/>
+        <w:jc w:val="both"/>
       </w:pPr>
       <w:r>
         <w:t xml:space="preserve">Fit the relaxation modulus </w:t>
@@ -232,7 +236,16 @@
         <w:t>needed.</w:t>
       </w:r>
       <w:r>
-        <w:t xml:space="preserve"> Plot each Maxwell element in the same plot of G(t) vs. time to show that by adding them up you can fit the experimental curve</w:t>
+        <w:t xml:space="preserve"> Plot each Maxwell element in the same plot of G(t) vs. time to show that by adding them up </w:t>
+      </w:r>
+      <w:r>
+        <w:t>one</w:t>
+      </w:r>
+      <w:r>
+        <w:t xml:space="preserve"> can fit the experimental curve</w:t>
+      </w:r>
+      <w:r>
+        <w:t>.</w:t>
       </w:r>
     </w:p>
     <w:p>
@@ -264,6 +277,9 @@
       <w:r>
         <w:t>)</w:t>
       </w:r>
+      <w:r>
+        <w:t>.</w:t>
+      </w:r>
     </w:p>
     <w:p>
       <w:pPr>
@@ -282,13 +298,11 @@
         </w:numPr>
         <w:spacing w:after="240" w:line="276" w:lineRule="auto"/>
       </w:pPr>
-    </w:p>
-    <w:p>
-      <w:pPr>
-        <w:spacing w:after="240" w:line="276" w:lineRule="auto"/>
-      </w:pPr>
-      <w:r>
-        <w:t>ALGORITHM</w:t>
+      <w:r>
+        <w:t>Relaxation does not occur at a single time, b</w:t>
+      </w:r>
+      <w:r>
+        <w:t>ut a distribution of times.</w:t>
       </w:r>
     </w:p>
     <w:p>
@@ -301,7 +315,7 @@
         <w:spacing w:after="240" w:line="276" w:lineRule="auto"/>
       </w:pPr>
       <w:r>
-        <w:t>Define the Generalized Maxwell model</w:t>
+        <w:t>Three elements are enough to fit the data provided.</w:t>
       </w:r>
     </w:p>
     <w:p>
@@ -314,7 +328,15 @@
         <w:spacing w:after="240" w:line="276" w:lineRule="auto"/>
       </w:pPr>
       <w:r>
-        <w:t>Fit the model to the given G versus t data</w:t>
+        <w:t>The data provided is at constant temperature.</w:t>
+      </w:r>
+    </w:p>
+    <w:p>
+      <w:pPr>
+        <w:spacing w:after="240" w:line="276" w:lineRule="auto"/>
+      </w:pPr>
+      <w:r>
+        <w:t>ALGORITHM</w:t>
       </w:r>
     </w:p>
     <w:p>
@@ -322,12 +344,15 @@
         <w:pStyle w:val="ListParagraph"/>
         <w:numPr>
           <w:ilvl w:val="0"/>
-          <w:numId w:val="4"/>
+          <w:numId w:val="29"/>
         </w:numPr>
         <w:spacing w:after="240" w:line="276" w:lineRule="auto"/>
       </w:pPr>
       <w:r>
-        <w:t>Save the fitting parameters for each Maxwell element</w:t>
+        <w:t>Define the Generalized Maxwell model</w:t>
+      </w:r>
+      <w:r>
+        <w:t>.</w:t>
       </w:r>
     </w:p>
     <w:p>
@@ -335,7 +360,33 @@
         <w:pStyle w:val="ListParagraph"/>
         <w:numPr>
           <w:ilvl w:val="0"/>
-          <w:numId w:val="4"/>
+          <w:numId w:val="29"/>
+        </w:numPr>
+        <w:spacing w:after="240" w:line="276" w:lineRule="auto"/>
+      </w:pPr>
+      <w:r>
+        <w:t>Fit the model to the given G versus t data</w:t>
+      </w:r>
+    </w:p>
+    <w:p>
+      <w:pPr>
+        <w:pStyle w:val="ListParagraph"/>
+        <w:numPr>
+          <w:ilvl w:val="0"/>
+          <w:numId w:val="29"/>
+        </w:numPr>
+        <w:spacing w:after="240" w:line="276" w:lineRule="auto"/>
+      </w:pPr>
+      <w:r>
+        <w:t>Save the fitting parameters for each Maxwell element</w:t>
+      </w:r>
+    </w:p>
+    <w:p>
+      <w:pPr>
+        <w:pStyle w:val="ListParagraph"/>
+        <w:numPr>
+          <w:ilvl w:val="0"/>
+          <w:numId w:val="29"/>
         </w:numPr>
         <w:spacing w:after="240" w:line="276" w:lineRule="auto"/>
       </w:pPr>
@@ -407,14 +458,6 @@
         <w:spacing w:after="240" w:line="276" w:lineRule="auto"/>
       </w:pPr>
       <w:r>
-        <w:t>(Juan)</w:t>
-      </w:r>
-    </w:p>
-    <w:p>
-      <w:pPr>
-        <w:spacing w:after="240" w:line="276" w:lineRule="auto"/>
-      </w:pPr>
-      <w:r>
         <w:rPr>
           <w:noProof/>
         </w:rPr>
@@ -475,7 +518,13 @@
         <w:t>A</w:t>
       </w:r>
       <w:r>
-        <w:t xml:space="preserve"> higher n value may achieve a higher fitting accuracy, but also involves more complexity</w:t>
+        <w:t xml:space="preserve"> higher </w:t>
+      </w:r>
+      <w:r>
+        <w:t>number of Maxwell elements (n)</w:t>
+      </w:r>
+      <w:r>
+        <w:t xml:space="preserve"> value may achieve a higher fitting accuracy, but also involves more complexity</w:t>
       </w:r>
       <w:r>
         <w:t>.</w:t>
@@ -484,33 +533,422 @@
     <w:p>
       <w:pPr>
         <w:spacing w:after="240" w:line="276" w:lineRule="auto"/>
-      </w:pPr>
-      <w:r>
-        <w:t>REFERENCES</w:t>
+        <w:ind w:left="1"/>
+        <w:jc w:val="center"/>
+      </w:pPr>
+      <w:r>
+        <w:drawing>
+          <wp:inline distT="0" distB="0" distL="0" distR="0" wp14:anchorId="5C444DA5" wp14:editId="14BB80AC">
+            <wp:extent cx="2895599" cy="2047875"/>
+            <wp:effectExtent l="0" t="0" r="635" b="0"/>
+            <wp:docPr id="1" name="Picture 1"/>
+            <wp:cNvGraphicFramePr>
+              <a:graphicFrameLocks xmlns:a="http://schemas.openxmlformats.org/drawingml/2006/main" noChangeAspect="1"/>
+            </wp:cNvGraphicFramePr>
+            <a:graphic xmlns:a="http://schemas.openxmlformats.org/drawingml/2006/main">
+              <a:graphicData uri="http://schemas.openxmlformats.org/drawingml/2006/picture">
+                <pic:pic xmlns:pic="http://schemas.openxmlformats.org/drawingml/2006/picture">
+                  <pic:nvPicPr>
+                    <pic:cNvPr id="1" name=""/>
+                    <pic:cNvPicPr/>
+                  </pic:nvPicPr>
+                  <pic:blipFill rotWithShape="1">
+                    <a:blip r:embed="rId12"/>
+                    <a:srcRect t="4183" b="5859"/>
+                    <a:stretch/>
+                  </pic:blipFill>
+                  <pic:spPr bwMode="auto">
+                    <a:xfrm>
+                      <a:off x="0" y="0"/>
+                      <a:ext cx="2896004" cy="2048161"/>
+                    </a:xfrm>
+                    <a:prstGeom prst="rect">
+                      <a:avLst/>
+                    </a:prstGeom>
+                    <a:ln>
+                      <a:noFill/>
+                    </a:ln>
+                    <a:extLst>
+                      <a:ext uri="{53640926-AAD7-44D8-BBD7-CCE9431645EC}">
+                        <a14:shadowObscured xmlns:a14="http://schemas.microsoft.com/office/drawing/2010/main"/>
+                      </a:ext>
+                    </a:extLst>
+                  </pic:spPr>
+                </pic:pic>
+              </a:graphicData>
+            </a:graphic>
+          </wp:inline>
+        </w:drawing>
       </w:r>
     </w:p>
     <w:p>
       <w:pPr>
         <w:spacing w:after="240" w:line="276" w:lineRule="auto"/>
-      </w:pPr>
-      <w:r>
-        <w:t xml:space="preserve">D. </w:t>
-      </w:r>
-      <w:proofErr w:type="spellStart"/>
-      <w:r>
-        <w:t>Roylance</w:t>
-      </w:r>
-      <w:proofErr w:type="spellEnd"/>
-      <w:r>
-        <w:t>, Engineering Viscoelasticity, in: D. of M.S. and Engineering (Ed.), Massachusetts Institute of Technology, Cambridge, MA, 2001: pp. 1–38. http://web.mit.edu/course/3/3.11/www/modules/visco.pdf.</w:t>
+        <w:jc w:val="both"/>
+        <w:rPr>
+          <w:rFonts w:ascii="Calibri" w:eastAsia="Calibri" w:hAnsi="Calibri" w:cs="Calibri"/>
+          <w:color w:val="000000" w:themeColor="text1"/>
+          <w:sz w:val="22"/>
+          <w:szCs w:val="22"/>
+        </w:rPr>
+      </w:pPr>
+      <w:r>
+        <w:rPr>
+          <w:rFonts w:ascii="Calibri" w:eastAsia="Calibri" w:hAnsi="Calibri" w:cs="Calibri"/>
+          <w:color w:val="000000" w:themeColor="text1"/>
+          <w:sz w:val="22"/>
+          <w:szCs w:val="22"/>
+        </w:rPr>
+        <w:t xml:space="preserve">The Generalized Maxwell model also known as the Maxwell–Wiechert model (after James Clerk Maxwell and E Wiechert) is the most general form of the linear model for viscoelasticity. </w:t>
+      </w:r>
+      <w:r>
+        <w:rPr>
+          <w:rFonts w:ascii="Calibri" w:eastAsia="Calibri" w:hAnsi="Calibri" w:cs="Calibri"/>
+          <w:color w:val="000000" w:themeColor="text1"/>
+          <w:sz w:val="22"/>
+          <w:szCs w:val="22"/>
+        </w:rPr>
+        <w:t xml:space="preserve">It uses </w:t>
+      </w:r>
+      <w:r>
+        <w:rPr>
+          <w:rFonts w:ascii="Calibri" w:eastAsia="Calibri" w:hAnsi="Calibri" w:cs="Calibri"/>
+          <w:color w:val="000000" w:themeColor="text1"/>
+          <w:sz w:val="22"/>
+          <w:szCs w:val="22"/>
+        </w:rPr>
+        <w:t>springs and dashpots to represent</w:t>
+      </w:r>
+      <w:r>
+        <w:rPr>
+          <w:rFonts w:ascii="Calibri" w:eastAsia="Calibri" w:hAnsi="Calibri" w:cs="Calibri"/>
+          <w:color w:val="000000" w:themeColor="text1"/>
+          <w:sz w:val="22"/>
+          <w:szCs w:val="22"/>
+        </w:rPr>
+        <w:t xml:space="preserve"> the viscoelastic </w:t>
+      </w:r>
+      <w:r>
+        <w:rPr>
+          <w:rFonts w:ascii="Calibri" w:eastAsia="Calibri" w:hAnsi="Calibri" w:cs="Calibri"/>
+          <w:color w:val="000000" w:themeColor="text1"/>
+          <w:sz w:val="22"/>
+          <w:szCs w:val="22"/>
+        </w:rPr>
+        <w:t xml:space="preserve">behavior of polymer fluids: </w:t>
+      </w:r>
+      <w:r>
+        <w:rPr>
+          <w:rFonts w:ascii="Calibri" w:eastAsia="Calibri" w:hAnsi="Calibri" w:cs="Calibri"/>
+          <w:color w:val="000000" w:themeColor="text1"/>
+          <w:sz w:val="22"/>
+          <w:szCs w:val="22"/>
+        </w:rPr>
+        <w:t>the spring represents the elastic behavior of the polymer</w:t>
+      </w:r>
+      <w:r>
+        <w:rPr>
+          <w:rFonts w:ascii="Calibri" w:eastAsia="Calibri" w:hAnsi="Calibri" w:cs="Calibri"/>
+          <w:color w:val="000000" w:themeColor="text1"/>
+          <w:sz w:val="22"/>
+          <w:szCs w:val="22"/>
+        </w:rPr>
+        <w:t xml:space="preserve"> (</w:t>
+      </w:r>
+      <w:r>
+        <w:rPr>
+          <w:rFonts w:ascii="Calibri" w:eastAsia="Calibri" w:hAnsi="Calibri" w:cs="Calibri"/>
+          <w:color w:val="000000" w:themeColor="text1"/>
+          <w:sz w:val="22"/>
+          <w:szCs w:val="22"/>
+        </w:rPr>
+        <w:t>the elastic model acts as a metal and has fully recoverable strain</w:t>
+      </w:r>
+      <w:r>
+        <w:rPr>
+          <w:rFonts w:ascii="Calibri" w:eastAsia="Calibri" w:hAnsi="Calibri" w:cs="Calibri"/>
+          <w:color w:val="000000" w:themeColor="text1"/>
+          <w:sz w:val="22"/>
+          <w:szCs w:val="22"/>
+        </w:rPr>
+        <w:t xml:space="preserve">) and </w:t>
+      </w:r>
+      <w:r>
+        <w:rPr>
+          <w:rFonts w:ascii="Calibri" w:eastAsia="Calibri" w:hAnsi="Calibri" w:cs="Calibri"/>
+          <w:color w:val="000000" w:themeColor="text1"/>
+          <w:sz w:val="22"/>
+          <w:szCs w:val="22"/>
+        </w:rPr>
+        <w:t>the</w:t>
+      </w:r>
+      <w:r>
+        <w:rPr>
+          <w:rFonts w:ascii="Calibri" w:eastAsia="Calibri" w:hAnsi="Calibri" w:cs="Calibri"/>
+          <w:color w:val="000000" w:themeColor="text1"/>
+          <w:sz w:val="22"/>
+          <w:szCs w:val="22"/>
+        </w:rPr>
+        <w:t xml:space="preserve"> </w:t>
+      </w:r>
+      <w:r>
+        <w:rPr>
+          <w:rFonts w:ascii="Calibri" w:eastAsia="Calibri" w:hAnsi="Calibri" w:cs="Calibri"/>
+          <w:color w:val="000000" w:themeColor="text1"/>
+          <w:sz w:val="22"/>
+          <w:szCs w:val="22"/>
+        </w:rPr>
+        <w:t>dashpot represents the viscous behavior of the polymer</w:t>
+      </w:r>
+      <w:r>
+        <w:rPr>
+          <w:rFonts w:ascii="Calibri" w:eastAsia="Calibri" w:hAnsi="Calibri" w:cs="Calibri"/>
+          <w:color w:val="000000" w:themeColor="text1"/>
+          <w:sz w:val="22"/>
+          <w:szCs w:val="22"/>
+        </w:rPr>
+        <w:t xml:space="preserve"> </w:t>
+      </w:r>
+      <w:r>
+        <w:rPr>
+          <w:rFonts w:ascii="Calibri" w:eastAsia="Calibri" w:hAnsi="Calibri" w:cs="Calibri"/>
+          <w:color w:val="000000" w:themeColor="text1"/>
+          <w:sz w:val="22"/>
+          <w:szCs w:val="22"/>
+        </w:rPr>
+        <w:t>(t</w:t>
+      </w:r>
+      <w:r>
+        <w:rPr>
+          <w:rFonts w:ascii="Calibri" w:eastAsia="Calibri" w:hAnsi="Calibri" w:cs="Calibri"/>
+          <w:color w:val="000000" w:themeColor="text1"/>
+          <w:sz w:val="22"/>
+          <w:szCs w:val="22"/>
+        </w:rPr>
+        <w:t>he</w:t>
+      </w:r>
+      <w:r>
+        <w:rPr>
+          <w:rFonts w:ascii="Calibri" w:eastAsia="Calibri" w:hAnsi="Calibri" w:cs="Calibri"/>
+          <w:color w:val="000000" w:themeColor="text1"/>
+          <w:sz w:val="22"/>
+          <w:szCs w:val="22"/>
+        </w:rPr>
+        <w:t xml:space="preserve"> viscous portion act as a fluid and has unrecoverable strain</w:t>
+      </w:r>
+      <w:r>
+        <w:rPr>
+          <w:rFonts w:ascii="Calibri" w:eastAsia="Calibri" w:hAnsi="Calibri" w:cs="Calibri"/>
+          <w:color w:val="000000" w:themeColor="text1"/>
+          <w:sz w:val="22"/>
+          <w:szCs w:val="22"/>
+        </w:rPr>
+        <w:t>).</w:t>
+      </w:r>
+      <w:r>
+        <w:rPr>
+          <w:rFonts w:ascii="Calibri" w:eastAsia="Calibri" w:hAnsi="Calibri" w:cs="Calibri"/>
+          <w:color w:val="000000" w:themeColor="text1"/>
+          <w:sz w:val="22"/>
+          <w:szCs w:val="22"/>
+        </w:rPr>
+        <w:t xml:space="preserve"> </w:t>
+      </w:r>
+      <w:r>
+        <w:rPr>
+          <w:rFonts w:ascii="Calibri" w:eastAsia="Calibri" w:hAnsi="Calibri" w:cs="Calibri"/>
+          <w:color w:val="000000" w:themeColor="text1"/>
+          <w:sz w:val="22"/>
+          <w:szCs w:val="22"/>
+        </w:rPr>
+        <w:t>T</w:t>
+      </w:r>
+      <w:r>
+        <w:rPr>
+          <w:rFonts w:ascii="Calibri" w:eastAsia="Calibri" w:hAnsi="Calibri" w:cs="Calibri"/>
+          <w:sz w:val="22"/>
+          <w:szCs w:val="22"/>
+        </w:rPr>
+        <w:t>he</w:t>
+      </w:r>
+      <w:r>
+        <w:rPr>
+          <w:rFonts w:ascii="Calibri" w:eastAsia="Calibri" w:hAnsi="Calibri" w:cs="Calibri"/>
+          <w:sz w:val="22"/>
+          <w:szCs w:val="22"/>
+        </w:rPr>
+        <w:t xml:space="preserve"> model involves a spring and dashpot in parallel</w:t>
+      </w:r>
+      <w:r>
+        <w:rPr>
+          <w:rFonts w:ascii="Calibri" w:eastAsia="Calibri" w:hAnsi="Calibri" w:cs="Calibri"/>
+          <w:sz w:val="22"/>
+          <w:szCs w:val="22"/>
+        </w:rPr>
+        <w:t xml:space="preserve"> and </w:t>
+      </w:r>
+      <w:r>
+        <w:rPr>
+          <w:rFonts w:ascii="Calibri" w:eastAsia="Calibri" w:hAnsi="Calibri" w:cs="Calibri"/>
+          <w:sz w:val="22"/>
+          <w:szCs w:val="22"/>
+        </w:rPr>
+        <w:t>s</w:t>
+      </w:r>
+      <w:r>
+        <w:rPr>
+          <w:rFonts w:ascii="Calibri" w:eastAsia="Calibri" w:hAnsi="Calibri" w:cs="Calibri"/>
+          <w:sz w:val="22"/>
+          <w:szCs w:val="22"/>
+        </w:rPr>
+        <w:t>everal</w:t>
+      </w:r>
+      <w:r>
+        <w:rPr>
+          <w:rFonts w:ascii="Calibri" w:eastAsia="Calibri" w:hAnsi="Calibri" w:cs="Calibri"/>
+          <w:color w:val="000000" w:themeColor="text1"/>
+          <w:sz w:val="22"/>
+          <w:szCs w:val="22"/>
+        </w:rPr>
+        <w:t xml:space="preserve"> Maxwell elements are assembled in parallel. It considers that the relaxation does not occur at a single time, but in a set of times. Due to the presence of molecular segments of different lengths, with shorter ones contributing less than longer ones, there is a varying time distribution. The model shows this by having as many spring–dashpot Maxwell elements as are necessary to accurately represent the distribution</w:t>
+      </w:r>
+      <w:r>
+        <w:rPr>
+          <w:rFonts w:ascii="Calibri" w:eastAsia="Calibri" w:hAnsi="Calibri" w:cs="Calibri"/>
+          <w:color w:val="000000" w:themeColor="text1"/>
+          <w:sz w:val="22"/>
+          <w:szCs w:val="22"/>
+        </w:rPr>
+        <w:t xml:space="preserve"> [</w:t>
+      </w:r>
+      <w:r>
+        <w:rPr>
+          <w:rFonts w:ascii="Calibri" w:eastAsia="Calibri" w:hAnsi="Calibri" w:cs="Calibri"/>
+          <w:color w:val="000000" w:themeColor="text1"/>
+          <w:sz w:val="22"/>
+          <w:szCs w:val="22"/>
+        </w:rPr>
+        <w:t>2</w:t>
+      </w:r>
+      <w:r>
+        <w:rPr>
+          <w:rFonts w:ascii="Calibri" w:eastAsia="Calibri" w:hAnsi="Calibri" w:cs="Calibri"/>
+          <w:color w:val="000000" w:themeColor="text1"/>
+          <w:sz w:val="22"/>
+          <w:szCs w:val="22"/>
+        </w:rPr>
+        <w:t>]</w:t>
+      </w:r>
+      <w:r>
+        <w:rPr>
+          <w:rFonts w:ascii="Calibri" w:eastAsia="Calibri" w:hAnsi="Calibri" w:cs="Calibri"/>
+          <w:color w:val="000000" w:themeColor="text1"/>
+          <w:sz w:val="22"/>
+          <w:szCs w:val="22"/>
+        </w:rPr>
+        <w:t>.</w:t>
       </w:r>
     </w:p>
     <w:p>
       <w:pPr>
+        <w:spacing w:after="240" w:line="276" w:lineRule="auto"/>
+      </w:pPr>
+      <w:r>
+        <w:t>REFERENCES</w:t>
+      </w:r>
+    </w:p>
+    <w:p>
+      <w:pPr>
+        <w:spacing w:after="240" w:line="276" w:lineRule="auto"/>
+        <w:jc w:val="both"/>
+      </w:pPr>
+      <w:r>
+        <w:t>[1]</w:t>
+      </w:r>
+      <w:r>
+        <w:t xml:space="preserve"> </w:t>
+      </w:r>
+      <w:r>
+        <w:tab/>
+      </w:r>
+      <w:r>
+        <w:t xml:space="preserve">D. Roylance, Engineering Viscoelasticity, in: D. of M.S. and Engineering (Ed.), Massachusetts Institute of Technology, Cambridge, MA, 2001: pp. 1–38. </w:t>
+      </w:r>
+      <w:hyperlink r:id="rId13">
+        <w:r>
+          <w:rPr>
+            <w:rStyle w:val="Hyperlink"/>
+          </w:rPr>
+          <w:t>http://web.mit.edu/course/3/3.11/www/modules/visco.pdf</w:t>
+        </w:r>
+      </w:hyperlink>
+      <w:r>
+        <w:t>.</w:t>
+      </w:r>
+    </w:p>
+    <w:p>
+      <w:pPr>
+        <w:spacing w:after="240" w:line="216" w:lineRule="auto"/>
+        <w:jc w:val="both"/>
+      </w:pPr>
+      <w:r>
+        <w:rPr>
+          <w:rFonts w:ascii="Calibri" w:eastAsia="Calibri" w:hAnsi="Calibri" w:cs="Calibri"/>
+        </w:rPr>
+        <w:t xml:space="preserve">[2] </w:t>
+      </w:r>
+      <w:r>
+        <w:rPr>
+          <w:rFonts w:ascii="Calibri" w:eastAsia="Calibri" w:hAnsi="Calibri" w:cs="Calibri"/>
+        </w:rPr>
+        <w:t xml:space="preserve">Viscous _ Elastic Behavior of Polymers </w:t>
+      </w:r>
+      <w:r>
+        <w:rPr>
+          <w:rFonts w:ascii="Calibri" w:eastAsia="Calibri" w:hAnsi="Calibri" w:cs="Calibri"/>
+        </w:rPr>
+        <w:t>Video</w:t>
+      </w:r>
+      <w:r>
+        <w:rPr>
+          <w:rFonts w:ascii="Calibri" w:eastAsia="Calibri" w:hAnsi="Calibri" w:cs="Calibri"/>
+        </w:rPr>
+        <w:t xml:space="preserve"> </w:t>
+      </w:r>
+      <w:r>
+        <w:rPr>
+          <w:rFonts w:ascii="Calibri" w:eastAsia="Calibri" w:hAnsi="Calibri" w:cs="Calibri"/>
+        </w:rPr>
+        <w:t xml:space="preserve">(2:20):  </w:t>
+      </w:r>
+      <w:hyperlink r:id="rId14">
+        <w:r>
+          <w:rPr>
+            <w:rStyle w:val="Hyperlink"/>
+            <w:rFonts w:ascii="Calibri" w:eastAsia="Calibri" w:hAnsi="Calibri" w:cs="Calibri"/>
+          </w:rPr>
+          <w:t>https://www.youtube.com/watch?v=q9emsMcG8cc</w:t>
+        </w:r>
+      </w:hyperlink>
+    </w:p>
+    <w:p>
+      <w:pPr>
+        <w:spacing w:after="240" w:line="276" w:lineRule="auto"/>
+        <w:jc w:val="both"/>
+      </w:pPr>
+      <w:r>
+        <w:br w:type="page"/>
+      </w:r>
+    </w:p>
+    <w:p>
+      <w:pPr>
         <w:pStyle w:val="Heading1"/>
         <w:spacing w:before="0" w:after="240" w:line="276" w:lineRule="auto"/>
       </w:pPr>
       <w:r>
+        <w:t xml:space="preserve">3b. </w:t>
+      </w:r>
+      <w:r>
         <w:t>Molecular Weight Distribution</w:t>
       </w:r>
     </w:p>
@@ -525,6 +963,7 @@
     <w:p>
       <w:pPr>
         <w:spacing w:after="240" w:line="276" w:lineRule="auto"/>
+        <w:jc w:val="both"/>
       </w:pPr>
       <w:r>
         <w:t>Given the data listed below</w:t>
@@ -539,15 +978,7 @@
         <w:t>c</w:t>
       </w:r>
       <w:r>
-        <w:t xml:space="preserve">alculate the Mn, Mw, </w:t>
-      </w:r>
-      <w:proofErr w:type="spellStart"/>
-      <w:r>
-        <w:t>Mz</w:t>
-      </w:r>
-      <w:proofErr w:type="spellEnd"/>
-      <w:r>
-        <w:t xml:space="preserve"> and PDI for the PAR0, PAR5, PBR0 and PBR8 resins</w:t>
+        <w:t>alculate the Mn, Mw, Mz and PDI for the PAR0, PAR5, PBR0 and PBR8 resins</w:t>
       </w:r>
       <w:r>
         <w:t xml:space="preserve">. Report the results </w:t>
@@ -589,23 +1020,31 @@
         <w:t>eig</w:t>
       </w:r>
       <w:r>
-        <w:t xml:space="preserve">ht of the </w:t>
-      </w:r>
-      <w:proofErr w:type="spellStart"/>
-      <w:r>
-        <w:t>ith</w:t>
-      </w:r>
-      <w:proofErr w:type="spellEnd"/>
-      <w:r>
-        <w:t xml:space="preserve"> chain (</w:t>
-      </w:r>
-      <w:proofErr w:type="spellStart"/>
-      <w:r>
-        <w:t>Mwi</w:t>
-      </w:r>
-      <w:proofErr w:type="spellEnd"/>
-      <w:r>
-        <w:t>) of several samples (PAR0, PAR5, PBR0, PBR8)</w:t>
+        <w:t>ht of the i</w:t>
+      </w:r>
+      <w:r>
+        <w:rPr>
+          <w:vertAlign w:val="superscript"/>
+        </w:rPr>
+        <w:t>th</w:t>
+      </w:r>
+      <w:r>
+        <w:t xml:space="preserve"> chain (M</w:t>
+      </w:r>
+      <w:r>
+        <w:rPr>
+          <w:vertAlign w:val="subscript"/>
+        </w:rPr>
+        <w:t>wi</w:t>
+      </w:r>
+      <w:r>
+        <w:t>) of several samples (PAR0, PAR5, PBR0, PBR8</w:t>
+      </w:r>
+      <w:r>
+        <w:t>)</w:t>
+      </w:r>
+      <w:r>
+        <w:t>.</w:t>
       </w:r>
     </w:p>
     <w:p>
@@ -618,19 +1057,29 @@
         <w:spacing w:after="240" w:line="276" w:lineRule="auto"/>
       </w:pPr>
       <w:r>
-        <w:t>Weight fraction (Xi)</w:t>
+        <w:t>Weight fraction (X</w:t>
+      </w:r>
+      <w:r>
+        <w:rPr>
+          <w:vertAlign w:val="subscript"/>
+        </w:rPr>
+        <w:t>i</w:t>
+      </w:r>
+      <w:r>
+        <w:t>)</w:t>
       </w:r>
       <w:r>
         <w:t xml:space="preserve"> of </w:t>
       </w:r>
       <w:r>
-        <w:t xml:space="preserve">each </w:t>
-      </w:r>
-      <w:proofErr w:type="spellStart"/>
-      <w:r>
-        <w:t>Mwi</w:t>
-      </w:r>
-      <w:proofErr w:type="spellEnd"/>
+        <w:t>each M</w:t>
+      </w:r>
+      <w:r>
+        <w:rPr>
+          <w:vertAlign w:val="subscript"/>
+        </w:rPr>
+        <w:t>wi</w:t>
+      </w:r>
       <w:r>
         <w:t xml:space="preserve"> </w:t>
       </w:r>
@@ -638,7 +1087,13 @@
         <w:t xml:space="preserve">for </w:t>
       </w:r>
       <w:r>
-        <w:t>several samples (PAR0, PAR5, PBR0, PBR8)</w:t>
+        <w:t>several samples (PAR0, PAR5, PBR0, PBR8</w:t>
+      </w:r>
+      <w:r>
+        <w:t>)</w:t>
+      </w:r>
+      <w:r>
+        <w:t>.</w:t>
       </w:r>
     </w:p>
     <w:p>
@@ -773,13 +1228,8 @@
         <w:spacing w:after="240" w:line="276" w:lineRule="auto"/>
       </w:pPr>
       <w:r>
-        <w:t xml:space="preserve">Compute the higher average molecular weight </w:t>
-      </w:r>
-      <w:proofErr w:type="spellStart"/>
-      <w:r>
-        <w:t>Mz</w:t>
-      </w:r>
-      <w:proofErr w:type="spellEnd"/>
+        <w:t>Compute the higher average molecular weight Mz</w:t>
+      </w:r>
     </w:p>
     <w:p>
       <w:pPr>
@@ -946,7 +1396,6 @@
                 <w:lang w:val="en-GB" w:eastAsia="en-GB"/>
               </w:rPr>
             </w:pPr>
-            <w:proofErr w:type="spellStart"/>
             <w:r>
               <w:rPr>
                 <w:rFonts w:eastAsia="Times New Roman" w:cstheme="minorHAnsi"/>
@@ -955,7 +1404,6 @@
               </w:rPr>
               <w:t>Mz</w:t>
             </w:r>
-            <w:proofErr w:type="spellEnd"/>
           </w:p>
         </w:tc>
         <w:tc>
@@ -1562,19 +2010,11 @@
           <w:lang w:val="es-MX"/>
         </w:rPr>
       </w:pPr>
-      <w:proofErr w:type="spellStart"/>
       <w:r>
         <w:rPr>
           <w:lang w:val="es-MX"/>
         </w:rPr>
-        <w:t>Where</w:t>
-      </w:r>
-      <w:proofErr w:type="spellEnd"/>
-      <w:r>
-        <w:rPr>
-          <w:lang w:val="es-MX"/>
-        </w:rPr>
-        <w:t>:</w:t>
+        <w:t>Where:</w:t>
       </w:r>
     </w:p>
     <w:p>
@@ -2627,7 +3067,7 @@
         </w:rPr>
         <w:t xml:space="preserve">calculations at </w:t>
       </w:r>
-      <w:hyperlink r:id="rId12" w:history="1">
+      <w:hyperlink r:id="rId15">
         <w:r>
           <w:rPr>
             <w:rStyle w:val="Hyperlink"/>
@@ -2637,6 +3077,15 @@
           <w:t>https://tecmx-my.sharepoint.com/:u:/g/personal/a01212611_itesm_mx/EcApVEoMr9JNooXyIt-d5p8BYIsvKZuTaMxFJnb6knlWIg?e=JLTsRl</w:t>
         </w:r>
       </w:hyperlink>
+    </w:p>
+    <w:p>
+      <w:pPr>
+        <w:pStyle w:val="Heading2"/>
+        <w:spacing w:before="0" w:after="240" w:line="276" w:lineRule="auto"/>
+      </w:pPr>
+      <w:r>
+        <w:t>3c. Molecular weight distribution plots</w:t>
+      </w:r>
     </w:p>
     <w:p>
       <w:pPr>
@@ -2662,7 +3111,7 @@
                     <pic:cNvPicPr/>
                   </pic:nvPicPr>
                   <pic:blipFill>
-                    <a:blip r:embed="rId13">
+                    <a:blip r:embed="rId16">
                       <a:extLst>
                         <a:ext uri="{28A0092B-C50C-407E-A947-70E740481C1C}">
                           <a14:useLocalDpi xmlns:a14="http://schemas.microsoft.com/office/drawing/2010/main" val="0"/>
@@ -2713,7 +3162,7 @@
                     <pic:cNvPicPr/>
                   </pic:nvPicPr>
                   <pic:blipFill>
-                    <a:blip r:embed="rId14">
+                    <a:blip r:embed="rId17">
                       <a:extLst>
                         <a:ext uri="{28A0092B-C50C-407E-A947-70E740481C1C}">
                           <a14:useLocalDpi xmlns:a14="http://schemas.microsoft.com/office/drawing/2010/main" val="0"/>
@@ -2742,15 +3191,68 @@
     </w:p>
     <w:p>
       <w:pPr>
+        <w:pStyle w:val="ListParagraph"/>
+        <w:numPr>
+          <w:ilvl w:val="0"/>
+          <w:numId w:val="31"/>
+        </w:numPr>
+        <w:spacing w:after="240" w:line="276" w:lineRule="auto"/>
+        <w:rPr>
+          <w:rFonts w:eastAsiaTheme="minorEastAsia"/>
+        </w:rPr>
+      </w:pPr>
+      <w:r>
+        <w:t>Amount of peroxide added shifts the graph to the left and makes the dispersity narrower.</w:t>
+      </w:r>
+    </w:p>
+    <w:p>
+      <w:pPr>
+        <w:pStyle w:val="ListParagraph"/>
+        <w:numPr>
+          <w:ilvl w:val="0"/>
+          <w:numId w:val="31"/>
+        </w:numPr>
+        <w:spacing w:after="240" w:line="276" w:lineRule="auto"/>
+      </w:pPr>
+      <w:r>
+        <w:t xml:space="preserve">PDI is </w:t>
+      </w:r>
+      <w:r>
+        <w:t xml:space="preserve">proportionally </w:t>
+      </w:r>
+      <w:r>
+        <w:t>related to the width of the curve.</w:t>
+      </w:r>
+    </w:p>
+    <w:p>
+      <w:pPr>
         <w:pStyle w:val="Heading2"/>
         <w:spacing w:before="0" w:after="240" w:line="276" w:lineRule="auto"/>
       </w:pPr>
       <w:r>
-        <w:t>Interpretation of the compliance modulus</w:t>
+        <w:t xml:space="preserve">3d. </w:t>
+      </w:r>
+      <w:r>
+        <w:t>Correlations</w:t>
       </w:r>
     </w:p>
     <w:p>
       <w:pPr>
+        <w:pStyle w:val="Heading3"/>
+        <w:spacing w:after="240"/>
+      </w:pPr>
+      <w:r>
+        <w:t xml:space="preserve">Interpretation of the </w:t>
+      </w:r>
+      <w:r>
+        <w:t xml:space="preserve">creep </w:t>
+      </w:r>
+      <w:r>
+        <w:t>compliance modulus</w:t>
+      </w:r>
+    </w:p>
+    <w:p>
+      <w:pPr>
         <w:spacing w:after="240" w:line="276" w:lineRule="auto"/>
       </w:pPr>
       <w:r>
@@ -2758,10 +3260,10 @@
           <w:noProof/>
         </w:rPr>
         <w:drawing>
-          <wp:inline distT="0" distB="0" distL="0" distR="0" wp14:anchorId="2503BE0C" wp14:editId="45766BCC">
+          <wp:inline distT="0" distB="0" distL="0" distR="0" wp14:anchorId="2503BE0C" wp14:editId="61CE3D54">
             <wp:extent cx="5731510" cy="3183890"/>
             <wp:effectExtent l="0" t="0" r="2540" b="0"/>
-            <wp:docPr id="5" name="Picture 5"/>
+            <wp:docPr id="1502586816" name="Picture 5"/>
             <wp:cNvGraphicFramePr>
               <a:graphicFrameLocks xmlns:a="http://schemas.openxmlformats.org/drawingml/2006/main" noChangeAspect="1"/>
             </wp:cNvGraphicFramePr>
@@ -2769,25 +3271,22 @@
               <a:graphicData uri="http://schemas.openxmlformats.org/drawingml/2006/picture">
                 <pic:pic xmlns:pic="http://schemas.openxmlformats.org/drawingml/2006/picture">
                   <pic:nvPicPr>
-                    <pic:cNvPr id="0" name="Picture 9"/>
-                    <pic:cNvPicPr>
-                      <a:picLocks noChangeAspect="1" noChangeArrowheads="1"/>
-                    </pic:cNvPicPr>
+                    <pic:cNvPr id="0" name="Picture 5"/>
+                    <pic:cNvPicPr/>
                   </pic:nvPicPr>
                   <pic:blipFill>
-                    <a:blip r:embed="rId15">
+                    <a:blip r:embed="rId18">
                       <a:extLst>
                         <a:ext uri="{28A0092B-C50C-407E-A947-70E740481C1C}">
                           <a14:useLocalDpi xmlns:a14="http://schemas.microsoft.com/office/drawing/2010/main" val="0"/>
                         </a:ext>
                       </a:extLst>
                     </a:blip>
-                    <a:srcRect/>
                     <a:stretch>
                       <a:fillRect/>
                     </a:stretch>
                   </pic:blipFill>
-                  <pic:spPr bwMode="auto">
+                  <pic:spPr>
                     <a:xfrm>
                       <a:off x="0" y="0"/>
                       <a:ext cx="5731510" cy="3183890"/>
@@ -2795,10 +3294,6 @@
                     <a:prstGeom prst="rect">
                       <a:avLst/>
                     </a:prstGeom>
-                    <a:noFill/>
-                    <a:ln>
-                      <a:noFill/>
-                    </a:ln>
                   </pic:spPr>
                 </pic:pic>
               </a:graphicData>
@@ -2809,47 +3304,62 @@
     </w:p>
     <w:p>
       <w:pPr>
+        <w:pStyle w:val="ListParagraph"/>
+        <w:numPr>
+          <w:ilvl w:val="0"/>
+          <w:numId w:val="26"/>
+        </w:numPr>
         <w:spacing w:after="240" w:line="276" w:lineRule="auto"/>
         <w:rPr>
-          <w:color w:val="A6A6A6" w:themeColor="background1" w:themeShade="A6"/>
-        </w:rPr>
-      </w:pPr>
-      <w:r>
-        <w:rPr>
-          <w:color w:val="A6A6A6" w:themeColor="background1" w:themeShade="A6"/>
-        </w:rPr>
-        <w:t>-If the polydispersity graph is narrower, then the creep compliance has a bigger slope and starts at a higher value in J(t) (compliance modulus).</w:t>
-      </w:r>
-      <w:r>
-        <w:rPr>
-          <w:color w:val="A6A6A6" w:themeColor="background1" w:themeShade="A6"/>
-        </w:rPr>
-        <w:t xml:space="preserve"> (</w:t>
-      </w:r>
-      <w:r>
-        <w:rPr>
-          <w:color w:val="A6A6A6" w:themeColor="background1" w:themeShade="A6"/>
-        </w:rPr>
-        <w:t>Angel</w:t>
-      </w:r>
-      <w:r>
-        <w:rPr>
-          <w:color w:val="A6A6A6" w:themeColor="background1" w:themeShade="A6"/>
-        </w:rPr>
-        <w:t>)</w:t>
+          <w:rFonts w:eastAsiaTheme="minorEastAsia"/>
+        </w:rPr>
+      </w:pPr>
+      <w:r>
+        <w:t xml:space="preserve">Experimental analysis of creep compliance typically </w:t>
+      </w:r>
+      <w:r>
+        <w:t>assumes</w:t>
+      </w:r>
+      <w:r>
+        <w:t xml:space="preserve"> particular linear viscoelastic models to fit the creep response.</w:t>
       </w:r>
     </w:p>
     <w:p>
       <w:pPr>
-        <w:pStyle w:val="Heading2"/>
-        <w:spacing w:before="0" w:after="240" w:line="276" w:lineRule="auto"/>
-      </w:pPr>
-      <w:r>
-        <w:t>The dependence of steady state compliance on molecular weight distribution</w:t>
+        <w:pStyle w:val="ListParagraph"/>
+        <w:numPr>
+          <w:ilvl w:val="0"/>
+          <w:numId w:val="26"/>
+        </w:numPr>
+        <w:spacing w:after="240" w:line="276" w:lineRule="auto"/>
+        <w:rPr>
+          <w:rFonts w:eastAsiaTheme="minorEastAsia"/>
+        </w:rPr>
+      </w:pPr>
+      <w:r>
+        <w:t>The shear creep compliance J(t) is strictly defined as the change in strain as a function of time under instantaneous application of a constant stress</w:t>
+      </w:r>
+      <w:r>
+        <w:t xml:space="preserve"> and provides a means to quantify the capacity of a material to flow in response to a sudden applied stress</w:t>
+      </w:r>
+      <w:r>
+        <w:t xml:space="preserve"> [4]</w:t>
+      </w:r>
+      <w:r>
+        <w:t>.</w:t>
       </w:r>
     </w:p>
     <w:p>
       <w:pPr>
+        <w:pStyle w:val="Heading3"/>
+        <w:spacing w:after="240"/>
+      </w:pPr>
+      <w:r>
+        <w:t>The dependence of steady state compliance on molecular weight distribution</w:t>
+      </w:r>
+    </w:p>
+    <w:p>
+      <w:pPr>
         <w:spacing w:after="240" w:line="276" w:lineRule="auto"/>
       </w:pPr>
       <w:r>
@@ -2857,10 +3367,10 @@
           <w:noProof/>
         </w:rPr>
         <w:drawing>
-          <wp:inline distT="0" distB="0" distL="0" distR="0" wp14:anchorId="2827F6A2" wp14:editId="5F8CA3F3">
+          <wp:inline distT="0" distB="0" distL="0" distR="0" wp14:anchorId="2827F6A2" wp14:editId="04726E9C">
             <wp:extent cx="5731510" cy="3437255"/>
             <wp:effectExtent l="0" t="0" r="2540" b="0"/>
-            <wp:docPr id="6" name="Picture 6"/>
+            <wp:docPr id="351749545" name="Picture 6"/>
             <wp:cNvGraphicFramePr>
               <a:graphicFrameLocks xmlns:a="http://schemas.openxmlformats.org/drawingml/2006/main" noChangeAspect="1"/>
             </wp:cNvGraphicFramePr>
@@ -2868,25 +3378,22 @@
               <a:graphicData uri="http://schemas.openxmlformats.org/drawingml/2006/picture">
                 <pic:pic xmlns:pic="http://schemas.openxmlformats.org/drawingml/2006/picture">
                   <pic:nvPicPr>
-                    <pic:cNvPr id="0" name="Picture 10"/>
-                    <pic:cNvPicPr>
-                      <a:picLocks noChangeAspect="1" noChangeArrowheads="1"/>
-                    </pic:cNvPicPr>
+                    <pic:cNvPr id="0" name="Picture 6"/>
+                    <pic:cNvPicPr/>
                   </pic:nvPicPr>
                   <pic:blipFill>
-                    <a:blip r:embed="rId16">
+                    <a:blip r:embed="rId19">
                       <a:extLst>
                         <a:ext uri="{28A0092B-C50C-407E-A947-70E740481C1C}">
                           <a14:useLocalDpi xmlns:a14="http://schemas.microsoft.com/office/drawing/2010/main" val="0"/>
                         </a:ext>
                       </a:extLst>
                     </a:blip>
-                    <a:srcRect/>
                     <a:stretch>
                       <a:fillRect/>
                     </a:stretch>
                   </pic:blipFill>
-                  <pic:spPr bwMode="auto">
+                  <pic:spPr>
                     <a:xfrm>
                       <a:off x="0" y="0"/>
                       <a:ext cx="5731510" cy="3437255"/>
@@ -2894,10 +3401,6 @@
                     <a:prstGeom prst="rect">
                       <a:avLst/>
                     </a:prstGeom>
-                    <a:noFill/>
-                    <a:ln>
-                      <a:noFill/>
-                    </a:ln>
                   </pic:spPr>
                 </pic:pic>
               </a:graphicData>
@@ -2916,7 +3419,13 @@
         <w:spacing w:after="240" w:line="276" w:lineRule="auto"/>
       </w:pPr>
       <w:r>
-        <w:t>The steady state</w:t>
+        <w:t>The steady</w:t>
+      </w:r>
+      <w:r>
+        <w:t>-</w:t>
+      </w:r>
+      <w:r>
+        <w:t>state</w:t>
       </w:r>
       <w:r>
         <w:t xml:space="preserve"> compliance </w:t>
@@ -3004,7 +3513,16 @@
         <w:t xml:space="preserve">As the </w:t>
       </w:r>
       <w:r>
-        <w:t>stable state is reach at higher values with increasing PDI and Mn.</w:t>
+        <w:t xml:space="preserve">stable state is </w:t>
+      </w:r>
+      <w:r>
+        <w:t>reach</w:t>
+      </w:r>
+      <w:r>
+        <w:t>ed</w:t>
+      </w:r>
+      <w:r>
+        <w:t xml:space="preserve"> at higher values with increasing PDI and Mn.</w:t>
       </w:r>
     </w:p>
     <w:p>
@@ -3054,13 +3572,19 @@
         <w:t>.</w:t>
       </w:r>
       <w:r>
-        <w:t xml:space="preserve"> [1]</w:t>
+        <w:t xml:space="preserve"> [</w:t>
+      </w:r>
+      <w:r>
+        <w:t>2</w:t>
+      </w:r>
+      <w:r>
+        <w:t>]</w:t>
       </w:r>
     </w:p>
     <w:p>
       <w:pPr>
-        <w:pStyle w:val="Heading2"/>
-        <w:spacing w:before="0" w:after="240" w:line="276" w:lineRule="auto"/>
+        <w:pStyle w:val="Heading3"/>
+        <w:spacing w:after="240"/>
         <w:rPr>
           <w:rFonts w:eastAsia="Calibri"/>
         </w:rPr>
@@ -3099,10 +3623,10 @@
           <w:noProof/>
         </w:rPr>
         <w:drawing>
-          <wp:inline distT="0" distB="0" distL="0" distR="0" wp14:anchorId="4A1D9905" wp14:editId="415E6A8F">
-            <wp:extent cx="5724525" cy="3162300"/>
+          <wp:inline distT="0" distB="0" distL="0" distR="0" wp14:anchorId="4A1D9905" wp14:editId="76876648">
+            <wp:extent cx="5724524" cy="3162300"/>
             <wp:effectExtent l="0" t="0" r="9525" b="0"/>
-            <wp:docPr id="7" name="Picture 7"/>
+            <wp:docPr id="72980745" name="Picture 7"/>
             <wp:cNvGraphicFramePr>
               <a:graphicFrameLocks xmlns:a="http://schemas.openxmlformats.org/drawingml/2006/main" noChangeAspect="1"/>
             </wp:cNvGraphicFramePr>
@@ -3110,36 +3634,29 @@
               <a:graphicData uri="http://schemas.openxmlformats.org/drawingml/2006/picture">
                 <pic:pic xmlns:pic="http://schemas.openxmlformats.org/drawingml/2006/picture">
                   <pic:nvPicPr>
-                    <pic:cNvPr id="0" name="Picture 11"/>
-                    <pic:cNvPicPr>
-                      <a:picLocks noChangeAspect="1" noChangeArrowheads="1"/>
-                    </pic:cNvPicPr>
+                    <pic:cNvPr id="0" name="Picture 7"/>
+                    <pic:cNvPicPr/>
                   </pic:nvPicPr>
                   <pic:blipFill>
-                    <a:blip r:embed="rId17">
+                    <a:blip r:embed="rId20">
                       <a:extLst>
                         <a:ext uri="{28A0092B-C50C-407E-A947-70E740481C1C}">
                           <a14:useLocalDpi xmlns:a14="http://schemas.microsoft.com/office/drawing/2010/main" val="0"/>
                         </a:ext>
                       </a:extLst>
                     </a:blip>
-                    <a:srcRect/>
                     <a:stretch>
                       <a:fillRect/>
                     </a:stretch>
                   </pic:blipFill>
-                  <pic:spPr bwMode="auto">
+                  <pic:spPr>
                     <a:xfrm>
                       <a:off x="0" y="0"/>
-                      <a:ext cx="5724525" cy="3162300"/>
+                      <a:ext cx="5724524" cy="3162300"/>
                     </a:xfrm>
                     <a:prstGeom prst="rect">
                       <a:avLst/>
                     </a:prstGeom>
-                    <a:noFill/>
-                    <a:ln>
-                      <a:noFill/>
-                    </a:ln>
                   </pic:spPr>
                 </pic:pic>
               </a:graphicData>
@@ -3150,66 +3667,315 @@
     </w:p>
     <w:p>
       <w:pPr>
+        <w:pStyle w:val="ListParagraph"/>
+        <w:numPr>
+          <w:ilvl w:val="0"/>
+          <w:numId w:val="28"/>
+        </w:numPr>
         <w:spacing w:after="240" w:line="276" w:lineRule="auto"/>
-        <w:rPr>
-          <w:color w:val="A6A6A6" w:themeColor="background1" w:themeShade="A6"/>
+        <w:jc w:val="both"/>
+        <w:rPr>
+          <w:rFonts w:eastAsiaTheme="minorEastAsia"/>
+          <w:color w:val="000000" w:themeColor="text1"/>
         </w:rPr>
       </w:pPr>
       <w:r>
         <w:rPr>
           <w:rFonts w:ascii="Calibri" w:eastAsia="Calibri" w:hAnsi="Calibri" w:cs="Calibri"/>
-          <w:color w:val="A6A6A6" w:themeColor="background1" w:themeShade="A6"/>
-        </w:rPr>
-        <w:t>- Normal stress difference (N1) upon increasing shear rate</w:t>
+        </w:rPr>
+        <w:t xml:space="preserve">The normal stress is </w:t>
       </w:r>
       <w:r>
         <w:rPr>
           <w:rFonts w:ascii="Calibri" w:eastAsia="Calibri" w:hAnsi="Calibri" w:cs="Calibri"/>
-          <w:color w:val="A6A6A6" w:themeColor="background1" w:themeShade="A6"/>
-        </w:rPr>
-        <w:t xml:space="preserve"> (cons)</w:t>
+        </w:rPr>
+        <w:t xml:space="preserve">the stress measured </w:t>
+      </w:r>
+      <w:r>
+        <w:rPr>
+          <w:rFonts w:ascii="Calibri" w:eastAsia="Calibri" w:hAnsi="Calibri" w:cs="Calibri"/>
+        </w:rPr>
+        <w:t>p</w:t>
+      </w:r>
+      <w:r>
+        <w:rPr>
+          <w:rFonts w:ascii="Calibri" w:eastAsia="Calibri" w:hAnsi="Calibri" w:cs="Calibri"/>
+        </w:rPr>
+        <w:t>erpendicular</w:t>
+      </w:r>
+      <w:r>
+        <w:rPr>
+          <w:rFonts w:ascii="Calibri" w:eastAsia="Calibri" w:hAnsi="Calibri" w:cs="Calibri"/>
+        </w:rPr>
+        <w:t xml:space="preserve"> to the surface when a force is applied.</w:t>
       </w:r>
     </w:p>
     <w:p>
       <w:pPr>
+        <w:pStyle w:val="ListParagraph"/>
+        <w:numPr>
+          <w:ilvl w:val="0"/>
+          <w:numId w:val="28"/>
+        </w:numPr>
         <w:spacing w:after="240" w:line="276" w:lineRule="auto"/>
-      </w:pPr>
-      <w:r>
-        <w:t>REFERENCES</w:t>
+        <w:jc w:val="both"/>
+        <w:rPr>
+          <w:rFonts w:eastAsiaTheme="minorEastAsia"/>
+        </w:rPr>
+      </w:pPr>
+      <w:r>
+        <w:rPr>
+          <w:rFonts w:ascii="Calibri" w:eastAsia="Calibri" w:hAnsi="Calibri" w:cs="Calibri"/>
+        </w:rPr>
+        <w:t>At higher shear rates the stresses can go through a maximum as the chains disentangle. Eventually equilibrium between entangling and disentangling is reached, generating steady stresses</w:t>
+      </w:r>
+      <w:r>
+        <w:rPr>
+          <w:rFonts w:ascii="Calibri" w:eastAsia="Calibri" w:hAnsi="Calibri" w:cs="Calibri"/>
+        </w:rPr>
+        <w:t>.</w:t>
+      </w:r>
+      <w:r>
+        <w:rPr>
+          <w:rFonts w:ascii="Calibri" w:eastAsia="Calibri" w:hAnsi="Calibri" w:cs="Calibri"/>
+        </w:rPr>
+        <w:t xml:space="preserve"> At lower shear rates the steady state stresses decrease because there is more time for entanglement.</w:t>
       </w:r>
     </w:p>
     <w:p>
       <w:pPr>
+        <w:pStyle w:val="ListParagraph"/>
+        <w:numPr>
+          <w:ilvl w:val="0"/>
+          <w:numId w:val="28"/>
+        </w:numPr>
         <w:spacing w:after="240" w:line="276" w:lineRule="auto"/>
-      </w:pPr>
-      <w:r>
-        <w:t>[1]</w:t>
-      </w:r>
-      <w:r>
-        <w:tab/>
-      </w:r>
-      <w:r>
-        <w:t xml:space="preserve">J. </w:t>
-      </w:r>
-      <w:proofErr w:type="spellStart"/>
-      <w:r>
-        <w:t>Otegui</w:t>
-      </w:r>
-      <w:proofErr w:type="spellEnd"/>
-      <w:r>
-        <w:t xml:space="preserve">, J. Ramos, J.F. Vega, J. Martínez-Salazar, Effect of high molar mass species on linear viscoelastic properties of polyethylene melts, Eur. </w:t>
-      </w:r>
-      <w:proofErr w:type="spellStart"/>
-      <w:r>
-        <w:t>Polym</w:t>
-      </w:r>
-      <w:proofErr w:type="spellEnd"/>
-      <w:r>
-        <w:t>. J. 49 (2013) 2748–2758. https://doi.org/10.1016/j.eurpolymj.2013.06.015.</w:t>
+        <w:jc w:val="both"/>
+        <w:rPr>
+          <w:rFonts w:eastAsiaTheme="minorEastAsia"/>
+          <w:color w:val="000000" w:themeColor="text1"/>
+        </w:rPr>
+      </w:pPr>
+      <w:r>
+        <w:t xml:space="preserve">At low shear rates the normal stresses </w:t>
+      </w:r>
+      <w:r>
+        <w:t>increase</w:t>
+      </w:r>
+      <w:r>
+        <w:t xml:space="preserve"> linearly with the shear rate squared.</w:t>
+      </w:r>
+    </w:p>
+    <w:p>
+      <w:pPr>
+        <w:pStyle w:val="ListParagraph"/>
+        <w:numPr>
+          <w:ilvl w:val="0"/>
+          <w:numId w:val="28"/>
+        </w:numPr>
+        <w:spacing w:after="240" w:line="276" w:lineRule="auto"/>
+        <w:jc w:val="both"/>
+        <w:rPr>
+          <w:rFonts w:eastAsiaTheme="minorEastAsia"/>
+        </w:rPr>
+      </w:pPr>
+      <w:r>
+        <w:t>For polymer melts normal stresses are very sensitive to molecular weight and molecular weight distribution</w:t>
+      </w:r>
+      <w:r>
+        <w:t xml:space="preserve"> [3]</w:t>
+      </w:r>
+      <w:r>
+        <w:t>.</w:t>
+      </w:r>
+    </w:p>
+    <w:p>
+      <w:pPr>
+        <w:pStyle w:val="ListParagraph"/>
+        <w:numPr>
+          <w:ilvl w:val="0"/>
+          <w:numId w:val="27"/>
+        </w:numPr>
+        <w:spacing w:after="240" w:line="276" w:lineRule="auto"/>
+        <w:jc w:val="both"/>
+        <w:rPr>
+          <w:rFonts w:eastAsiaTheme="minorEastAsia"/>
+        </w:rPr>
+      </w:pPr>
+      <w:r>
+        <w:t>As can be observed in PA</w:t>
+      </w:r>
+      <w:r>
+        <w:t>R</w:t>
+      </w:r>
+      <w:r>
+        <w:t xml:space="preserve">0 </w:t>
+      </w:r>
+      <w:r>
+        <w:t>has higher PDI</w:t>
+      </w:r>
+      <w:r>
+        <w:t>,</w:t>
+      </w:r>
+      <w:r>
+        <w:t xml:space="preserve"> higher</w:t>
+      </w:r>
+      <w:r>
+        <w:t xml:space="preserve"> Mw</w:t>
+      </w:r>
+      <w:r>
+        <w:t xml:space="preserve"> and similar Mn</w:t>
+      </w:r>
+      <w:r>
+        <w:t xml:space="preserve"> obtaining higher normal stresses than </w:t>
+      </w:r>
+      <w:r>
+        <w:t>PAR5</w:t>
+      </w:r>
+      <w:r>
+        <w:t xml:space="preserve"> </w:t>
+      </w:r>
+      <w:r>
+        <w:t>at the same shear rates</w:t>
+      </w:r>
+      <w:r>
+        <w:t>.</w:t>
+      </w:r>
+      <w:r>
+        <w:t xml:space="preserve"> </w:t>
+      </w:r>
+      <w:r>
+        <w:t>T</w:t>
+      </w:r>
+      <w:r>
+        <w:t xml:space="preserve">he same can be said from PBR0, it has higher </w:t>
+      </w:r>
+      <w:r>
+        <w:t xml:space="preserve">PDI </w:t>
+      </w:r>
+      <w:r>
+        <w:t>a</w:t>
+      </w:r>
+      <w:r>
+        <w:t>nd higher</w:t>
+      </w:r>
+      <w:r>
+        <w:t xml:space="preserve"> Mw, and it obtains </w:t>
+      </w:r>
+      <w:r>
+        <w:t>higher normal stresses than PBR8.</w:t>
+      </w:r>
+    </w:p>
+    <w:p>
+      <w:pPr>
+        <w:spacing w:after="240" w:line="276" w:lineRule="auto"/>
+      </w:pPr>
+      <w:r>
+        <w:t>REFERENCES</w:t>
+      </w:r>
+    </w:p>
+    <w:p>
+      <w:pPr>
+        <w:spacing w:after="240" w:line="276" w:lineRule="auto"/>
+      </w:pPr>
+      <w:r>
+        <w:t>[</w:t>
+      </w:r>
+      <w:r>
+        <w:t>2</w:t>
+      </w:r>
+      <w:r>
+        <w:t>]</w:t>
+      </w:r>
+      <w:r>
+        <w:t xml:space="preserve"> </w:t>
+      </w:r>
+      <w:r>
+        <w:t xml:space="preserve">J. Otegui, J. Ramos, J.F. Vega, J. Martínez-Salazar, Effect of high molar mass species on linear viscoelastic properties of polyethylene melts, Eur. Polym. J. 49 (2013) 2748–2758. </w:t>
+      </w:r>
+      <w:hyperlink r:id="rId21">
+        <w:r>
+          <w:rPr>
+            <w:rStyle w:val="Hyperlink"/>
+          </w:rPr>
+          <w:t>https://doi.org/10.1016/j.eurpolymj.2013.06.015</w:t>
+        </w:r>
+      </w:hyperlink>
+      <w:r>
+        <w:t>.</w:t>
+      </w:r>
+    </w:p>
+    <w:p>
+      <w:pPr>
+        <w:spacing w:after="240" w:line="276" w:lineRule="auto"/>
+        <w:rPr>
+          <w:rFonts w:ascii="Calibri" w:eastAsia="Calibri" w:hAnsi="Calibri" w:cs="Calibri"/>
+        </w:rPr>
+      </w:pPr>
+      <w:r>
+        <w:t xml:space="preserve">[3] </w:t>
+      </w:r>
+      <w:r>
+        <w:rPr>
+          <w:rFonts w:ascii="Calibri" w:eastAsia="Calibri" w:hAnsi="Calibri" w:cs="Calibri"/>
+        </w:rPr>
+        <w:t>A.J. Franck</w:t>
+      </w:r>
+      <w:r>
+        <w:rPr>
+          <w:rFonts w:ascii="Calibri" w:eastAsia="Calibri" w:hAnsi="Calibri" w:cs="Calibri"/>
+        </w:rPr>
+        <w:t>,</w:t>
+      </w:r>
+      <w:r>
+        <w:t xml:space="preserve"> </w:t>
+      </w:r>
+      <w:r>
+        <w:rPr>
+          <w:rFonts w:ascii="Calibri" w:eastAsia="Calibri" w:hAnsi="Calibri" w:cs="Calibri"/>
+        </w:rPr>
+        <w:t>Normal stresses in shear flow</w:t>
+      </w:r>
+      <w:r>
+        <w:rPr>
+          <w:rFonts w:ascii="Calibri" w:eastAsia="Calibri" w:hAnsi="Calibri" w:cs="Calibri"/>
+        </w:rPr>
+        <w:t xml:space="preserve">, </w:t>
+      </w:r>
+      <w:r>
+        <w:rPr>
+          <w:rFonts w:ascii="Calibri" w:eastAsia="Calibri" w:hAnsi="Calibri" w:cs="Calibri"/>
+        </w:rPr>
+        <w:t>TA instruments</w:t>
+      </w:r>
+      <w:r>
+        <w:rPr>
+          <w:rFonts w:ascii="Calibri" w:eastAsia="Calibri" w:hAnsi="Calibri" w:cs="Calibri"/>
+        </w:rPr>
+        <w:t>.</w:t>
+      </w:r>
+    </w:p>
+    <w:p>
+      <w:pPr>
+        <w:spacing w:after="240" w:line="276" w:lineRule="auto"/>
+      </w:pPr>
+      <w:r>
+        <w:t xml:space="preserve">[4] C.A. Tweedie, K.J. Van Vliet, Contact creep compliance of viscoelastic materials via nanoindentation, J. Mater. Res. 21 (2006) 1576–1589. </w:t>
+      </w:r>
+      <w:hyperlink r:id="rId22" w:history="1">
+        <w:r>
+          <w:rPr>
+            <w:rStyle w:val="Hyperlink"/>
+          </w:rPr>
+          <w:t>https://doi.org/10.1557/jmr.2006.0197</w:t>
+        </w:r>
+      </w:hyperlink>
+      <w:r>
+        <w:t>.</w:t>
       </w:r>
     </w:p>
     <w:sectPr>
-      <w:headerReference w:type="default" r:id="rId18"/>
+      <w:headerReference w:type="default" r:id="rId23"/>
       <w:pgSz w:w="11906" w:h="16838"/>
       <w:pgMar w:top="1440" w:right="1440" w:bottom="1440" w:left="1440" w:header="708" w:footer="708" w:gutter="0"/>
       <w:cols w:space="708"/>
@@ -3314,6 +4080,797 @@
 <file path=word/numbering.xml><?xml version="1.0" encoding="utf-8"?>
 <w:numbering xmlns:wpc="http://schemas.microsoft.com/office/word/2010/wordprocessingCanvas" xmlns:cx="http://schemas.microsoft.com/office/drawing/2014/chartex" xmlns:cx1="http://schemas.microsoft.com/office/drawing/2015/9/8/chartex" xmlns:cx2="http://schemas.microsoft.com/office/drawing/2015/10/21/chartex" xmlns:cx3="http://schemas.microsoft.com/office/drawing/2016/5/9/chartex" xmlns:cx4="http://schemas.microsoft.com/office/drawing/2016/5/10/chartex" xmlns:cx5="http://schemas.microsoft.com/office/drawing/2016/5/11/chartex" xmlns:cx6="http://schemas.microsoft.com/office/drawing/2016/5/12/chartex" xmlns:cx7="http://schemas.microsoft.com/office/drawing/2016/5/13/chartex" xmlns:cx8="http://schemas.microsoft.com/office/drawing/2016/5/14/chartex" xmlns:mc="http://schemas.openxmlformats.org/markup-compatibility/2006" xmlns:aink="http://schemas.microsoft.com/office/drawing/2016/ink" xmlns:am3d="http://schemas.microsoft.com/office/drawing/2017/model3d" xmlns:o="urn:schemas-microsoft-com:office:office" xmlns:r="http://schemas.openxmlformats.org/officeDocument/2006/relationships" xmlns:m="http://schemas.openxmlformats.org/officeDocument/2006/math" xmlns:v="urn:schemas-microsoft-com:vml" xmlns:wp14="http://schemas.microsoft.com/office/word/2010/wordprocessingDrawing" xmlns:wp="http://schemas.openxmlformats.org/drawingml/2006/wordprocessingDrawing" xmlns:w10="urn:schemas-microsoft-com:office:word" xmlns:w="http://schemas.openxmlformats.org/wordprocessingml/2006/main" xmlns:w14="http://schemas.microsoft.com/office/word/2010/wordml" xmlns:w15="http://schemas.microsoft.com/office/word/2012/wordml" xmlns:w16cex="http://schemas.microsoft.com/office/word/2018/wordml/cex" xmlns:w16cid="http://schemas.microsoft.com/office/word/2016/wordml/cid" xmlns:w16="http://schemas.microsoft.com/office/word/2018/wordml" xmlns:w16se="http://schemas.microsoft.com/office/word/2015/wordml/symex" xmlns:wpg="http://schemas.microsoft.com/office/word/2010/wordprocessingGroup" xmlns:wpi="http://schemas.microsoft.com/office/word/2010/wordprocessingInk" xmlns:wne="http://schemas.microsoft.com/office/word/2006/wordml" xmlns:wps="http://schemas.microsoft.com/office/word/2010/wordprocessingShape" mc:Ignorable="w14 w15 w16se w16cid w16 w16cex wp14">
   <w:abstractNum w:abstractNumId="0" w15:restartNumberingAfterBreak="0">
+    <w:nsid w:val="0A102EF3"/>
+    <w:multiLevelType w:val="hybridMultilevel"/>
+    <w:tmpl w:val="FFFFFFFF"/>
+    <w:lvl w:ilvl="0" w:tplc="C77A07F6">
+      <w:start w:val="1"/>
+      <w:numFmt w:val="bullet"/>
+      <w:lvlText w:val=""/>
+      <w:lvlJc w:val="left"/>
+      <w:pPr>
+        <w:ind w:left="720" w:hanging="360"/>
+      </w:pPr>
+      <w:rPr>
+        <w:rFonts w:ascii="Symbol" w:hAnsi="Symbol" w:hint="default"/>
+      </w:rPr>
+    </w:lvl>
+    <w:lvl w:ilvl="1" w:tplc="D10E7FE0">
+      <w:start w:val="1"/>
+      <w:numFmt w:val="bullet"/>
+      <w:lvlText w:val="o"/>
+      <w:lvlJc w:val="left"/>
+      <w:pPr>
+        <w:ind w:left="1440" w:hanging="360"/>
+      </w:pPr>
+      <w:rPr>
+        <w:rFonts w:ascii="Courier New" w:hAnsi="Courier New" w:hint="default"/>
+      </w:rPr>
+    </w:lvl>
+    <w:lvl w:ilvl="2" w:tplc="2F2C1E00">
+      <w:start w:val="1"/>
+      <w:numFmt w:val="bullet"/>
+      <w:lvlText w:val=""/>
+      <w:lvlJc w:val="left"/>
+      <w:pPr>
+        <w:ind w:left="2160" w:hanging="360"/>
+      </w:pPr>
+      <w:rPr>
+        <w:rFonts w:ascii="Wingdings" w:hAnsi="Wingdings" w:hint="default"/>
+      </w:rPr>
+    </w:lvl>
+    <w:lvl w:ilvl="3" w:tplc="64440028">
+      <w:start w:val="1"/>
+      <w:numFmt w:val="bullet"/>
+      <w:lvlText w:val=""/>
+      <w:lvlJc w:val="left"/>
+      <w:pPr>
+        <w:ind w:left="2880" w:hanging="360"/>
+      </w:pPr>
+      <w:rPr>
+        <w:rFonts w:ascii="Symbol" w:hAnsi="Symbol" w:hint="default"/>
+      </w:rPr>
+    </w:lvl>
+    <w:lvl w:ilvl="4" w:tplc="40D48250">
+      <w:start w:val="1"/>
+      <w:numFmt w:val="bullet"/>
+      <w:lvlText w:val="o"/>
+      <w:lvlJc w:val="left"/>
+      <w:pPr>
+        <w:ind w:left="3600" w:hanging="360"/>
+      </w:pPr>
+      <w:rPr>
+        <w:rFonts w:ascii="Courier New" w:hAnsi="Courier New" w:hint="default"/>
+      </w:rPr>
+    </w:lvl>
+    <w:lvl w:ilvl="5" w:tplc="9BC660C4">
+      <w:start w:val="1"/>
+      <w:numFmt w:val="bullet"/>
+      <w:lvlText w:val=""/>
+      <w:lvlJc w:val="left"/>
+      <w:pPr>
+        <w:ind w:left="4320" w:hanging="360"/>
+      </w:pPr>
+      <w:rPr>
+        <w:rFonts w:ascii="Wingdings" w:hAnsi="Wingdings" w:hint="default"/>
+      </w:rPr>
+    </w:lvl>
+    <w:lvl w:ilvl="6" w:tplc="CBAE48A0">
+      <w:start w:val="1"/>
+      <w:numFmt w:val="bullet"/>
+      <w:lvlText w:val=""/>
+      <w:lvlJc w:val="left"/>
+      <w:pPr>
+        <w:ind w:left="5040" w:hanging="360"/>
+      </w:pPr>
+      <w:rPr>
+        <w:rFonts w:ascii="Symbol" w:hAnsi="Symbol" w:hint="default"/>
+      </w:rPr>
+    </w:lvl>
+    <w:lvl w:ilvl="7" w:tplc="B3460134">
+      <w:start w:val="1"/>
+      <w:numFmt w:val="bullet"/>
+      <w:lvlText w:val="o"/>
+      <w:lvlJc w:val="left"/>
+      <w:pPr>
+        <w:ind w:left="5760" w:hanging="360"/>
+      </w:pPr>
+      <w:rPr>
+        <w:rFonts w:ascii="Courier New" w:hAnsi="Courier New" w:hint="default"/>
+      </w:rPr>
+    </w:lvl>
+    <w:lvl w:ilvl="8" w:tplc="8FC01FF0">
+      <w:start w:val="1"/>
+      <w:numFmt w:val="bullet"/>
+      <w:lvlText w:val=""/>
+      <w:lvlJc w:val="left"/>
+      <w:pPr>
+        <w:ind w:left="6480" w:hanging="360"/>
+      </w:pPr>
+      <w:rPr>
+        <w:rFonts w:ascii="Wingdings" w:hAnsi="Wingdings" w:hint="default"/>
+      </w:rPr>
+    </w:lvl>
+  </w:abstractNum>
+  <w:abstractNum w:abstractNumId="1" w15:restartNumberingAfterBreak="0">
+    <w:nsid w:val="0C6C340B"/>
+    <w:multiLevelType w:val="hybridMultilevel"/>
+    <w:tmpl w:val="FFFFFFFF"/>
+    <w:lvl w:ilvl="0" w:tplc="8F4E1AAC">
+      <w:start w:val="1"/>
+      <w:numFmt w:val="bullet"/>
+      <w:lvlText w:val=""/>
+      <w:lvlJc w:val="left"/>
+      <w:pPr>
+        <w:ind w:left="720" w:hanging="360"/>
+      </w:pPr>
+      <w:rPr>
+        <w:rFonts w:ascii="Symbol" w:hAnsi="Symbol" w:hint="default"/>
+      </w:rPr>
+    </w:lvl>
+    <w:lvl w:ilvl="1" w:tplc="B5C278E0">
+      <w:start w:val="1"/>
+      <w:numFmt w:val="bullet"/>
+      <w:lvlText w:val="o"/>
+      <w:lvlJc w:val="left"/>
+      <w:pPr>
+        <w:ind w:left="1440" w:hanging="360"/>
+      </w:pPr>
+      <w:rPr>
+        <w:rFonts w:ascii="Courier New" w:hAnsi="Courier New" w:hint="default"/>
+      </w:rPr>
+    </w:lvl>
+    <w:lvl w:ilvl="2" w:tplc="CC2AE186">
+      <w:start w:val="1"/>
+      <w:numFmt w:val="bullet"/>
+      <w:lvlText w:val=""/>
+      <w:lvlJc w:val="left"/>
+      <w:pPr>
+        <w:ind w:left="2160" w:hanging="360"/>
+      </w:pPr>
+      <w:rPr>
+        <w:rFonts w:ascii="Wingdings" w:hAnsi="Wingdings" w:hint="default"/>
+      </w:rPr>
+    </w:lvl>
+    <w:lvl w:ilvl="3" w:tplc="4D68FD72">
+      <w:start w:val="1"/>
+      <w:numFmt w:val="bullet"/>
+      <w:lvlText w:val=""/>
+      <w:lvlJc w:val="left"/>
+      <w:pPr>
+        <w:ind w:left="2880" w:hanging="360"/>
+      </w:pPr>
+      <w:rPr>
+        <w:rFonts w:ascii="Symbol" w:hAnsi="Symbol" w:hint="default"/>
+      </w:rPr>
+    </w:lvl>
+    <w:lvl w:ilvl="4" w:tplc="C5F03BC0">
+      <w:start w:val="1"/>
+      <w:numFmt w:val="bullet"/>
+      <w:lvlText w:val="o"/>
+      <w:lvlJc w:val="left"/>
+      <w:pPr>
+        <w:ind w:left="3600" w:hanging="360"/>
+      </w:pPr>
+      <w:rPr>
+        <w:rFonts w:ascii="Courier New" w:hAnsi="Courier New" w:hint="default"/>
+      </w:rPr>
+    </w:lvl>
+    <w:lvl w:ilvl="5" w:tplc="7D34D88C">
+      <w:start w:val="1"/>
+      <w:numFmt w:val="bullet"/>
+      <w:lvlText w:val=""/>
+      <w:lvlJc w:val="left"/>
+      <w:pPr>
+        <w:ind w:left="4320" w:hanging="360"/>
+      </w:pPr>
+      <w:rPr>
+        <w:rFonts w:ascii="Wingdings" w:hAnsi="Wingdings" w:hint="default"/>
+      </w:rPr>
+    </w:lvl>
+    <w:lvl w:ilvl="6" w:tplc="136EB85C">
+      <w:start w:val="1"/>
+      <w:numFmt w:val="bullet"/>
+      <w:lvlText w:val=""/>
+      <w:lvlJc w:val="left"/>
+      <w:pPr>
+        <w:ind w:left="5040" w:hanging="360"/>
+      </w:pPr>
+      <w:rPr>
+        <w:rFonts w:ascii="Symbol" w:hAnsi="Symbol" w:hint="default"/>
+      </w:rPr>
+    </w:lvl>
+    <w:lvl w:ilvl="7" w:tplc="446E7F0C">
+      <w:start w:val="1"/>
+      <w:numFmt w:val="bullet"/>
+      <w:lvlText w:val="o"/>
+      <w:lvlJc w:val="left"/>
+      <w:pPr>
+        <w:ind w:left="5760" w:hanging="360"/>
+      </w:pPr>
+      <w:rPr>
+        <w:rFonts w:ascii="Courier New" w:hAnsi="Courier New" w:hint="default"/>
+      </w:rPr>
+    </w:lvl>
+    <w:lvl w:ilvl="8" w:tplc="62EA1A72">
+      <w:start w:val="1"/>
+      <w:numFmt w:val="bullet"/>
+      <w:lvlText w:val=""/>
+      <w:lvlJc w:val="left"/>
+      <w:pPr>
+        <w:ind w:left="6480" w:hanging="360"/>
+      </w:pPr>
+      <w:rPr>
+        <w:rFonts w:ascii="Wingdings" w:hAnsi="Wingdings" w:hint="default"/>
+      </w:rPr>
+    </w:lvl>
+  </w:abstractNum>
+  <w:abstractNum w:abstractNumId="2" w15:restartNumberingAfterBreak="0">
+    <w:nsid w:val="0CDF74AA"/>
+    <w:multiLevelType w:val="hybridMultilevel"/>
+    <w:tmpl w:val="FFFFFFFF"/>
+    <w:lvl w:ilvl="0" w:tplc="EE7CB362">
+      <w:start w:val="1"/>
+      <w:numFmt w:val="bullet"/>
+      <w:lvlText w:val=""/>
+      <w:lvlJc w:val="left"/>
+      <w:pPr>
+        <w:ind w:left="720" w:hanging="360"/>
+      </w:pPr>
+      <w:rPr>
+        <w:rFonts w:ascii="Symbol" w:hAnsi="Symbol" w:hint="default"/>
+      </w:rPr>
+    </w:lvl>
+    <w:lvl w:ilvl="1" w:tplc="5CB8888A">
+      <w:start w:val="1"/>
+      <w:numFmt w:val="bullet"/>
+      <w:lvlText w:val="o"/>
+      <w:lvlJc w:val="left"/>
+      <w:pPr>
+        <w:ind w:left="1440" w:hanging="360"/>
+      </w:pPr>
+      <w:rPr>
+        <w:rFonts w:ascii="Courier New" w:hAnsi="Courier New" w:hint="default"/>
+      </w:rPr>
+    </w:lvl>
+    <w:lvl w:ilvl="2" w:tplc="B8820814">
+      <w:start w:val="1"/>
+      <w:numFmt w:val="bullet"/>
+      <w:lvlText w:val=""/>
+      <w:lvlJc w:val="left"/>
+      <w:pPr>
+        <w:ind w:left="2160" w:hanging="360"/>
+      </w:pPr>
+      <w:rPr>
+        <w:rFonts w:ascii="Wingdings" w:hAnsi="Wingdings" w:hint="default"/>
+      </w:rPr>
+    </w:lvl>
+    <w:lvl w:ilvl="3" w:tplc="65AA9F42">
+      <w:start w:val="1"/>
+      <w:numFmt w:val="bullet"/>
+      <w:lvlText w:val=""/>
+      <w:lvlJc w:val="left"/>
+      <w:pPr>
+        <w:ind w:left="2880" w:hanging="360"/>
+      </w:pPr>
+      <w:rPr>
+        <w:rFonts w:ascii="Symbol" w:hAnsi="Symbol" w:hint="default"/>
+      </w:rPr>
+    </w:lvl>
+    <w:lvl w:ilvl="4" w:tplc="448642C4">
+      <w:start w:val="1"/>
+      <w:numFmt w:val="bullet"/>
+      <w:lvlText w:val="o"/>
+      <w:lvlJc w:val="left"/>
+      <w:pPr>
+        <w:ind w:left="3600" w:hanging="360"/>
+      </w:pPr>
+      <w:rPr>
+        <w:rFonts w:ascii="Courier New" w:hAnsi="Courier New" w:hint="default"/>
+      </w:rPr>
+    </w:lvl>
+    <w:lvl w:ilvl="5" w:tplc="B0401476">
+      <w:start w:val="1"/>
+      <w:numFmt w:val="bullet"/>
+      <w:lvlText w:val=""/>
+      <w:lvlJc w:val="left"/>
+      <w:pPr>
+        <w:ind w:left="4320" w:hanging="360"/>
+      </w:pPr>
+      <w:rPr>
+        <w:rFonts w:ascii="Wingdings" w:hAnsi="Wingdings" w:hint="default"/>
+      </w:rPr>
+    </w:lvl>
+    <w:lvl w:ilvl="6" w:tplc="3304AFDA">
+      <w:start w:val="1"/>
+      <w:numFmt w:val="bullet"/>
+      <w:lvlText w:val=""/>
+      <w:lvlJc w:val="left"/>
+      <w:pPr>
+        <w:ind w:left="5040" w:hanging="360"/>
+      </w:pPr>
+      <w:rPr>
+        <w:rFonts w:ascii="Symbol" w:hAnsi="Symbol" w:hint="default"/>
+      </w:rPr>
+    </w:lvl>
+    <w:lvl w:ilvl="7" w:tplc="ABD6E280">
+      <w:start w:val="1"/>
+      <w:numFmt w:val="bullet"/>
+      <w:lvlText w:val="o"/>
+      <w:lvlJc w:val="left"/>
+      <w:pPr>
+        <w:ind w:left="5760" w:hanging="360"/>
+      </w:pPr>
+      <w:rPr>
+        <w:rFonts w:ascii="Courier New" w:hAnsi="Courier New" w:hint="default"/>
+      </w:rPr>
+    </w:lvl>
+    <w:lvl w:ilvl="8" w:tplc="DCFC5D62">
+      <w:start w:val="1"/>
+      <w:numFmt w:val="bullet"/>
+      <w:lvlText w:val=""/>
+      <w:lvlJc w:val="left"/>
+      <w:pPr>
+        <w:ind w:left="6480" w:hanging="360"/>
+      </w:pPr>
+      <w:rPr>
+        <w:rFonts w:ascii="Wingdings" w:hAnsi="Wingdings" w:hint="default"/>
+      </w:rPr>
+    </w:lvl>
+  </w:abstractNum>
+  <w:abstractNum w:abstractNumId="3" w15:restartNumberingAfterBreak="0">
+    <w:nsid w:val="0EE111FB"/>
+    <w:multiLevelType w:val="hybridMultilevel"/>
+    <w:tmpl w:val="FFFFFFFF"/>
+    <w:lvl w:ilvl="0" w:tplc="E620F8D2">
+      <w:start w:val="1"/>
+      <w:numFmt w:val="bullet"/>
+      <w:lvlText w:val=""/>
+      <w:lvlJc w:val="left"/>
+      <w:pPr>
+        <w:ind w:left="720" w:hanging="360"/>
+      </w:pPr>
+      <w:rPr>
+        <w:rFonts w:ascii="Symbol" w:hAnsi="Symbol" w:hint="default"/>
+      </w:rPr>
+    </w:lvl>
+    <w:lvl w:ilvl="1" w:tplc="5454A38E">
+      <w:start w:val="1"/>
+      <w:numFmt w:val="bullet"/>
+      <w:lvlText w:val="o"/>
+      <w:lvlJc w:val="left"/>
+      <w:pPr>
+        <w:ind w:left="1440" w:hanging="360"/>
+      </w:pPr>
+      <w:rPr>
+        <w:rFonts w:ascii="Courier New" w:hAnsi="Courier New" w:hint="default"/>
+      </w:rPr>
+    </w:lvl>
+    <w:lvl w:ilvl="2" w:tplc="0A301E80">
+      <w:start w:val="1"/>
+      <w:numFmt w:val="bullet"/>
+      <w:lvlText w:val=""/>
+      <w:lvlJc w:val="left"/>
+      <w:pPr>
+        <w:ind w:left="2160" w:hanging="360"/>
+      </w:pPr>
+      <w:rPr>
+        <w:rFonts w:ascii="Wingdings" w:hAnsi="Wingdings" w:hint="default"/>
+      </w:rPr>
+    </w:lvl>
+    <w:lvl w:ilvl="3" w:tplc="5BC04E7C">
+      <w:start w:val="1"/>
+      <w:numFmt w:val="bullet"/>
+      <w:lvlText w:val=""/>
+      <w:lvlJc w:val="left"/>
+      <w:pPr>
+        <w:ind w:left="2880" w:hanging="360"/>
+      </w:pPr>
+      <w:rPr>
+        <w:rFonts w:ascii="Symbol" w:hAnsi="Symbol" w:hint="default"/>
+      </w:rPr>
+    </w:lvl>
+    <w:lvl w:ilvl="4" w:tplc="5386AE3E">
+      <w:start w:val="1"/>
+      <w:numFmt w:val="bullet"/>
+      <w:lvlText w:val="o"/>
+      <w:lvlJc w:val="left"/>
+      <w:pPr>
+        <w:ind w:left="3600" w:hanging="360"/>
+      </w:pPr>
+      <w:rPr>
+        <w:rFonts w:ascii="Courier New" w:hAnsi="Courier New" w:hint="default"/>
+      </w:rPr>
+    </w:lvl>
+    <w:lvl w:ilvl="5" w:tplc="FC6C6964">
+      <w:start w:val="1"/>
+      <w:numFmt w:val="bullet"/>
+      <w:lvlText w:val=""/>
+      <w:lvlJc w:val="left"/>
+      <w:pPr>
+        <w:ind w:left="4320" w:hanging="360"/>
+      </w:pPr>
+      <w:rPr>
+        <w:rFonts w:ascii="Wingdings" w:hAnsi="Wingdings" w:hint="default"/>
+      </w:rPr>
+    </w:lvl>
+    <w:lvl w:ilvl="6" w:tplc="7D663F88">
+      <w:start w:val="1"/>
+      <w:numFmt w:val="bullet"/>
+      <w:lvlText w:val=""/>
+      <w:lvlJc w:val="left"/>
+      <w:pPr>
+        <w:ind w:left="5040" w:hanging="360"/>
+      </w:pPr>
+      <w:rPr>
+        <w:rFonts w:ascii="Symbol" w:hAnsi="Symbol" w:hint="default"/>
+      </w:rPr>
+    </w:lvl>
+    <w:lvl w:ilvl="7" w:tplc="A5786EA0">
+      <w:start w:val="1"/>
+      <w:numFmt w:val="bullet"/>
+      <w:lvlText w:val="o"/>
+      <w:lvlJc w:val="left"/>
+      <w:pPr>
+        <w:ind w:left="5760" w:hanging="360"/>
+      </w:pPr>
+      <w:rPr>
+        <w:rFonts w:ascii="Courier New" w:hAnsi="Courier New" w:hint="default"/>
+      </w:rPr>
+    </w:lvl>
+    <w:lvl w:ilvl="8" w:tplc="58960150">
+      <w:start w:val="1"/>
+      <w:numFmt w:val="bullet"/>
+      <w:lvlText w:val=""/>
+      <w:lvlJc w:val="left"/>
+      <w:pPr>
+        <w:ind w:left="6480" w:hanging="360"/>
+      </w:pPr>
+      <w:rPr>
+        <w:rFonts w:ascii="Wingdings" w:hAnsi="Wingdings" w:hint="default"/>
+      </w:rPr>
+    </w:lvl>
+  </w:abstractNum>
+  <w:abstractNum w:abstractNumId="4" w15:restartNumberingAfterBreak="0">
+    <w:nsid w:val="136251C9"/>
+    <w:multiLevelType w:val="hybridMultilevel"/>
+    <w:tmpl w:val="FFFFFFFF"/>
+    <w:lvl w:ilvl="0" w:tplc="AB22AF4E">
+      <w:start w:val="1"/>
+      <w:numFmt w:val="bullet"/>
+      <w:lvlText w:val=""/>
+      <w:lvlJc w:val="left"/>
+      <w:pPr>
+        <w:ind w:left="720" w:hanging="360"/>
+      </w:pPr>
+      <w:rPr>
+        <w:rFonts w:ascii="Symbol" w:hAnsi="Symbol" w:hint="default"/>
+      </w:rPr>
+    </w:lvl>
+    <w:lvl w:ilvl="1" w:tplc="CE868CE4">
+      <w:start w:val="1"/>
+      <w:numFmt w:val="bullet"/>
+      <w:lvlText w:val="o"/>
+      <w:lvlJc w:val="left"/>
+      <w:pPr>
+        <w:ind w:left="1440" w:hanging="360"/>
+      </w:pPr>
+      <w:rPr>
+        <w:rFonts w:ascii="Courier New" w:hAnsi="Courier New" w:hint="default"/>
+      </w:rPr>
+    </w:lvl>
+    <w:lvl w:ilvl="2" w:tplc="6C2C5E9E">
+      <w:start w:val="1"/>
+      <w:numFmt w:val="bullet"/>
+      <w:lvlText w:val=""/>
+      <w:lvlJc w:val="left"/>
+      <w:pPr>
+        <w:ind w:left="2160" w:hanging="360"/>
+      </w:pPr>
+      <w:rPr>
+        <w:rFonts w:ascii="Wingdings" w:hAnsi="Wingdings" w:hint="default"/>
+      </w:rPr>
+    </w:lvl>
+    <w:lvl w:ilvl="3" w:tplc="38E064BA">
+      <w:start w:val="1"/>
+      <w:numFmt w:val="bullet"/>
+      <w:lvlText w:val=""/>
+      <w:lvlJc w:val="left"/>
+      <w:pPr>
+        <w:ind w:left="2880" w:hanging="360"/>
+      </w:pPr>
+      <w:rPr>
+        <w:rFonts w:ascii="Symbol" w:hAnsi="Symbol" w:hint="default"/>
+      </w:rPr>
+    </w:lvl>
+    <w:lvl w:ilvl="4" w:tplc="D2B87E84">
+      <w:start w:val="1"/>
+      <w:numFmt w:val="bullet"/>
+      <w:lvlText w:val="o"/>
+      <w:lvlJc w:val="left"/>
+      <w:pPr>
+        <w:ind w:left="3600" w:hanging="360"/>
+      </w:pPr>
+      <w:rPr>
+        <w:rFonts w:ascii="Courier New" w:hAnsi="Courier New" w:hint="default"/>
+      </w:rPr>
+    </w:lvl>
+    <w:lvl w:ilvl="5" w:tplc="0DB2DD1A">
+      <w:start w:val="1"/>
+      <w:numFmt w:val="bullet"/>
+      <w:lvlText w:val=""/>
+      <w:lvlJc w:val="left"/>
+      <w:pPr>
+        <w:ind w:left="4320" w:hanging="360"/>
+      </w:pPr>
+      <w:rPr>
+        <w:rFonts w:ascii="Wingdings" w:hAnsi="Wingdings" w:hint="default"/>
+      </w:rPr>
+    </w:lvl>
+    <w:lvl w:ilvl="6" w:tplc="BDA024CC">
+      <w:start w:val="1"/>
+      <w:numFmt w:val="bullet"/>
+      <w:lvlText w:val=""/>
+      <w:lvlJc w:val="left"/>
+      <w:pPr>
+        <w:ind w:left="5040" w:hanging="360"/>
+      </w:pPr>
+      <w:rPr>
+        <w:rFonts w:ascii="Symbol" w:hAnsi="Symbol" w:hint="default"/>
+      </w:rPr>
+    </w:lvl>
+    <w:lvl w:ilvl="7" w:tplc="31B67A10">
+      <w:start w:val="1"/>
+      <w:numFmt w:val="bullet"/>
+      <w:lvlText w:val="o"/>
+      <w:lvlJc w:val="left"/>
+      <w:pPr>
+        <w:ind w:left="5760" w:hanging="360"/>
+      </w:pPr>
+      <w:rPr>
+        <w:rFonts w:ascii="Courier New" w:hAnsi="Courier New" w:hint="default"/>
+      </w:rPr>
+    </w:lvl>
+    <w:lvl w:ilvl="8" w:tplc="5532C492">
+      <w:start w:val="1"/>
+      <w:numFmt w:val="bullet"/>
+      <w:lvlText w:val=""/>
+      <w:lvlJc w:val="left"/>
+      <w:pPr>
+        <w:ind w:left="6480" w:hanging="360"/>
+      </w:pPr>
+      <w:rPr>
+        <w:rFonts w:ascii="Wingdings" w:hAnsi="Wingdings" w:hint="default"/>
+      </w:rPr>
+    </w:lvl>
+  </w:abstractNum>
+  <w:abstractNum w:abstractNumId="5" w15:restartNumberingAfterBreak="0">
+    <w:nsid w:val="17AE2FB4"/>
+    <w:multiLevelType w:val="hybridMultilevel"/>
+    <w:tmpl w:val="FFFFFFFF"/>
+    <w:lvl w:ilvl="0" w:tplc="A8065AF4">
+      <w:start w:val="1"/>
+      <w:numFmt w:val="bullet"/>
+      <w:lvlText w:val=""/>
+      <w:lvlJc w:val="left"/>
+      <w:pPr>
+        <w:ind w:left="720" w:hanging="360"/>
+      </w:pPr>
+      <w:rPr>
+        <w:rFonts w:ascii="Symbol" w:hAnsi="Symbol" w:hint="default"/>
+      </w:rPr>
+    </w:lvl>
+    <w:lvl w:ilvl="1" w:tplc="A11EAA00">
+      <w:start w:val="1"/>
+      <w:numFmt w:val="bullet"/>
+      <w:lvlText w:val="o"/>
+      <w:lvlJc w:val="left"/>
+      <w:pPr>
+        <w:ind w:left="1440" w:hanging="360"/>
+      </w:pPr>
+      <w:rPr>
+        <w:rFonts w:ascii="Courier New" w:hAnsi="Courier New" w:hint="default"/>
+      </w:rPr>
+    </w:lvl>
+    <w:lvl w:ilvl="2" w:tplc="68D655F0">
+      <w:start w:val="1"/>
+      <w:numFmt w:val="bullet"/>
+      <w:lvlText w:val=""/>
+      <w:lvlJc w:val="left"/>
+      <w:pPr>
+        <w:ind w:left="2160" w:hanging="360"/>
+      </w:pPr>
+      <w:rPr>
+        <w:rFonts w:ascii="Wingdings" w:hAnsi="Wingdings" w:hint="default"/>
+      </w:rPr>
+    </w:lvl>
+    <w:lvl w:ilvl="3" w:tplc="685287C2">
+      <w:start w:val="1"/>
+      <w:numFmt w:val="bullet"/>
+      <w:lvlText w:val=""/>
+      <w:lvlJc w:val="left"/>
+      <w:pPr>
+        <w:ind w:left="2880" w:hanging="360"/>
+      </w:pPr>
+      <w:rPr>
+        <w:rFonts w:ascii="Symbol" w:hAnsi="Symbol" w:hint="default"/>
+      </w:rPr>
+    </w:lvl>
+    <w:lvl w:ilvl="4" w:tplc="916A05AC">
+      <w:start w:val="1"/>
+      <w:numFmt w:val="bullet"/>
+      <w:lvlText w:val="o"/>
+      <w:lvlJc w:val="left"/>
+      <w:pPr>
+        <w:ind w:left="3600" w:hanging="360"/>
+      </w:pPr>
+      <w:rPr>
+        <w:rFonts w:ascii="Courier New" w:hAnsi="Courier New" w:hint="default"/>
+      </w:rPr>
+    </w:lvl>
+    <w:lvl w:ilvl="5" w:tplc="00E4947C">
+      <w:start w:val="1"/>
+      <w:numFmt w:val="bullet"/>
+      <w:lvlText w:val=""/>
+      <w:lvlJc w:val="left"/>
+      <w:pPr>
+        <w:ind w:left="4320" w:hanging="360"/>
+      </w:pPr>
+      <w:rPr>
+        <w:rFonts w:ascii="Wingdings" w:hAnsi="Wingdings" w:hint="default"/>
+      </w:rPr>
+    </w:lvl>
+    <w:lvl w:ilvl="6" w:tplc="F614136A">
+      <w:start w:val="1"/>
+      <w:numFmt w:val="bullet"/>
+      <w:lvlText w:val=""/>
+      <w:lvlJc w:val="left"/>
+      <w:pPr>
+        <w:ind w:left="5040" w:hanging="360"/>
+      </w:pPr>
+      <w:rPr>
+        <w:rFonts w:ascii="Symbol" w:hAnsi="Symbol" w:hint="default"/>
+      </w:rPr>
+    </w:lvl>
+    <w:lvl w:ilvl="7" w:tplc="1DE08988">
+      <w:start w:val="1"/>
+      <w:numFmt w:val="bullet"/>
+      <w:lvlText w:val="o"/>
+      <w:lvlJc w:val="left"/>
+      <w:pPr>
+        <w:ind w:left="5760" w:hanging="360"/>
+      </w:pPr>
+      <w:rPr>
+        <w:rFonts w:ascii="Courier New" w:hAnsi="Courier New" w:hint="default"/>
+      </w:rPr>
+    </w:lvl>
+    <w:lvl w:ilvl="8" w:tplc="9BAEDB46">
+      <w:start w:val="1"/>
+      <w:numFmt w:val="bullet"/>
+      <w:lvlText w:val=""/>
+      <w:lvlJc w:val="left"/>
+      <w:pPr>
+        <w:ind w:left="6480" w:hanging="360"/>
+      </w:pPr>
+      <w:rPr>
+        <w:rFonts w:ascii="Wingdings" w:hAnsi="Wingdings" w:hint="default"/>
+      </w:rPr>
+    </w:lvl>
+  </w:abstractNum>
+  <w:abstractNum w:abstractNumId="6" w15:restartNumberingAfterBreak="0">
+    <w:nsid w:val="21AC6EDA"/>
+    <w:multiLevelType w:val="hybridMultilevel"/>
+    <w:tmpl w:val="FFFFFFFF"/>
+    <w:lvl w:ilvl="0" w:tplc="C4242998">
+      <w:start w:val="1"/>
+      <w:numFmt w:val="bullet"/>
+      <w:lvlText w:val=""/>
+      <w:lvlJc w:val="left"/>
+      <w:pPr>
+        <w:ind w:left="720" w:hanging="360"/>
+      </w:pPr>
+      <w:rPr>
+        <w:rFonts w:ascii="Symbol" w:hAnsi="Symbol" w:hint="default"/>
+      </w:rPr>
+    </w:lvl>
+    <w:lvl w:ilvl="1" w:tplc="39DE8BC6">
+      <w:start w:val="1"/>
+      <w:numFmt w:val="bullet"/>
+      <w:lvlText w:val="o"/>
+      <w:lvlJc w:val="left"/>
+      <w:pPr>
+        <w:ind w:left="1440" w:hanging="360"/>
+      </w:pPr>
+      <w:rPr>
+        <w:rFonts w:ascii="Courier New" w:hAnsi="Courier New" w:hint="default"/>
+      </w:rPr>
+    </w:lvl>
+    <w:lvl w:ilvl="2" w:tplc="BA56134C">
+      <w:start w:val="1"/>
+      <w:numFmt w:val="bullet"/>
+      <w:lvlText w:val=""/>
+      <w:lvlJc w:val="left"/>
+      <w:pPr>
+        <w:ind w:left="2160" w:hanging="360"/>
+      </w:pPr>
+      <w:rPr>
+        <w:rFonts w:ascii="Wingdings" w:hAnsi="Wingdings" w:hint="default"/>
+      </w:rPr>
+    </w:lvl>
+    <w:lvl w:ilvl="3" w:tplc="977CF362">
+      <w:start w:val="1"/>
+      <w:numFmt w:val="bullet"/>
+      <w:lvlText w:val=""/>
+      <w:lvlJc w:val="left"/>
+      <w:pPr>
+        <w:ind w:left="2880" w:hanging="360"/>
+      </w:pPr>
+      <w:rPr>
+        <w:rFonts w:ascii="Symbol" w:hAnsi="Symbol" w:hint="default"/>
+      </w:rPr>
+    </w:lvl>
+    <w:lvl w:ilvl="4" w:tplc="8A9ABD6C">
+      <w:start w:val="1"/>
+      <w:numFmt w:val="bullet"/>
+      <w:lvlText w:val="o"/>
+      <w:lvlJc w:val="left"/>
+      <w:pPr>
+        <w:ind w:left="3600" w:hanging="360"/>
+      </w:pPr>
+      <w:rPr>
+        <w:rFonts w:ascii="Courier New" w:hAnsi="Courier New" w:hint="default"/>
+      </w:rPr>
+    </w:lvl>
+    <w:lvl w:ilvl="5" w:tplc="7B3C1848">
+      <w:start w:val="1"/>
+      <w:numFmt w:val="bullet"/>
+      <w:lvlText w:val=""/>
+      <w:lvlJc w:val="left"/>
+      <w:pPr>
+        <w:ind w:left="4320" w:hanging="360"/>
+      </w:pPr>
+      <w:rPr>
+        <w:rFonts w:ascii="Wingdings" w:hAnsi="Wingdings" w:hint="default"/>
+      </w:rPr>
+    </w:lvl>
+    <w:lvl w:ilvl="6" w:tplc="FC64397E">
+      <w:start w:val="1"/>
+      <w:numFmt w:val="bullet"/>
+      <w:lvlText w:val=""/>
+      <w:lvlJc w:val="left"/>
+      <w:pPr>
+        <w:ind w:left="5040" w:hanging="360"/>
+      </w:pPr>
+      <w:rPr>
+        <w:rFonts w:ascii="Symbol" w:hAnsi="Symbol" w:hint="default"/>
+      </w:rPr>
+    </w:lvl>
+    <w:lvl w:ilvl="7" w:tplc="E4FC2922">
+      <w:start w:val="1"/>
+      <w:numFmt w:val="bullet"/>
+      <w:lvlText w:val="o"/>
+      <w:lvlJc w:val="left"/>
+      <w:pPr>
+        <w:ind w:left="5760" w:hanging="360"/>
+      </w:pPr>
+      <w:rPr>
+        <w:rFonts w:ascii="Courier New" w:hAnsi="Courier New" w:hint="default"/>
+      </w:rPr>
+    </w:lvl>
+    <w:lvl w:ilvl="8" w:tplc="64081C2C">
+      <w:start w:val="1"/>
+      <w:numFmt w:val="bullet"/>
+      <w:lvlText w:val=""/>
+      <w:lvlJc w:val="left"/>
+      <w:pPr>
+        <w:ind w:left="6480" w:hanging="360"/>
+      </w:pPr>
+      <w:rPr>
+        <w:rFonts w:ascii="Wingdings" w:hAnsi="Wingdings" w:hint="default"/>
+      </w:rPr>
+    </w:lvl>
+  </w:abstractNum>
+  <w:abstractNum w:abstractNumId="7" w15:restartNumberingAfterBreak="0">
     <w:nsid w:val="2A84553C"/>
     <w:multiLevelType w:val="hybridMultilevel"/>
     <w:tmpl w:val="3EA21A7E"/>
@@ -3426,7 +4983,233 @@
       </w:rPr>
     </w:lvl>
   </w:abstractNum>
-  <w:abstractNum w:abstractNumId="1" w15:restartNumberingAfterBreak="0">
+  <w:abstractNum w:abstractNumId="8" w15:restartNumberingAfterBreak="0">
+    <w:nsid w:val="364076FF"/>
+    <w:multiLevelType w:val="hybridMultilevel"/>
+    <w:tmpl w:val="FFFFFFFF"/>
+    <w:lvl w:ilvl="0" w:tplc="BFE09C32">
+      <w:start w:val="1"/>
+      <w:numFmt w:val="bullet"/>
+      <w:lvlText w:val=""/>
+      <w:lvlJc w:val="left"/>
+      <w:pPr>
+        <w:ind w:left="720" w:hanging="360"/>
+      </w:pPr>
+      <w:rPr>
+        <w:rFonts w:ascii="Symbol" w:hAnsi="Symbol" w:hint="default"/>
+      </w:rPr>
+    </w:lvl>
+    <w:lvl w:ilvl="1" w:tplc="A808B6DC">
+      <w:start w:val="1"/>
+      <w:numFmt w:val="bullet"/>
+      <w:lvlText w:val="o"/>
+      <w:lvlJc w:val="left"/>
+      <w:pPr>
+        <w:ind w:left="1440" w:hanging="360"/>
+      </w:pPr>
+      <w:rPr>
+        <w:rFonts w:ascii="Courier New" w:hAnsi="Courier New" w:hint="default"/>
+      </w:rPr>
+    </w:lvl>
+    <w:lvl w:ilvl="2" w:tplc="A60C8734">
+      <w:start w:val="1"/>
+      <w:numFmt w:val="bullet"/>
+      <w:lvlText w:val=""/>
+      <w:lvlJc w:val="left"/>
+      <w:pPr>
+        <w:ind w:left="2160" w:hanging="360"/>
+      </w:pPr>
+      <w:rPr>
+        <w:rFonts w:ascii="Wingdings" w:hAnsi="Wingdings" w:hint="default"/>
+      </w:rPr>
+    </w:lvl>
+    <w:lvl w:ilvl="3" w:tplc="3AF89914">
+      <w:start w:val="1"/>
+      <w:numFmt w:val="bullet"/>
+      <w:lvlText w:val=""/>
+      <w:lvlJc w:val="left"/>
+      <w:pPr>
+        <w:ind w:left="2880" w:hanging="360"/>
+      </w:pPr>
+      <w:rPr>
+        <w:rFonts w:ascii="Symbol" w:hAnsi="Symbol" w:hint="default"/>
+      </w:rPr>
+    </w:lvl>
+    <w:lvl w:ilvl="4" w:tplc="13806D46">
+      <w:start w:val="1"/>
+      <w:numFmt w:val="bullet"/>
+      <w:lvlText w:val="o"/>
+      <w:lvlJc w:val="left"/>
+      <w:pPr>
+        <w:ind w:left="3600" w:hanging="360"/>
+      </w:pPr>
+      <w:rPr>
+        <w:rFonts w:ascii="Courier New" w:hAnsi="Courier New" w:hint="default"/>
+      </w:rPr>
+    </w:lvl>
+    <w:lvl w:ilvl="5" w:tplc="A7AE42C2">
+      <w:start w:val="1"/>
+      <w:numFmt w:val="bullet"/>
+      <w:lvlText w:val=""/>
+      <w:lvlJc w:val="left"/>
+      <w:pPr>
+        <w:ind w:left="4320" w:hanging="360"/>
+      </w:pPr>
+      <w:rPr>
+        <w:rFonts w:ascii="Wingdings" w:hAnsi="Wingdings" w:hint="default"/>
+      </w:rPr>
+    </w:lvl>
+    <w:lvl w:ilvl="6" w:tplc="7EDC3076">
+      <w:start w:val="1"/>
+      <w:numFmt w:val="bullet"/>
+      <w:lvlText w:val=""/>
+      <w:lvlJc w:val="left"/>
+      <w:pPr>
+        <w:ind w:left="5040" w:hanging="360"/>
+      </w:pPr>
+      <w:rPr>
+        <w:rFonts w:ascii="Symbol" w:hAnsi="Symbol" w:hint="default"/>
+      </w:rPr>
+    </w:lvl>
+    <w:lvl w:ilvl="7" w:tplc="6FB26C5E">
+      <w:start w:val="1"/>
+      <w:numFmt w:val="bullet"/>
+      <w:lvlText w:val="o"/>
+      <w:lvlJc w:val="left"/>
+      <w:pPr>
+        <w:ind w:left="5760" w:hanging="360"/>
+      </w:pPr>
+      <w:rPr>
+        <w:rFonts w:ascii="Courier New" w:hAnsi="Courier New" w:hint="default"/>
+      </w:rPr>
+    </w:lvl>
+    <w:lvl w:ilvl="8" w:tplc="F2146C26">
+      <w:start w:val="1"/>
+      <w:numFmt w:val="bullet"/>
+      <w:lvlText w:val=""/>
+      <w:lvlJc w:val="left"/>
+      <w:pPr>
+        <w:ind w:left="6480" w:hanging="360"/>
+      </w:pPr>
+      <w:rPr>
+        <w:rFonts w:ascii="Wingdings" w:hAnsi="Wingdings" w:hint="default"/>
+      </w:rPr>
+    </w:lvl>
+  </w:abstractNum>
+  <w:abstractNum w:abstractNumId="9" w15:restartNumberingAfterBreak="0">
+    <w:nsid w:val="36494F66"/>
+    <w:multiLevelType w:val="hybridMultilevel"/>
+    <w:tmpl w:val="FFFFFFFF"/>
+    <w:lvl w:ilvl="0" w:tplc="9E2C7B78">
+      <w:start w:val="1"/>
+      <w:numFmt w:val="bullet"/>
+      <w:lvlText w:val=""/>
+      <w:lvlJc w:val="left"/>
+      <w:pPr>
+        <w:ind w:left="720" w:hanging="360"/>
+      </w:pPr>
+      <w:rPr>
+        <w:rFonts w:ascii="Symbol" w:hAnsi="Symbol" w:hint="default"/>
+      </w:rPr>
+    </w:lvl>
+    <w:lvl w:ilvl="1" w:tplc="41FAA0A0">
+      <w:start w:val="1"/>
+      <w:numFmt w:val="bullet"/>
+      <w:lvlText w:val="o"/>
+      <w:lvlJc w:val="left"/>
+      <w:pPr>
+        <w:ind w:left="1440" w:hanging="360"/>
+      </w:pPr>
+      <w:rPr>
+        <w:rFonts w:ascii="Courier New" w:hAnsi="Courier New" w:hint="default"/>
+      </w:rPr>
+    </w:lvl>
+    <w:lvl w:ilvl="2" w:tplc="8F08A71A">
+      <w:start w:val="1"/>
+      <w:numFmt w:val="bullet"/>
+      <w:lvlText w:val=""/>
+      <w:lvlJc w:val="left"/>
+      <w:pPr>
+        <w:ind w:left="2160" w:hanging="360"/>
+      </w:pPr>
+      <w:rPr>
+        <w:rFonts w:ascii="Wingdings" w:hAnsi="Wingdings" w:hint="default"/>
+      </w:rPr>
+    </w:lvl>
+    <w:lvl w:ilvl="3" w:tplc="44E804F2">
+      <w:start w:val="1"/>
+      <w:numFmt w:val="bullet"/>
+      <w:lvlText w:val=""/>
+      <w:lvlJc w:val="left"/>
+      <w:pPr>
+        <w:ind w:left="2880" w:hanging="360"/>
+      </w:pPr>
+      <w:rPr>
+        <w:rFonts w:ascii="Symbol" w:hAnsi="Symbol" w:hint="default"/>
+      </w:rPr>
+    </w:lvl>
+    <w:lvl w:ilvl="4" w:tplc="FAD8E6C4">
+      <w:start w:val="1"/>
+      <w:numFmt w:val="bullet"/>
+      <w:lvlText w:val="o"/>
+      <w:lvlJc w:val="left"/>
+      <w:pPr>
+        <w:ind w:left="3600" w:hanging="360"/>
+      </w:pPr>
+      <w:rPr>
+        <w:rFonts w:ascii="Courier New" w:hAnsi="Courier New" w:hint="default"/>
+      </w:rPr>
+    </w:lvl>
+    <w:lvl w:ilvl="5" w:tplc="7B1EB05C">
+      <w:start w:val="1"/>
+      <w:numFmt w:val="bullet"/>
+      <w:lvlText w:val=""/>
+      <w:lvlJc w:val="left"/>
+      <w:pPr>
+        <w:ind w:left="4320" w:hanging="360"/>
+      </w:pPr>
+      <w:rPr>
+        <w:rFonts w:ascii="Wingdings" w:hAnsi="Wingdings" w:hint="default"/>
+      </w:rPr>
+    </w:lvl>
+    <w:lvl w:ilvl="6" w:tplc="5F603FEA">
+      <w:start w:val="1"/>
+      <w:numFmt w:val="bullet"/>
+      <w:lvlText w:val=""/>
+      <w:lvlJc w:val="left"/>
+      <w:pPr>
+        <w:ind w:left="5040" w:hanging="360"/>
+      </w:pPr>
+      <w:rPr>
+        <w:rFonts w:ascii="Symbol" w:hAnsi="Symbol" w:hint="default"/>
+      </w:rPr>
+    </w:lvl>
+    <w:lvl w:ilvl="7" w:tplc="587AC276">
+      <w:start w:val="1"/>
+      <w:numFmt w:val="bullet"/>
+      <w:lvlText w:val="o"/>
+      <w:lvlJc w:val="left"/>
+      <w:pPr>
+        <w:ind w:left="5760" w:hanging="360"/>
+      </w:pPr>
+      <w:rPr>
+        <w:rFonts w:ascii="Courier New" w:hAnsi="Courier New" w:hint="default"/>
+      </w:rPr>
+    </w:lvl>
+    <w:lvl w:ilvl="8" w:tplc="E4D67AE4">
+      <w:start w:val="1"/>
+      <w:numFmt w:val="bullet"/>
+      <w:lvlText w:val=""/>
+      <w:lvlJc w:val="left"/>
+      <w:pPr>
+        <w:ind w:left="6480" w:hanging="360"/>
+      </w:pPr>
+      <w:rPr>
+        <w:rFonts w:ascii="Wingdings" w:hAnsi="Wingdings" w:hint="default"/>
+      </w:rPr>
+    </w:lvl>
+  </w:abstractNum>
+  <w:abstractNum w:abstractNumId="10" w15:restartNumberingAfterBreak="0">
     <w:nsid w:val="3EB02EE3"/>
     <w:multiLevelType w:val="hybridMultilevel"/>
     <w:tmpl w:val="CE843D20"/>
@@ -3512,7 +5295,572 @@
       </w:pPr>
     </w:lvl>
   </w:abstractNum>
-  <w:abstractNum w:abstractNumId="2" w15:restartNumberingAfterBreak="0">
+  <w:abstractNum w:abstractNumId="11" w15:restartNumberingAfterBreak="0">
+    <w:nsid w:val="45CF5CFA"/>
+    <w:multiLevelType w:val="hybridMultilevel"/>
+    <w:tmpl w:val="FFFFFFFF"/>
+    <w:lvl w:ilvl="0" w:tplc="7A50BCB4">
+      <w:start w:val="1"/>
+      <w:numFmt w:val="bullet"/>
+      <w:lvlText w:val=""/>
+      <w:lvlJc w:val="left"/>
+      <w:pPr>
+        <w:ind w:left="720" w:hanging="360"/>
+      </w:pPr>
+      <w:rPr>
+        <w:rFonts w:ascii="Symbol" w:hAnsi="Symbol" w:hint="default"/>
+      </w:rPr>
+    </w:lvl>
+    <w:lvl w:ilvl="1" w:tplc="BFA2516E">
+      <w:start w:val="1"/>
+      <w:numFmt w:val="bullet"/>
+      <w:lvlText w:val="o"/>
+      <w:lvlJc w:val="left"/>
+      <w:pPr>
+        <w:ind w:left="1440" w:hanging="360"/>
+      </w:pPr>
+      <w:rPr>
+        <w:rFonts w:ascii="Courier New" w:hAnsi="Courier New" w:hint="default"/>
+      </w:rPr>
+    </w:lvl>
+    <w:lvl w:ilvl="2" w:tplc="6FEAE3E8">
+      <w:start w:val="1"/>
+      <w:numFmt w:val="bullet"/>
+      <w:lvlText w:val=""/>
+      <w:lvlJc w:val="left"/>
+      <w:pPr>
+        <w:ind w:left="2160" w:hanging="360"/>
+      </w:pPr>
+      <w:rPr>
+        <w:rFonts w:ascii="Wingdings" w:hAnsi="Wingdings" w:hint="default"/>
+      </w:rPr>
+    </w:lvl>
+    <w:lvl w:ilvl="3" w:tplc="E49E18D6">
+      <w:start w:val="1"/>
+      <w:numFmt w:val="bullet"/>
+      <w:lvlText w:val=""/>
+      <w:lvlJc w:val="left"/>
+      <w:pPr>
+        <w:ind w:left="2880" w:hanging="360"/>
+      </w:pPr>
+      <w:rPr>
+        <w:rFonts w:ascii="Symbol" w:hAnsi="Symbol" w:hint="default"/>
+      </w:rPr>
+    </w:lvl>
+    <w:lvl w:ilvl="4" w:tplc="2F3ED674">
+      <w:start w:val="1"/>
+      <w:numFmt w:val="bullet"/>
+      <w:lvlText w:val="o"/>
+      <w:lvlJc w:val="left"/>
+      <w:pPr>
+        <w:ind w:left="3600" w:hanging="360"/>
+      </w:pPr>
+      <w:rPr>
+        <w:rFonts w:ascii="Courier New" w:hAnsi="Courier New" w:hint="default"/>
+      </w:rPr>
+    </w:lvl>
+    <w:lvl w:ilvl="5" w:tplc="C8FE60DE">
+      <w:start w:val="1"/>
+      <w:numFmt w:val="bullet"/>
+      <w:lvlText w:val=""/>
+      <w:lvlJc w:val="left"/>
+      <w:pPr>
+        <w:ind w:left="4320" w:hanging="360"/>
+      </w:pPr>
+      <w:rPr>
+        <w:rFonts w:ascii="Wingdings" w:hAnsi="Wingdings" w:hint="default"/>
+      </w:rPr>
+    </w:lvl>
+    <w:lvl w:ilvl="6" w:tplc="C3B8EFBC">
+      <w:start w:val="1"/>
+      <w:numFmt w:val="bullet"/>
+      <w:lvlText w:val=""/>
+      <w:lvlJc w:val="left"/>
+      <w:pPr>
+        <w:ind w:left="5040" w:hanging="360"/>
+      </w:pPr>
+      <w:rPr>
+        <w:rFonts w:ascii="Symbol" w:hAnsi="Symbol" w:hint="default"/>
+      </w:rPr>
+    </w:lvl>
+    <w:lvl w:ilvl="7" w:tplc="92FAFD4E">
+      <w:start w:val="1"/>
+      <w:numFmt w:val="bullet"/>
+      <w:lvlText w:val="o"/>
+      <w:lvlJc w:val="left"/>
+      <w:pPr>
+        <w:ind w:left="5760" w:hanging="360"/>
+      </w:pPr>
+      <w:rPr>
+        <w:rFonts w:ascii="Courier New" w:hAnsi="Courier New" w:hint="default"/>
+      </w:rPr>
+    </w:lvl>
+    <w:lvl w:ilvl="8" w:tplc="5090115E">
+      <w:start w:val="1"/>
+      <w:numFmt w:val="bullet"/>
+      <w:lvlText w:val=""/>
+      <w:lvlJc w:val="left"/>
+      <w:pPr>
+        <w:ind w:left="6480" w:hanging="360"/>
+      </w:pPr>
+      <w:rPr>
+        <w:rFonts w:ascii="Wingdings" w:hAnsi="Wingdings" w:hint="default"/>
+      </w:rPr>
+    </w:lvl>
+  </w:abstractNum>
+  <w:abstractNum w:abstractNumId="12" w15:restartNumberingAfterBreak="0">
+    <w:nsid w:val="46464113"/>
+    <w:multiLevelType w:val="hybridMultilevel"/>
+    <w:tmpl w:val="FFFFFFFF"/>
+    <w:lvl w:ilvl="0" w:tplc="8CC859B0">
+      <w:start w:val="1"/>
+      <w:numFmt w:val="bullet"/>
+      <w:lvlText w:val=""/>
+      <w:lvlJc w:val="left"/>
+      <w:pPr>
+        <w:ind w:left="720" w:hanging="360"/>
+      </w:pPr>
+      <w:rPr>
+        <w:rFonts w:ascii="Symbol" w:hAnsi="Symbol" w:hint="default"/>
+      </w:rPr>
+    </w:lvl>
+    <w:lvl w:ilvl="1" w:tplc="18CA4E90">
+      <w:start w:val="1"/>
+      <w:numFmt w:val="bullet"/>
+      <w:lvlText w:val="o"/>
+      <w:lvlJc w:val="left"/>
+      <w:pPr>
+        <w:ind w:left="1440" w:hanging="360"/>
+      </w:pPr>
+      <w:rPr>
+        <w:rFonts w:ascii="Courier New" w:hAnsi="Courier New" w:hint="default"/>
+      </w:rPr>
+    </w:lvl>
+    <w:lvl w:ilvl="2" w:tplc="56205AF2">
+      <w:start w:val="1"/>
+      <w:numFmt w:val="bullet"/>
+      <w:lvlText w:val=""/>
+      <w:lvlJc w:val="left"/>
+      <w:pPr>
+        <w:ind w:left="2160" w:hanging="360"/>
+      </w:pPr>
+      <w:rPr>
+        <w:rFonts w:ascii="Wingdings" w:hAnsi="Wingdings" w:hint="default"/>
+      </w:rPr>
+    </w:lvl>
+    <w:lvl w:ilvl="3" w:tplc="5E78ACDC">
+      <w:start w:val="1"/>
+      <w:numFmt w:val="bullet"/>
+      <w:lvlText w:val=""/>
+      <w:lvlJc w:val="left"/>
+      <w:pPr>
+        <w:ind w:left="2880" w:hanging="360"/>
+      </w:pPr>
+      <w:rPr>
+        <w:rFonts w:ascii="Symbol" w:hAnsi="Symbol" w:hint="default"/>
+      </w:rPr>
+    </w:lvl>
+    <w:lvl w:ilvl="4" w:tplc="EAC8BD3A">
+      <w:start w:val="1"/>
+      <w:numFmt w:val="bullet"/>
+      <w:lvlText w:val="o"/>
+      <w:lvlJc w:val="left"/>
+      <w:pPr>
+        <w:ind w:left="3600" w:hanging="360"/>
+      </w:pPr>
+      <w:rPr>
+        <w:rFonts w:ascii="Courier New" w:hAnsi="Courier New" w:hint="default"/>
+      </w:rPr>
+    </w:lvl>
+    <w:lvl w:ilvl="5" w:tplc="E0EE85A6">
+      <w:start w:val="1"/>
+      <w:numFmt w:val="bullet"/>
+      <w:lvlText w:val=""/>
+      <w:lvlJc w:val="left"/>
+      <w:pPr>
+        <w:ind w:left="4320" w:hanging="360"/>
+      </w:pPr>
+      <w:rPr>
+        <w:rFonts w:ascii="Wingdings" w:hAnsi="Wingdings" w:hint="default"/>
+      </w:rPr>
+    </w:lvl>
+    <w:lvl w:ilvl="6" w:tplc="D6425FB8">
+      <w:start w:val="1"/>
+      <w:numFmt w:val="bullet"/>
+      <w:lvlText w:val=""/>
+      <w:lvlJc w:val="left"/>
+      <w:pPr>
+        <w:ind w:left="5040" w:hanging="360"/>
+      </w:pPr>
+      <w:rPr>
+        <w:rFonts w:ascii="Symbol" w:hAnsi="Symbol" w:hint="default"/>
+      </w:rPr>
+    </w:lvl>
+    <w:lvl w:ilvl="7" w:tplc="920EC6EE">
+      <w:start w:val="1"/>
+      <w:numFmt w:val="bullet"/>
+      <w:lvlText w:val="o"/>
+      <w:lvlJc w:val="left"/>
+      <w:pPr>
+        <w:ind w:left="5760" w:hanging="360"/>
+      </w:pPr>
+      <w:rPr>
+        <w:rFonts w:ascii="Courier New" w:hAnsi="Courier New" w:hint="default"/>
+      </w:rPr>
+    </w:lvl>
+    <w:lvl w:ilvl="8" w:tplc="200CBD32">
+      <w:start w:val="1"/>
+      <w:numFmt w:val="bullet"/>
+      <w:lvlText w:val=""/>
+      <w:lvlJc w:val="left"/>
+      <w:pPr>
+        <w:ind w:left="6480" w:hanging="360"/>
+      </w:pPr>
+      <w:rPr>
+        <w:rFonts w:ascii="Wingdings" w:hAnsi="Wingdings" w:hint="default"/>
+      </w:rPr>
+    </w:lvl>
+  </w:abstractNum>
+  <w:abstractNum w:abstractNumId="13" w15:restartNumberingAfterBreak="0">
+    <w:nsid w:val="49411707"/>
+    <w:multiLevelType w:val="hybridMultilevel"/>
+    <w:tmpl w:val="FFFFFFFF"/>
+    <w:lvl w:ilvl="0" w:tplc="17F8F0D2">
+      <w:start w:val="1"/>
+      <w:numFmt w:val="bullet"/>
+      <w:lvlText w:val=""/>
+      <w:lvlJc w:val="left"/>
+      <w:pPr>
+        <w:ind w:left="720" w:hanging="360"/>
+      </w:pPr>
+      <w:rPr>
+        <w:rFonts w:ascii="Symbol" w:hAnsi="Symbol" w:hint="default"/>
+      </w:rPr>
+    </w:lvl>
+    <w:lvl w:ilvl="1" w:tplc="509871F6">
+      <w:start w:val="1"/>
+      <w:numFmt w:val="bullet"/>
+      <w:lvlText w:val="o"/>
+      <w:lvlJc w:val="left"/>
+      <w:pPr>
+        <w:ind w:left="1440" w:hanging="360"/>
+      </w:pPr>
+      <w:rPr>
+        <w:rFonts w:ascii="Courier New" w:hAnsi="Courier New" w:hint="default"/>
+      </w:rPr>
+    </w:lvl>
+    <w:lvl w:ilvl="2" w:tplc="6396E75C">
+      <w:start w:val="1"/>
+      <w:numFmt w:val="bullet"/>
+      <w:lvlText w:val=""/>
+      <w:lvlJc w:val="left"/>
+      <w:pPr>
+        <w:ind w:left="2160" w:hanging="360"/>
+      </w:pPr>
+      <w:rPr>
+        <w:rFonts w:ascii="Wingdings" w:hAnsi="Wingdings" w:hint="default"/>
+      </w:rPr>
+    </w:lvl>
+    <w:lvl w:ilvl="3" w:tplc="72E40246">
+      <w:start w:val="1"/>
+      <w:numFmt w:val="bullet"/>
+      <w:lvlText w:val=""/>
+      <w:lvlJc w:val="left"/>
+      <w:pPr>
+        <w:ind w:left="2880" w:hanging="360"/>
+      </w:pPr>
+      <w:rPr>
+        <w:rFonts w:ascii="Symbol" w:hAnsi="Symbol" w:hint="default"/>
+      </w:rPr>
+    </w:lvl>
+    <w:lvl w:ilvl="4" w:tplc="9378FD14">
+      <w:start w:val="1"/>
+      <w:numFmt w:val="bullet"/>
+      <w:lvlText w:val="o"/>
+      <w:lvlJc w:val="left"/>
+      <w:pPr>
+        <w:ind w:left="3600" w:hanging="360"/>
+      </w:pPr>
+      <w:rPr>
+        <w:rFonts w:ascii="Courier New" w:hAnsi="Courier New" w:hint="default"/>
+      </w:rPr>
+    </w:lvl>
+    <w:lvl w:ilvl="5" w:tplc="6EA4FC20">
+      <w:start w:val="1"/>
+      <w:numFmt w:val="bullet"/>
+      <w:lvlText w:val=""/>
+      <w:lvlJc w:val="left"/>
+      <w:pPr>
+        <w:ind w:left="4320" w:hanging="360"/>
+      </w:pPr>
+      <w:rPr>
+        <w:rFonts w:ascii="Wingdings" w:hAnsi="Wingdings" w:hint="default"/>
+      </w:rPr>
+    </w:lvl>
+    <w:lvl w:ilvl="6" w:tplc="F93C15BA">
+      <w:start w:val="1"/>
+      <w:numFmt w:val="bullet"/>
+      <w:lvlText w:val=""/>
+      <w:lvlJc w:val="left"/>
+      <w:pPr>
+        <w:ind w:left="5040" w:hanging="360"/>
+      </w:pPr>
+      <w:rPr>
+        <w:rFonts w:ascii="Symbol" w:hAnsi="Symbol" w:hint="default"/>
+      </w:rPr>
+    </w:lvl>
+    <w:lvl w:ilvl="7" w:tplc="E6167DEE">
+      <w:start w:val="1"/>
+      <w:numFmt w:val="bullet"/>
+      <w:lvlText w:val="o"/>
+      <w:lvlJc w:val="left"/>
+      <w:pPr>
+        <w:ind w:left="5760" w:hanging="360"/>
+      </w:pPr>
+      <w:rPr>
+        <w:rFonts w:ascii="Courier New" w:hAnsi="Courier New" w:hint="default"/>
+      </w:rPr>
+    </w:lvl>
+    <w:lvl w:ilvl="8" w:tplc="75C8FA96">
+      <w:start w:val="1"/>
+      <w:numFmt w:val="bullet"/>
+      <w:lvlText w:val=""/>
+      <w:lvlJc w:val="left"/>
+      <w:pPr>
+        <w:ind w:left="6480" w:hanging="360"/>
+      </w:pPr>
+      <w:rPr>
+        <w:rFonts w:ascii="Wingdings" w:hAnsi="Wingdings" w:hint="default"/>
+      </w:rPr>
+    </w:lvl>
+  </w:abstractNum>
+  <w:abstractNum w:abstractNumId="14" w15:restartNumberingAfterBreak="0">
+    <w:nsid w:val="55A8553D"/>
+    <w:multiLevelType w:val="hybridMultilevel"/>
+    <w:tmpl w:val="FFFFFFFF"/>
+    <w:lvl w:ilvl="0" w:tplc="B2141B34">
+      <w:start w:val="1"/>
+      <w:numFmt w:val="bullet"/>
+      <w:lvlText w:val=""/>
+      <w:lvlJc w:val="left"/>
+      <w:pPr>
+        <w:ind w:left="720" w:hanging="360"/>
+      </w:pPr>
+      <w:rPr>
+        <w:rFonts w:ascii="Symbol" w:hAnsi="Symbol" w:hint="default"/>
+      </w:rPr>
+    </w:lvl>
+    <w:lvl w:ilvl="1" w:tplc="1BB42F52">
+      <w:start w:val="1"/>
+      <w:numFmt w:val="bullet"/>
+      <w:lvlText w:val="o"/>
+      <w:lvlJc w:val="left"/>
+      <w:pPr>
+        <w:ind w:left="1440" w:hanging="360"/>
+      </w:pPr>
+      <w:rPr>
+        <w:rFonts w:ascii="Courier New" w:hAnsi="Courier New" w:hint="default"/>
+      </w:rPr>
+    </w:lvl>
+    <w:lvl w:ilvl="2" w:tplc="EAA2CEFC">
+      <w:start w:val="1"/>
+      <w:numFmt w:val="bullet"/>
+      <w:lvlText w:val=""/>
+      <w:lvlJc w:val="left"/>
+      <w:pPr>
+        <w:ind w:left="2160" w:hanging="360"/>
+      </w:pPr>
+      <w:rPr>
+        <w:rFonts w:ascii="Wingdings" w:hAnsi="Wingdings" w:hint="default"/>
+      </w:rPr>
+    </w:lvl>
+    <w:lvl w:ilvl="3" w:tplc="2890AA08">
+      <w:start w:val="1"/>
+      <w:numFmt w:val="bullet"/>
+      <w:lvlText w:val=""/>
+      <w:lvlJc w:val="left"/>
+      <w:pPr>
+        <w:ind w:left="2880" w:hanging="360"/>
+      </w:pPr>
+      <w:rPr>
+        <w:rFonts w:ascii="Symbol" w:hAnsi="Symbol" w:hint="default"/>
+      </w:rPr>
+    </w:lvl>
+    <w:lvl w:ilvl="4" w:tplc="A4EA249A">
+      <w:start w:val="1"/>
+      <w:numFmt w:val="bullet"/>
+      <w:lvlText w:val="o"/>
+      <w:lvlJc w:val="left"/>
+      <w:pPr>
+        <w:ind w:left="3600" w:hanging="360"/>
+      </w:pPr>
+      <w:rPr>
+        <w:rFonts w:ascii="Courier New" w:hAnsi="Courier New" w:hint="default"/>
+      </w:rPr>
+    </w:lvl>
+    <w:lvl w:ilvl="5" w:tplc="99C8F9EC">
+      <w:start w:val="1"/>
+      <w:numFmt w:val="bullet"/>
+      <w:lvlText w:val=""/>
+      <w:lvlJc w:val="left"/>
+      <w:pPr>
+        <w:ind w:left="4320" w:hanging="360"/>
+      </w:pPr>
+      <w:rPr>
+        <w:rFonts w:ascii="Wingdings" w:hAnsi="Wingdings" w:hint="default"/>
+      </w:rPr>
+    </w:lvl>
+    <w:lvl w:ilvl="6" w:tplc="76DA2D92">
+      <w:start w:val="1"/>
+      <w:numFmt w:val="bullet"/>
+      <w:lvlText w:val=""/>
+      <w:lvlJc w:val="left"/>
+      <w:pPr>
+        <w:ind w:left="5040" w:hanging="360"/>
+      </w:pPr>
+      <w:rPr>
+        <w:rFonts w:ascii="Symbol" w:hAnsi="Symbol" w:hint="default"/>
+      </w:rPr>
+    </w:lvl>
+    <w:lvl w:ilvl="7" w:tplc="9016095A">
+      <w:start w:val="1"/>
+      <w:numFmt w:val="bullet"/>
+      <w:lvlText w:val="o"/>
+      <w:lvlJc w:val="left"/>
+      <w:pPr>
+        <w:ind w:left="5760" w:hanging="360"/>
+      </w:pPr>
+      <w:rPr>
+        <w:rFonts w:ascii="Courier New" w:hAnsi="Courier New" w:hint="default"/>
+      </w:rPr>
+    </w:lvl>
+    <w:lvl w:ilvl="8" w:tplc="29A87082">
+      <w:start w:val="1"/>
+      <w:numFmt w:val="bullet"/>
+      <w:lvlText w:val=""/>
+      <w:lvlJc w:val="left"/>
+      <w:pPr>
+        <w:ind w:left="6480" w:hanging="360"/>
+      </w:pPr>
+      <w:rPr>
+        <w:rFonts w:ascii="Wingdings" w:hAnsi="Wingdings" w:hint="default"/>
+      </w:rPr>
+    </w:lvl>
+  </w:abstractNum>
+  <w:abstractNum w:abstractNumId="15" w15:restartNumberingAfterBreak="0">
+    <w:nsid w:val="581204BB"/>
+    <w:multiLevelType w:val="hybridMultilevel"/>
+    <w:tmpl w:val="FFFFFFFF"/>
+    <w:lvl w:ilvl="0" w:tplc="4178FC66">
+      <w:start w:val="1"/>
+      <w:numFmt w:val="bullet"/>
+      <w:lvlText w:val=""/>
+      <w:lvlJc w:val="left"/>
+      <w:pPr>
+        <w:ind w:left="720" w:hanging="360"/>
+      </w:pPr>
+      <w:rPr>
+        <w:rFonts w:ascii="Symbol" w:hAnsi="Symbol" w:hint="default"/>
+      </w:rPr>
+    </w:lvl>
+    <w:lvl w:ilvl="1" w:tplc="9E1E8CDC">
+      <w:start w:val="1"/>
+      <w:numFmt w:val="bullet"/>
+      <w:lvlText w:val="o"/>
+      <w:lvlJc w:val="left"/>
+      <w:pPr>
+        <w:ind w:left="1440" w:hanging="360"/>
+      </w:pPr>
+      <w:rPr>
+        <w:rFonts w:ascii="Courier New" w:hAnsi="Courier New" w:hint="default"/>
+      </w:rPr>
+    </w:lvl>
+    <w:lvl w:ilvl="2" w:tplc="6846BBBA">
+      <w:start w:val="1"/>
+      <w:numFmt w:val="bullet"/>
+      <w:lvlText w:val=""/>
+      <w:lvlJc w:val="left"/>
+      <w:pPr>
+        <w:ind w:left="2160" w:hanging="360"/>
+      </w:pPr>
+      <w:rPr>
+        <w:rFonts w:ascii="Wingdings" w:hAnsi="Wingdings" w:hint="default"/>
+      </w:rPr>
+    </w:lvl>
+    <w:lvl w:ilvl="3" w:tplc="6F044662">
+      <w:start w:val="1"/>
+      <w:numFmt w:val="bullet"/>
+      <w:lvlText w:val=""/>
+      <w:lvlJc w:val="left"/>
+      <w:pPr>
+        <w:ind w:left="2880" w:hanging="360"/>
+      </w:pPr>
+      <w:rPr>
+        <w:rFonts w:ascii="Symbol" w:hAnsi="Symbol" w:hint="default"/>
+      </w:rPr>
+    </w:lvl>
+    <w:lvl w:ilvl="4" w:tplc="9B52224C">
+      <w:start w:val="1"/>
+      <w:numFmt w:val="bullet"/>
+      <w:lvlText w:val="o"/>
+      <w:lvlJc w:val="left"/>
+      <w:pPr>
+        <w:ind w:left="3600" w:hanging="360"/>
+      </w:pPr>
+      <w:rPr>
+        <w:rFonts w:ascii="Courier New" w:hAnsi="Courier New" w:hint="default"/>
+      </w:rPr>
+    </w:lvl>
+    <w:lvl w:ilvl="5" w:tplc="2688B1BA">
+      <w:start w:val="1"/>
+      <w:numFmt w:val="bullet"/>
+      <w:lvlText w:val=""/>
+      <w:lvlJc w:val="left"/>
+      <w:pPr>
+        <w:ind w:left="4320" w:hanging="360"/>
+      </w:pPr>
+      <w:rPr>
+        <w:rFonts w:ascii="Wingdings" w:hAnsi="Wingdings" w:hint="default"/>
+      </w:rPr>
+    </w:lvl>
+    <w:lvl w:ilvl="6" w:tplc="BCB603D4">
+      <w:start w:val="1"/>
+      <w:numFmt w:val="bullet"/>
+      <w:lvlText w:val=""/>
+      <w:lvlJc w:val="left"/>
+      <w:pPr>
+        <w:ind w:left="5040" w:hanging="360"/>
+      </w:pPr>
+      <w:rPr>
+        <w:rFonts w:ascii="Symbol" w:hAnsi="Symbol" w:hint="default"/>
+      </w:rPr>
+    </w:lvl>
+    <w:lvl w:ilvl="7" w:tplc="4F8E6184">
+      <w:start w:val="1"/>
+      <w:numFmt w:val="bullet"/>
+      <w:lvlText w:val="o"/>
+      <w:lvlJc w:val="left"/>
+      <w:pPr>
+        <w:ind w:left="5760" w:hanging="360"/>
+      </w:pPr>
+      <w:rPr>
+        <w:rFonts w:ascii="Courier New" w:hAnsi="Courier New" w:hint="default"/>
+      </w:rPr>
+    </w:lvl>
+    <w:lvl w:ilvl="8" w:tplc="6DDCF436">
+      <w:start w:val="1"/>
+      <w:numFmt w:val="bullet"/>
+      <w:lvlText w:val=""/>
+      <w:lvlJc w:val="left"/>
+      <w:pPr>
+        <w:ind w:left="6480" w:hanging="360"/>
+      </w:pPr>
+      <w:rPr>
+        <w:rFonts w:ascii="Wingdings" w:hAnsi="Wingdings" w:hint="default"/>
+      </w:rPr>
+    </w:lvl>
+  </w:abstractNum>
+  <w:abstractNum w:abstractNumId="16" w15:restartNumberingAfterBreak="0">
     <w:nsid w:val="5D6232BC"/>
     <w:multiLevelType w:val="hybridMultilevel"/>
     <w:tmpl w:val="3B0CB8C2"/>
@@ -3625,18 +5973,812 @@
       </w:rPr>
     </w:lvl>
   </w:abstractNum>
-  <w:abstractNum w:abstractNumId="3" w15:restartNumberingAfterBreak="0">
+  <w:abstractNum w:abstractNumId="17" w15:restartNumberingAfterBreak="0">
+    <w:nsid w:val="5F1626BD"/>
+    <w:multiLevelType w:val="hybridMultilevel"/>
+    <w:tmpl w:val="FFFFFFFF"/>
+    <w:lvl w:ilvl="0" w:tplc="ADE81646">
+      <w:start w:val="1"/>
+      <w:numFmt w:val="bullet"/>
+      <w:lvlText w:val=""/>
+      <w:lvlJc w:val="left"/>
+      <w:pPr>
+        <w:ind w:left="720" w:hanging="360"/>
+      </w:pPr>
+      <w:rPr>
+        <w:rFonts w:ascii="Symbol" w:hAnsi="Symbol" w:hint="default"/>
+      </w:rPr>
+    </w:lvl>
+    <w:lvl w:ilvl="1" w:tplc="E2C2C50A">
+      <w:start w:val="1"/>
+      <w:numFmt w:val="bullet"/>
+      <w:lvlText w:val="o"/>
+      <w:lvlJc w:val="left"/>
+      <w:pPr>
+        <w:ind w:left="1440" w:hanging="360"/>
+      </w:pPr>
+      <w:rPr>
+        <w:rFonts w:ascii="Courier New" w:hAnsi="Courier New" w:hint="default"/>
+      </w:rPr>
+    </w:lvl>
+    <w:lvl w:ilvl="2" w:tplc="A8A679D0">
+      <w:start w:val="1"/>
+      <w:numFmt w:val="bullet"/>
+      <w:lvlText w:val=""/>
+      <w:lvlJc w:val="left"/>
+      <w:pPr>
+        <w:ind w:left="2160" w:hanging="360"/>
+      </w:pPr>
+      <w:rPr>
+        <w:rFonts w:ascii="Wingdings" w:hAnsi="Wingdings" w:hint="default"/>
+      </w:rPr>
+    </w:lvl>
+    <w:lvl w:ilvl="3" w:tplc="8916909C">
+      <w:start w:val="1"/>
+      <w:numFmt w:val="bullet"/>
+      <w:lvlText w:val=""/>
+      <w:lvlJc w:val="left"/>
+      <w:pPr>
+        <w:ind w:left="2880" w:hanging="360"/>
+      </w:pPr>
+      <w:rPr>
+        <w:rFonts w:ascii="Symbol" w:hAnsi="Symbol" w:hint="default"/>
+      </w:rPr>
+    </w:lvl>
+    <w:lvl w:ilvl="4" w:tplc="3DDEC368">
+      <w:start w:val="1"/>
+      <w:numFmt w:val="bullet"/>
+      <w:lvlText w:val="o"/>
+      <w:lvlJc w:val="left"/>
+      <w:pPr>
+        <w:ind w:left="3600" w:hanging="360"/>
+      </w:pPr>
+      <w:rPr>
+        <w:rFonts w:ascii="Courier New" w:hAnsi="Courier New" w:hint="default"/>
+      </w:rPr>
+    </w:lvl>
+    <w:lvl w:ilvl="5" w:tplc="EFF894AC">
+      <w:start w:val="1"/>
+      <w:numFmt w:val="bullet"/>
+      <w:lvlText w:val=""/>
+      <w:lvlJc w:val="left"/>
+      <w:pPr>
+        <w:ind w:left="4320" w:hanging="360"/>
+      </w:pPr>
+      <w:rPr>
+        <w:rFonts w:ascii="Wingdings" w:hAnsi="Wingdings" w:hint="default"/>
+      </w:rPr>
+    </w:lvl>
+    <w:lvl w:ilvl="6" w:tplc="2256C388">
+      <w:start w:val="1"/>
+      <w:numFmt w:val="bullet"/>
+      <w:lvlText w:val=""/>
+      <w:lvlJc w:val="left"/>
+      <w:pPr>
+        <w:ind w:left="5040" w:hanging="360"/>
+      </w:pPr>
+      <w:rPr>
+        <w:rFonts w:ascii="Symbol" w:hAnsi="Symbol" w:hint="default"/>
+      </w:rPr>
+    </w:lvl>
+    <w:lvl w:ilvl="7" w:tplc="C726AFC8">
+      <w:start w:val="1"/>
+      <w:numFmt w:val="bullet"/>
+      <w:lvlText w:val="o"/>
+      <w:lvlJc w:val="left"/>
+      <w:pPr>
+        <w:ind w:left="5760" w:hanging="360"/>
+      </w:pPr>
+      <w:rPr>
+        <w:rFonts w:ascii="Courier New" w:hAnsi="Courier New" w:hint="default"/>
+      </w:rPr>
+    </w:lvl>
+    <w:lvl w:ilvl="8" w:tplc="2DFEB216">
+      <w:start w:val="1"/>
+      <w:numFmt w:val="bullet"/>
+      <w:lvlText w:val=""/>
+      <w:lvlJc w:val="left"/>
+      <w:pPr>
+        <w:ind w:left="6480" w:hanging="360"/>
+      </w:pPr>
+      <w:rPr>
+        <w:rFonts w:ascii="Wingdings" w:hAnsi="Wingdings" w:hint="default"/>
+      </w:rPr>
+    </w:lvl>
+  </w:abstractNum>
+  <w:abstractNum w:abstractNumId="18" w15:restartNumberingAfterBreak="0">
+    <w:nsid w:val="5F243E7D"/>
+    <w:multiLevelType w:val="hybridMultilevel"/>
+    <w:tmpl w:val="FFFFFFFF"/>
+    <w:lvl w:ilvl="0" w:tplc="FD565080">
+      <w:start w:val="1"/>
+      <w:numFmt w:val="bullet"/>
+      <w:lvlText w:val=""/>
+      <w:lvlJc w:val="left"/>
+      <w:pPr>
+        <w:ind w:left="720" w:hanging="360"/>
+      </w:pPr>
+      <w:rPr>
+        <w:rFonts w:ascii="Symbol" w:hAnsi="Symbol" w:hint="default"/>
+      </w:rPr>
+    </w:lvl>
+    <w:lvl w:ilvl="1" w:tplc="9640AB2A">
+      <w:start w:val="1"/>
+      <w:numFmt w:val="bullet"/>
+      <w:lvlText w:val="o"/>
+      <w:lvlJc w:val="left"/>
+      <w:pPr>
+        <w:ind w:left="1440" w:hanging="360"/>
+      </w:pPr>
+      <w:rPr>
+        <w:rFonts w:ascii="Courier New" w:hAnsi="Courier New" w:hint="default"/>
+      </w:rPr>
+    </w:lvl>
+    <w:lvl w:ilvl="2" w:tplc="07988CD8">
+      <w:start w:val="1"/>
+      <w:numFmt w:val="bullet"/>
+      <w:lvlText w:val=""/>
+      <w:lvlJc w:val="left"/>
+      <w:pPr>
+        <w:ind w:left="2160" w:hanging="360"/>
+      </w:pPr>
+      <w:rPr>
+        <w:rFonts w:ascii="Wingdings" w:hAnsi="Wingdings" w:hint="default"/>
+      </w:rPr>
+    </w:lvl>
+    <w:lvl w:ilvl="3" w:tplc="A6F46DF8">
+      <w:start w:val="1"/>
+      <w:numFmt w:val="bullet"/>
+      <w:lvlText w:val=""/>
+      <w:lvlJc w:val="left"/>
+      <w:pPr>
+        <w:ind w:left="2880" w:hanging="360"/>
+      </w:pPr>
+      <w:rPr>
+        <w:rFonts w:ascii="Symbol" w:hAnsi="Symbol" w:hint="default"/>
+      </w:rPr>
+    </w:lvl>
+    <w:lvl w:ilvl="4" w:tplc="556C854A">
+      <w:start w:val="1"/>
+      <w:numFmt w:val="bullet"/>
+      <w:lvlText w:val="o"/>
+      <w:lvlJc w:val="left"/>
+      <w:pPr>
+        <w:ind w:left="3600" w:hanging="360"/>
+      </w:pPr>
+      <w:rPr>
+        <w:rFonts w:ascii="Courier New" w:hAnsi="Courier New" w:hint="default"/>
+      </w:rPr>
+    </w:lvl>
+    <w:lvl w:ilvl="5" w:tplc="DD083834">
+      <w:start w:val="1"/>
+      <w:numFmt w:val="bullet"/>
+      <w:lvlText w:val=""/>
+      <w:lvlJc w:val="left"/>
+      <w:pPr>
+        <w:ind w:left="4320" w:hanging="360"/>
+      </w:pPr>
+      <w:rPr>
+        <w:rFonts w:ascii="Wingdings" w:hAnsi="Wingdings" w:hint="default"/>
+      </w:rPr>
+    </w:lvl>
+    <w:lvl w:ilvl="6" w:tplc="8418F096">
+      <w:start w:val="1"/>
+      <w:numFmt w:val="bullet"/>
+      <w:lvlText w:val=""/>
+      <w:lvlJc w:val="left"/>
+      <w:pPr>
+        <w:ind w:left="5040" w:hanging="360"/>
+      </w:pPr>
+      <w:rPr>
+        <w:rFonts w:ascii="Symbol" w:hAnsi="Symbol" w:hint="default"/>
+      </w:rPr>
+    </w:lvl>
+    <w:lvl w:ilvl="7" w:tplc="68283A98">
+      <w:start w:val="1"/>
+      <w:numFmt w:val="bullet"/>
+      <w:lvlText w:val="o"/>
+      <w:lvlJc w:val="left"/>
+      <w:pPr>
+        <w:ind w:left="5760" w:hanging="360"/>
+      </w:pPr>
+      <w:rPr>
+        <w:rFonts w:ascii="Courier New" w:hAnsi="Courier New" w:hint="default"/>
+      </w:rPr>
+    </w:lvl>
+    <w:lvl w:ilvl="8" w:tplc="5BECDDF6">
+      <w:start w:val="1"/>
+      <w:numFmt w:val="bullet"/>
+      <w:lvlText w:val=""/>
+      <w:lvlJc w:val="left"/>
+      <w:pPr>
+        <w:ind w:left="6480" w:hanging="360"/>
+      </w:pPr>
+      <w:rPr>
+        <w:rFonts w:ascii="Wingdings" w:hAnsi="Wingdings" w:hint="default"/>
+      </w:rPr>
+    </w:lvl>
+  </w:abstractNum>
+  <w:abstractNum w:abstractNumId="19" w15:restartNumberingAfterBreak="0">
+    <w:nsid w:val="5F307618"/>
+    <w:multiLevelType w:val="hybridMultilevel"/>
+    <w:tmpl w:val="6A92F946"/>
+    <w:lvl w:ilvl="0" w:tplc="0809000F">
+      <w:start w:val="1"/>
+      <w:numFmt w:val="decimal"/>
+      <w:lvlText w:val="%1."/>
+      <w:lvlJc w:val="left"/>
+      <w:pPr>
+        <w:ind w:left="720" w:hanging="360"/>
+      </w:pPr>
+      <w:rPr>
+        <w:rFonts w:hint="default"/>
+      </w:rPr>
+    </w:lvl>
+    <w:lvl w:ilvl="1" w:tplc="08090003" w:tentative="1">
+      <w:start w:val="1"/>
+      <w:numFmt w:val="bullet"/>
+      <w:lvlText w:val="o"/>
+      <w:lvlJc w:val="left"/>
+      <w:pPr>
+        <w:ind w:left="1440" w:hanging="360"/>
+      </w:pPr>
+      <w:rPr>
+        <w:rFonts w:ascii="Courier New" w:hAnsi="Courier New" w:cs="Courier New" w:hint="default"/>
+      </w:rPr>
+    </w:lvl>
+    <w:lvl w:ilvl="2" w:tplc="08090005" w:tentative="1">
+      <w:start w:val="1"/>
+      <w:numFmt w:val="bullet"/>
+      <w:lvlText w:val=""/>
+      <w:lvlJc w:val="left"/>
+      <w:pPr>
+        <w:ind w:left="2160" w:hanging="360"/>
+      </w:pPr>
+      <w:rPr>
+        <w:rFonts w:ascii="Wingdings" w:hAnsi="Wingdings" w:hint="default"/>
+      </w:rPr>
+    </w:lvl>
+    <w:lvl w:ilvl="3" w:tplc="08090001" w:tentative="1">
+      <w:start w:val="1"/>
+      <w:numFmt w:val="bullet"/>
+      <w:lvlText w:val=""/>
+      <w:lvlJc w:val="left"/>
+      <w:pPr>
+        <w:ind w:left="2880" w:hanging="360"/>
+      </w:pPr>
+      <w:rPr>
+        <w:rFonts w:ascii="Symbol" w:hAnsi="Symbol" w:hint="default"/>
+      </w:rPr>
+    </w:lvl>
+    <w:lvl w:ilvl="4" w:tplc="08090003" w:tentative="1">
+      <w:start w:val="1"/>
+      <w:numFmt w:val="bullet"/>
+      <w:lvlText w:val="o"/>
+      <w:lvlJc w:val="left"/>
+      <w:pPr>
+        <w:ind w:left="3600" w:hanging="360"/>
+      </w:pPr>
+      <w:rPr>
+        <w:rFonts w:ascii="Courier New" w:hAnsi="Courier New" w:cs="Courier New" w:hint="default"/>
+      </w:rPr>
+    </w:lvl>
+    <w:lvl w:ilvl="5" w:tplc="08090005" w:tentative="1">
+      <w:start w:val="1"/>
+      <w:numFmt w:val="bullet"/>
+      <w:lvlText w:val=""/>
+      <w:lvlJc w:val="left"/>
+      <w:pPr>
+        <w:ind w:left="4320" w:hanging="360"/>
+      </w:pPr>
+      <w:rPr>
+        <w:rFonts w:ascii="Wingdings" w:hAnsi="Wingdings" w:hint="default"/>
+      </w:rPr>
+    </w:lvl>
+    <w:lvl w:ilvl="6" w:tplc="08090001" w:tentative="1">
+      <w:start w:val="1"/>
+      <w:numFmt w:val="bullet"/>
+      <w:lvlText w:val=""/>
+      <w:lvlJc w:val="left"/>
+      <w:pPr>
+        <w:ind w:left="5040" w:hanging="360"/>
+      </w:pPr>
+      <w:rPr>
+        <w:rFonts w:ascii="Symbol" w:hAnsi="Symbol" w:hint="default"/>
+      </w:rPr>
+    </w:lvl>
+    <w:lvl w:ilvl="7" w:tplc="08090003" w:tentative="1">
+      <w:start w:val="1"/>
+      <w:numFmt w:val="bullet"/>
+      <w:lvlText w:val="o"/>
+      <w:lvlJc w:val="left"/>
+      <w:pPr>
+        <w:ind w:left="5760" w:hanging="360"/>
+      </w:pPr>
+      <w:rPr>
+        <w:rFonts w:ascii="Courier New" w:hAnsi="Courier New" w:cs="Courier New" w:hint="default"/>
+      </w:rPr>
+    </w:lvl>
+    <w:lvl w:ilvl="8" w:tplc="08090005" w:tentative="1">
+      <w:start w:val="1"/>
+      <w:numFmt w:val="bullet"/>
+      <w:lvlText w:val=""/>
+      <w:lvlJc w:val="left"/>
+      <w:pPr>
+        <w:ind w:left="6480" w:hanging="360"/>
+      </w:pPr>
+      <w:rPr>
+        <w:rFonts w:ascii="Wingdings" w:hAnsi="Wingdings" w:hint="default"/>
+      </w:rPr>
+    </w:lvl>
+  </w:abstractNum>
+  <w:abstractNum w:abstractNumId="20" w15:restartNumberingAfterBreak="0">
+    <w:nsid w:val="62801491"/>
+    <w:multiLevelType w:val="hybridMultilevel"/>
+    <w:tmpl w:val="FFFFFFFF"/>
+    <w:lvl w:ilvl="0" w:tplc="7B025F02">
+      <w:start w:val="1"/>
+      <w:numFmt w:val="bullet"/>
+      <w:lvlText w:val=""/>
+      <w:lvlJc w:val="left"/>
+      <w:pPr>
+        <w:ind w:left="720" w:hanging="360"/>
+      </w:pPr>
+      <w:rPr>
+        <w:rFonts w:ascii="Symbol" w:hAnsi="Symbol" w:hint="default"/>
+      </w:rPr>
+    </w:lvl>
+    <w:lvl w:ilvl="1" w:tplc="3BF0EFE0">
+      <w:start w:val="1"/>
+      <w:numFmt w:val="bullet"/>
+      <w:lvlText w:val="o"/>
+      <w:lvlJc w:val="left"/>
+      <w:pPr>
+        <w:ind w:left="1440" w:hanging="360"/>
+      </w:pPr>
+      <w:rPr>
+        <w:rFonts w:ascii="Courier New" w:hAnsi="Courier New" w:hint="default"/>
+      </w:rPr>
+    </w:lvl>
+    <w:lvl w:ilvl="2" w:tplc="1FE05C08">
+      <w:start w:val="1"/>
+      <w:numFmt w:val="bullet"/>
+      <w:lvlText w:val=""/>
+      <w:lvlJc w:val="left"/>
+      <w:pPr>
+        <w:ind w:left="2160" w:hanging="360"/>
+      </w:pPr>
+      <w:rPr>
+        <w:rFonts w:ascii="Wingdings" w:hAnsi="Wingdings" w:hint="default"/>
+      </w:rPr>
+    </w:lvl>
+    <w:lvl w:ilvl="3" w:tplc="F456430E">
+      <w:start w:val="1"/>
+      <w:numFmt w:val="bullet"/>
+      <w:lvlText w:val=""/>
+      <w:lvlJc w:val="left"/>
+      <w:pPr>
+        <w:ind w:left="2880" w:hanging="360"/>
+      </w:pPr>
+      <w:rPr>
+        <w:rFonts w:ascii="Symbol" w:hAnsi="Symbol" w:hint="default"/>
+      </w:rPr>
+    </w:lvl>
+    <w:lvl w:ilvl="4" w:tplc="CBAC371A">
+      <w:start w:val="1"/>
+      <w:numFmt w:val="bullet"/>
+      <w:lvlText w:val="o"/>
+      <w:lvlJc w:val="left"/>
+      <w:pPr>
+        <w:ind w:left="3600" w:hanging="360"/>
+      </w:pPr>
+      <w:rPr>
+        <w:rFonts w:ascii="Courier New" w:hAnsi="Courier New" w:hint="default"/>
+      </w:rPr>
+    </w:lvl>
+    <w:lvl w:ilvl="5" w:tplc="2A66EBC0">
+      <w:start w:val="1"/>
+      <w:numFmt w:val="bullet"/>
+      <w:lvlText w:val=""/>
+      <w:lvlJc w:val="left"/>
+      <w:pPr>
+        <w:ind w:left="4320" w:hanging="360"/>
+      </w:pPr>
+      <w:rPr>
+        <w:rFonts w:ascii="Wingdings" w:hAnsi="Wingdings" w:hint="default"/>
+      </w:rPr>
+    </w:lvl>
+    <w:lvl w:ilvl="6" w:tplc="C64A969E">
+      <w:start w:val="1"/>
+      <w:numFmt w:val="bullet"/>
+      <w:lvlText w:val=""/>
+      <w:lvlJc w:val="left"/>
+      <w:pPr>
+        <w:ind w:left="5040" w:hanging="360"/>
+      </w:pPr>
+      <w:rPr>
+        <w:rFonts w:ascii="Symbol" w:hAnsi="Symbol" w:hint="default"/>
+      </w:rPr>
+    </w:lvl>
+    <w:lvl w:ilvl="7" w:tplc="A7A054EA">
+      <w:start w:val="1"/>
+      <w:numFmt w:val="bullet"/>
+      <w:lvlText w:val="o"/>
+      <w:lvlJc w:val="left"/>
+      <w:pPr>
+        <w:ind w:left="5760" w:hanging="360"/>
+      </w:pPr>
+      <w:rPr>
+        <w:rFonts w:ascii="Courier New" w:hAnsi="Courier New" w:hint="default"/>
+      </w:rPr>
+    </w:lvl>
+    <w:lvl w:ilvl="8" w:tplc="0212DDF8">
+      <w:start w:val="1"/>
+      <w:numFmt w:val="bullet"/>
+      <w:lvlText w:val=""/>
+      <w:lvlJc w:val="left"/>
+      <w:pPr>
+        <w:ind w:left="6480" w:hanging="360"/>
+      </w:pPr>
+      <w:rPr>
+        <w:rFonts w:ascii="Wingdings" w:hAnsi="Wingdings" w:hint="default"/>
+      </w:rPr>
+    </w:lvl>
+  </w:abstractNum>
+  <w:abstractNum w:abstractNumId="21" w15:restartNumberingAfterBreak="0">
+    <w:nsid w:val="6778294C"/>
+    <w:multiLevelType w:val="hybridMultilevel"/>
+    <w:tmpl w:val="FFFFFFFF"/>
+    <w:lvl w:ilvl="0" w:tplc="F70AFD92">
+      <w:start w:val="1"/>
+      <w:numFmt w:val="bullet"/>
+      <w:lvlText w:val=""/>
+      <w:lvlJc w:val="left"/>
+      <w:pPr>
+        <w:ind w:left="720" w:hanging="360"/>
+      </w:pPr>
+      <w:rPr>
+        <w:rFonts w:ascii="Symbol" w:hAnsi="Symbol" w:hint="default"/>
+      </w:rPr>
+    </w:lvl>
+    <w:lvl w:ilvl="1" w:tplc="51DCDEB8">
+      <w:start w:val="1"/>
+      <w:numFmt w:val="bullet"/>
+      <w:lvlText w:val="o"/>
+      <w:lvlJc w:val="left"/>
+      <w:pPr>
+        <w:ind w:left="1440" w:hanging="360"/>
+      </w:pPr>
+      <w:rPr>
+        <w:rFonts w:ascii="Courier New" w:hAnsi="Courier New" w:hint="default"/>
+      </w:rPr>
+    </w:lvl>
+    <w:lvl w:ilvl="2" w:tplc="EFC4B25E">
+      <w:start w:val="1"/>
+      <w:numFmt w:val="bullet"/>
+      <w:lvlText w:val=""/>
+      <w:lvlJc w:val="left"/>
+      <w:pPr>
+        <w:ind w:left="2160" w:hanging="360"/>
+      </w:pPr>
+      <w:rPr>
+        <w:rFonts w:ascii="Wingdings" w:hAnsi="Wingdings" w:hint="default"/>
+      </w:rPr>
+    </w:lvl>
+    <w:lvl w:ilvl="3" w:tplc="73B8D188">
+      <w:start w:val="1"/>
+      <w:numFmt w:val="bullet"/>
+      <w:lvlText w:val=""/>
+      <w:lvlJc w:val="left"/>
+      <w:pPr>
+        <w:ind w:left="2880" w:hanging="360"/>
+      </w:pPr>
+      <w:rPr>
+        <w:rFonts w:ascii="Symbol" w:hAnsi="Symbol" w:hint="default"/>
+      </w:rPr>
+    </w:lvl>
+    <w:lvl w:ilvl="4" w:tplc="034A963E">
+      <w:start w:val="1"/>
+      <w:numFmt w:val="bullet"/>
+      <w:lvlText w:val="o"/>
+      <w:lvlJc w:val="left"/>
+      <w:pPr>
+        <w:ind w:left="3600" w:hanging="360"/>
+      </w:pPr>
+      <w:rPr>
+        <w:rFonts w:ascii="Courier New" w:hAnsi="Courier New" w:hint="default"/>
+      </w:rPr>
+    </w:lvl>
+    <w:lvl w:ilvl="5" w:tplc="3A7CF530">
+      <w:start w:val="1"/>
+      <w:numFmt w:val="bullet"/>
+      <w:lvlText w:val=""/>
+      <w:lvlJc w:val="left"/>
+      <w:pPr>
+        <w:ind w:left="4320" w:hanging="360"/>
+      </w:pPr>
+      <w:rPr>
+        <w:rFonts w:ascii="Wingdings" w:hAnsi="Wingdings" w:hint="default"/>
+      </w:rPr>
+    </w:lvl>
+    <w:lvl w:ilvl="6" w:tplc="B860B842">
+      <w:start w:val="1"/>
+      <w:numFmt w:val="bullet"/>
+      <w:lvlText w:val=""/>
+      <w:lvlJc w:val="left"/>
+      <w:pPr>
+        <w:ind w:left="5040" w:hanging="360"/>
+      </w:pPr>
+      <w:rPr>
+        <w:rFonts w:ascii="Symbol" w:hAnsi="Symbol" w:hint="default"/>
+      </w:rPr>
+    </w:lvl>
+    <w:lvl w:ilvl="7" w:tplc="73A0549C">
+      <w:start w:val="1"/>
+      <w:numFmt w:val="bullet"/>
+      <w:lvlText w:val="o"/>
+      <w:lvlJc w:val="left"/>
+      <w:pPr>
+        <w:ind w:left="5760" w:hanging="360"/>
+      </w:pPr>
+      <w:rPr>
+        <w:rFonts w:ascii="Courier New" w:hAnsi="Courier New" w:hint="default"/>
+      </w:rPr>
+    </w:lvl>
+    <w:lvl w:ilvl="8" w:tplc="75827F04">
+      <w:start w:val="1"/>
+      <w:numFmt w:val="bullet"/>
+      <w:lvlText w:val=""/>
+      <w:lvlJc w:val="left"/>
+      <w:pPr>
+        <w:ind w:left="6480" w:hanging="360"/>
+      </w:pPr>
+      <w:rPr>
+        <w:rFonts w:ascii="Wingdings" w:hAnsi="Wingdings" w:hint="default"/>
+      </w:rPr>
+    </w:lvl>
+  </w:abstractNum>
+  <w:abstractNum w:abstractNumId="22" w15:restartNumberingAfterBreak="0">
+    <w:nsid w:val="686D5E0D"/>
+    <w:multiLevelType w:val="hybridMultilevel"/>
+    <w:tmpl w:val="FFFFFFFF"/>
+    <w:lvl w:ilvl="0" w:tplc="A7E80608">
+      <w:start w:val="1"/>
+      <w:numFmt w:val="bullet"/>
+      <w:lvlText w:val=""/>
+      <w:lvlJc w:val="left"/>
+      <w:pPr>
+        <w:ind w:left="720" w:hanging="360"/>
+      </w:pPr>
+      <w:rPr>
+        <w:rFonts w:ascii="Symbol" w:hAnsi="Symbol" w:hint="default"/>
+      </w:rPr>
+    </w:lvl>
+    <w:lvl w:ilvl="1" w:tplc="D578EC6C">
+      <w:start w:val="1"/>
+      <w:numFmt w:val="bullet"/>
+      <w:lvlText w:val="o"/>
+      <w:lvlJc w:val="left"/>
+      <w:pPr>
+        <w:ind w:left="1440" w:hanging="360"/>
+      </w:pPr>
+      <w:rPr>
+        <w:rFonts w:ascii="Courier New" w:hAnsi="Courier New" w:hint="default"/>
+      </w:rPr>
+    </w:lvl>
+    <w:lvl w:ilvl="2" w:tplc="788CFD7A">
+      <w:start w:val="1"/>
+      <w:numFmt w:val="bullet"/>
+      <w:lvlText w:val=""/>
+      <w:lvlJc w:val="left"/>
+      <w:pPr>
+        <w:ind w:left="2160" w:hanging="360"/>
+      </w:pPr>
+      <w:rPr>
+        <w:rFonts w:ascii="Wingdings" w:hAnsi="Wingdings" w:hint="default"/>
+      </w:rPr>
+    </w:lvl>
+    <w:lvl w:ilvl="3" w:tplc="D2828670">
+      <w:start w:val="1"/>
+      <w:numFmt w:val="bullet"/>
+      <w:lvlText w:val=""/>
+      <w:lvlJc w:val="left"/>
+      <w:pPr>
+        <w:ind w:left="2880" w:hanging="360"/>
+      </w:pPr>
+      <w:rPr>
+        <w:rFonts w:ascii="Symbol" w:hAnsi="Symbol" w:hint="default"/>
+      </w:rPr>
+    </w:lvl>
+    <w:lvl w:ilvl="4" w:tplc="DDF0BDFC">
+      <w:start w:val="1"/>
+      <w:numFmt w:val="bullet"/>
+      <w:lvlText w:val="o"/>
+      <w:lvlJc w:val="left"/>
+      <w:pPr>
+        <w:ind w:left="3600" w:hanging="360"/>
+      </w:pPr>
+      <w:rPr>
+        <w:rFonts w:ascii="Courier New" w:hAnsi="Courier New" w:hint="default"/>
+      </w:rPr>
+    </w:lvl>
+    <w:lvl w:ilvl="5" w:tplc="E6CCE5BE">
+      <w:start w:val="1"/>
+      <w:numFmt w:val="bullet"/>
+      <w:lvlText w:val=""/>
+      <w:lvlJc w:val="left"/>
+      <w:pPr>
+        <w:ind w:left="4320" w:hanging="360"/>
+      </w:pPr>
+      <w:rPr>
+        <w:rFonts w:ascii="Wingdings" w:hAnsi="Wingdings" w:hint="default"/>
+      </w:rPr>
+    </w:lvl>
+    <w:lvl w:ilvl="6" w:tplc="42146C9C">
+      <w:start w:val="1"/>
+      <w:numFmt w:val="bullet"/>
+      <w:lvlText w:val=""/>
+      <w:lvlJc w:val="left"/>
+      <w:pPr>
+        <w:ind w:left="5040" w:hanging="360"/>
+      </w:pPr>
+      <w:rPr>
+        <w:rFonts w:ascii="Symbol" w:hAnsi="Symbol" w:hint="default"/>
+      </w:rPr>
+    </w:lvl>
+    <w:lvl w:ilvl="7" w:tplc="2F4E1C44">
+      <w:start w:val="1"/>
+      <w:numFmt w:val="bullet"/>
+      <w:lvlText w:val="o"/>
+      <w:lvlJc w:val="left"/>
+      <w:pPr>
+        <w:ind w:left="5760" w:hanging="360"/>
+      </w:pPr>
+      <w:rPr>
+        <w:rFonts w:ascii="Courier New" w:hAnsi="Courier New" w:hint="default"/>
+      </w:rPr>
+    </w:lvl>
+    <w:lvl w:ilvl="8" w:tplc="CD8C2132">
+      <w:start w:val="1"/>
+      <w:numFmt w:val="bullet"/>
+      <w:lvlText w:val=""/>
+      <w:lvlJc w:val="left"/>
+      <w:pPr>
+        <w:ind w:left="6480" w:hanging="360"/>
+      </w:pPr>
+      <w:rPr>
+        <w:rFonts w:ascii="Wingdings" w:hAnsi="Wingdings" w:hint="default"/>
+      </w:rPr>
+    </w:lvl>
+  </w:abstractNum>
+  <w:abstractNum w:abstractNumId="23" w15:restartNumberingAfterBreak="0">
+    <w:nsid w:val="69315CBB"/>
+    <w:multiLevelType w:val="hybridMultilevel"/>
+    <w:tmpl w:val="FFFFFFFF"/>
+    <w:lvl w:ilvl="0" w:tplc="64384BD0">
+      <w:start w:val="1"/>
+      <w:numFmt w:val="bullet"/>
+      <w:lvlText w:val=""/>
+      <w:lvlJc w:val="left"/>
+      <w:pPr>
+        <w:ind w:left="720" w:hanging="360"/>
+      </w:pPr>
+      <w:rPr>
+        <w:rFonts w:ascii="Symbol" w:hAnsi="Symbol" w:hint="default"/>
+      </w:rPr>
+    </w:lvl>
+    <w:lvl w:ilvl="1" w:tplc="EF86681A">
+      <w:start w:val="1"/>
+      <w:numFmt w:val="bullet"/>
+      <w:lvlText w:val="o"/>
+      <w:lvlJc w:val="left"/>
+      <w:pPr>
+        <w:ind w:left="1440" w:hanging="360"/>
+      </w:pPr>
+      <w:rPr>
+        <w:rFonts w:ascii="Courier New" w:hAnsi="Courier New" w:hint="default"/>
+      </w:rPr>
+    </w:lvl>
+    <w:lvl w:ilvl="2" w:tplc="263AFF8E">
+      <w:start w:val="1"/>
+      <w:numFmt w:val="bullet"/>
+      <w:lvlText w:val=""/>
+      <w:lvlJc w:val="left"/>
+      <w:pPr>
+        <w:ind w:left="2160" w:hanging="360"/>
+      </w:pPr>
+      <w:rPr>
+        <w:rFonts w:ascii="Wingdings" w:hAnsi="Wingdings" w:hint="default"/>
+      </w:rPr>
+    </w:lvl>
+    <w:lvl w:ilvl="3" w:tplc="85E8BF2C">
+      <w:start w:val="1"/>
+      <w:numFmt w:val="bullet"/>
+      <w:lvlText w:val=""/>
+      <w:lvlJc w:val="left"/>
+      <w:pPr>
+        <w:ind w:left="2880" w:hanging="360"/>
+      </w:pPr>
+      <w:rPr>
+        <w:rFonts w:ascii="Symbol" w:hAnsi="Symbol" w:hint="default"/>
+      </w:rPr>
+    </w:lvl>
+    <w:lvl w:ilvl="4" w:tplc="A5287446">
+      <w:start w:val="1"/>
+      <w:numFmt w:val="bullet"/>
+      <w:lvlText w:val="o"/>
+      <w:lvlJc w:val="left"/>
+      <w:pPr>
+        <w:ind w:left="3600" w:hanging="360"/>
+      </w:pPr>
+      <w:rPr>
+        <w:rFonts w:ascii="Courier New" w:hAnsi="Courier New" w:hint="default"/>
+      </w:rPr>
+    </w:lvl>
+    <w:lvl w:ilvl="5" w:tplc="3F949F58">
+      <w:start w:val="1"/>
+      <w:numFmt w:val="bullet"/>
+      <w:lvlText w:val=""/>
+      <w:lvlJc w:val="left"/>
+      <w:pPr>
+        <w:ind w:left="4320" w:hanging="360"/>
+      </w:pPr>
+      <w:rPr>
+        <w:rFonts w:ascii="Wingdings" w:hAnsi="Wingdings" w:hint="default"/>
+      </w:rPr>
+    </w:lvl>
+    <w:lvl w:ilvl="6" w:tplc="8480B184">
+      <w:start w:val="1"/>
+      <w:numFmt w:val="bullet"/>
+      <w:lvlText w:val=""/>
+      <w:lvlJc w:val="left"/>
+      <w:pPr>
+        <w:ind w:left="5040" w:hanging="360"/>
+      </w:pPr>
+      <w:rPr>
+        <w:rFonts w:ascii="Symbol" w:hAnsi="Symbol" w:hint="default"/>
+      </w:rPr>
+    </w:lvl>
+    <w:lvl w:ilvl="7" w:tplc="B7908818">
+      <w:start w:val="1"/>
+      <w:numFmt w:val="bullet"/>
+      <w:lvlText w:val="o"/>
+      <w:lvlJc w:val="left"/>
+      <w:pPr>
+        <w:ind w:left="5760" w:hanging="360"/>
+      </w:pPr>
+      <w:rPr>
+        <w:rFonts w:ascii="Courier New" w:hAnsi="Courier New" w:hint="default"/>
+      </w:rPr>
+    </w:lvl>
+    <w:lvl w:ilvl="8" w:tplc="67D4BD98">
+      <w:start w:val="1"/>
+      <w:numFmt w:val="bullet"/>
+      <w:lvlText w:val=""/>
+      <w:lvlJc w:val="left"/>
+      <w:pPr>
+        <w:ind w:left="6480" w:hanging="360"/>
+      </w:pPr>
+      <w:rPr>
+        <w:rFonts w:ascii="Wingdings" w:hAnsi="Wingdings" w:hint="default"/>
+      </w:rPr>
+    </w:lvl>
+  </w:abstractNum>
+  <w:abstractNum w:abstractNumId="24" w15:restartNumberingAfterBreak="0">
     <w:nsid w:val="6B0277B0"/>
     <w:multiLevelType w:val="hybridMultilevel"/>
     <w:tmpl w:val="BF92C0B6"/>
-    <w:lvl w:ilvl="0" w:tplc="0809000F">
-      <w:start w:val="1"/>
-      <w:numFmt w:val="decimal"/>
-      <w:lvlText w:val="%1."/>
+    <w:lvl w:ilvl="0" w:tplc="FFFFFFFF">
+      <w:start w:val="1"/>
+      <w:numFmt w:val="bullet"/>
+      <w:lvlText w:val=""/>
       <w:lvlJc w:val="left"/>
       <w:pPr>
         <w:ind w:left="720" w:hanging="360"/>
       </w:pPr>
+      <w:rPr>
+        <w:rFonts w:ascii="Symbol" w:hAnsi="Symbol" w:hint="default"/>
+      </w:rPr>
     </w:lvl>
     <w:lvl w:ilvl="1" w:tplc="08090019" w:tentative="1">
       <w:start w:val="1"/>
@@ -3711,18 +6853,778 @@
       </w:pPr>
     </w:lvl>
   </w:abstractNum>
+  <w:abstractNum w:abstractNumId="25" w15:restartNumberingAfterBreak="0">
+    <w:nsid w:val="6D291EB4"/>
+    <w:multiLevelType w:val="hybridMultilevel"/>
+    <w:tmpl w:val="FFFFFFFF"/>
+    <w:lvl w:ilvl="0" w:tplc="3F16C496">
+      <w:start w:val="1"/>
+      <w:numFmt w:val="bullet"/>
+      <w:lvlText w:val=""/>
+      <w:lvlJc w:val="left"/>
+      <w:pPr>
+        <w:ind w:left="720" w:hanging="360"/>
+      </w:pPr>
+      <w:rPr>
+        <w:rFonts w:ascii="Symbol" w:hAnsi="Symbol" w:hint="default"/>
+      </w:rPr>
+    </w:lvl>
+    <w:lvl w:ilvl="1" w:tplc="2E54BB42">
+      <w:start w:val="1"/>
+      <w:numFmt w:val="bullet"/>
+      <w:lvlText w:val="o"/>
+      <w:lvlJc w:val="left"/>
+      <w:pPr>
+        <w:ind w:left="1440" w:hanging="360"/>
+      </w:pPr>
+      <w:rPr>
+        <w:rFonts w:ascii="Courier New" w:hAnsi="Courier New" w:hint="default"/>
+      </w:rPr>
+    </w:lvl>
+    <w:lvl w:ilvl="2" w:tplc="60E80446">
+      <w:start w:val="1"/>
+      <w:numFmt w:val="bullet"/>
+      <w:lvlText w:val=""/>
+      <w:lvlJc w:val="left"/>
+      <w:pPr>
+        <w:ind w:left="2160" w:hanging="360"/>
+      </w:pPr>
+      <w:rPr>
+        <w:rFonts w:ascii="Wingdings" w:hAnsi="Wingdings" w:hint="default"/>
+      </w:rPr>
+    </w:lvl>
+    <w:lvl w:ilvl="3" w:tplc="504612E2">
+      <w:start w:val="1"/>
+      <w:numFmt w:val="bullet"/>
+      <w:lvlText w:val=""/>
+      <w:lvlJc w:val="left"/>
+      <w:pPr>
+        <w:ind w:left="2880" w:hanging="360"/>
+      </w:pPr>
+      <w:rPr>
+        <w:rFonts w:ascii="Symbol" w:hAnsi="Symbol" w:hint="default"/>
+      </w:rPr>
+    </w:lvl>
+    <w:lvl w:ilvl="4" w:tplc="EBD88512">
+      <w:start w:val="1"/>
+      <w:numFmt w:val="bullet"/>
+      <w:lvlText w:val="o"/>
+      <w:lvlJc w:val="left"/>
+      <w:pPr>
+        <w:ind w:left="3600" w:hanging="360"/>
+      </w:pPr>
+      <w:rPr>
+        <w:rFonts w:ascii="Courier New" w:hAnsi="Courier New" w:hint="default"/>
+      </w:rPr>
+    </w:lvl>
+    <w:lvl w:ilvl="5" w:tplc="882435D8">
+      <w:start w:val="1"/>
+      <w:numFmt w:val="bullet"/>
+      <w:lvlText w:val=""/>
+      <w:lvlJc w:val="left"/>
+      <w:pPr>
+        <w:ind w:left="4320" w:hanging="360"/>
+      </w:pPr>
+      <w:rPr>
+        <w:rFonts w:ascii="Wingdings" w:hAnsi="Wingdings" w:hint="default"/>
+      </w:rPr>
+    </w:lvl>
+    <w:lvl w:ilvl="6" w:tplc="1C509DD2">
+      <w:start w:val="1"/>
+      <w:numFmt w:val="bullet"/>
+      <w:lvlText w:val=""/>
+      <w:lvlJc w:val="left"/>
+      <w:pPr>
+        <w:ind w:left="5040" w:hanging="360"/>
+      </w:pPr>
+      <w:rPr>
+        <w:rFonts w:ascii="Symbol" w:hAnsi="Symbol" w:hint="default"/>
+      </w:rPr>
+    </w:lvl>
+    <w:lvl w:ilvl="7" w:tplc="1C541DCE">
+      <w:start w:val="1"/>
+      <w:numFmt w:val="bullet"/>
+      <w:lvlText w:val="o"/>
+      <w:lvlJc w:val="left"/>
+      <w:pPr>
+        <w:ind w:left="5760" w:hanging="360"/>
+      </w:pPr>
+      <w:rPr>
+        <w:rFonts w:ascii="Courier New" w:hAnsi="Courier New" w:hint="default"/>
+      </w:rPr>
+    </w:lvl>
+    <w:lvl w:ilvl="8" w:tplc="D116C370">
+      <w:start w:val="1"/>
+      <w:numFmt w:val="bullet"/>
+      <w:lvlText w:val=""/>
+      <w:lvlJc w:val="left"/>
+      <w:pPr>
+        <w:ind w:left="6480" w:hanging="360"/>
+      </w:pPr>
+      <w:rPr>
+        <w:rFonts w:ascii="Wingdings" w:hAnsi="Wingdings" w:hint="default"/>
+      </w:rPr>
+    </w:lvl>
+  </w:abstractNum>
+  <w:abstractNum w:abstractNumId="26" w15:restartNumberingAfterBreak="0">
+    <w:nsid w:val="72A870E8"/>
+    <w:multiLevelType w:val="hybridMultilevel"/>
+    <w:tmpl w:val="FFFFFFFF"/>
+    <w:lvl w:ilvl="0" w:tplc="7A0A5E08">
+      <w:start w:val="1"/>
+      <w:numFmt w:val="bullet"/>
+      <w:lvlText w:val=""/>
+      <w:lvlJc w:val="left"/>
+      <w:pPr>
+        <w:ind w:left="720" w:hanging="360"/>
+      </w:pPr>
+      <w:rPr>
+        <w:rFonts w:ascii="Symbol" w:hAnsi="Symbol" w:hint="default"/>
+      </w:rPr>
+    </w:lvl>
+    <w:lvl w:ilvl="1" w:tplc="C338B232">
+      <w:start w:val="1"/>
+      <w:numFmt w:val="bullet"/>
+      <w:lvlText w:val="o"/>
+      <w:lvlJc w:val="left"/>
+      <w:pPr>
+        <w:ind w:left="1440" w:hanging="360"/>
+      </w:pPr>
+      <w:rPr>
+        <w:rFonts w:ascii="Courier New" w:hAnsi="Courier New" w:hint="default"/>
+      </w:rPr>
+    </w:lvl>
+    <w:lvl w:ilvl="2" w:tplc="94503834">
+      <w:start w:val="1"/>
+      <w:numFmt w:val="bullet"/>
+      <w:lvlText w:val=""/>
+      <w:lvlJc w:val="left"/>
+      <w:pPr>
+        <w:ind w:left="2160" w:hanging="360"/>
+      </w:pPr>
+      <w:rPr>
+        <w:rFonts w:ascii="Wingdings" w:hAnsi="Wingdings" w:hint="default"/>
+      </w:rPr>
+    </w:lvl>
+    <w:lvl w:ilvl="3" w:tplc="995C07E4">
+      <w:start w:val="1"/>
+      <w:numFmt w:val="bullet"/>
+      <w:lvlText w:val=""/>
+      <w:lvlJc w:val="left"/>
+      <w:pPr>
+        <w:ind w:left="2880" w:hanging="360"/>
+      </w:pPr>
+      <w:rPr>
+        <w:rFonts w:ascii="Symbol" w:hAnsi="Symbol" w:hint="default"/>
+      </w:rPr>
+    </w:lvl>
+    <w:lvl w:ilvl="4" w:tplc="0BF0357E">
+      <w:start w:val="1"/>
+      <w:numFmt w:val="bullet"/>
+      <w:lvlText w:val="o"/>
+      <w:lvlJc w:val="left"/>
+      <w:pPr>
+        <w:ind w:left="3600" w:hanging="360"/>
+      </w:pPr>
+      <w:rPr>
+        <w:rFonts w:ascii="Courier New" w:hAnsi="Courier New" w:hint="default"/>
+      </w:rPr>
+    </w:lvl>
+    <w:lvl w:ilvl="5" w:tplc="890C1886">
+      <w:start w:val="1"/>
+      <w:numFmt w:val="bullet"/>
+      <w:lvlText w:val=""/>
+      <w:lvlJc w:val="left"/>
+      <w:pPr>
+        <w:ind w:left="4320" w:hanging="360"/>
+      </w:pPr>
+      <w:rPr>
+        <w:rFonts w:ascii="Wingdings" w:hAnsi="Wingdings" w:hint="default"/>
+      </w:rPr>
+    </w:lvl>
+    <w:lvl w:ilvl="6" w:tplc="36BA01AE">
+      <w:start w:val="1"/>
+      <w:numFmt w:val="bullet"/>
+      <w:lvlText w:val=""/>
+      <w:lvlJc w:val="left"/>
+      <w:pPr>
+        <w:ind w:left="5040" w:hanging="360"/>
+      </w:pPr>
+      <w:rPr>
+        <w:rFonts w:ascii="Symbol" w:hAnsi="Symbol" w:hint="default"/>
+      </w:rPr>
+    </w:lvl>
+    <w:lvl w:ilvl="7" w:tplc="E6C23E22">
+      <w:start w:val="1"/>
+      <w:numFmt w:val="bullet"/>
+      <w:lvlText w:val="o"/>
+      <w:lvlJc w:val="left"/>
+      <w:pPr>
+        <w:ind w:left="5760" w:hanging="360"/>
+      </w:pPr>
+      <w:rPr>
+        <w:rFonts w:ascii="Courier New" w:hAnsi="Courier New" w:hint="default"/>
+      </w:rPr>
+    </w:lvl>
+    <w:lvl w:ilvl="8" w:tplc="F4E493A8">
+      <w:start w:val="1"/>
+      <w:numFmt w:val="bullet"/>
+      <w:lvlText w:val=""/>
+      <w:lvlJc w:val="left"/>
+      <w:pPr>
+        <w:ind w:left="6480" w:hanging="360"/>
+      </w:pPr>
+      <w:rPr>
+        <w:rFonts w:ascii="Wingdings" w:hAnsi="Wingdings" w:hint="default"/>
+      </w:rPr>
+    </w:lvl>
+  </w:abstractNum>
+  <w:abstractNum w:abstractNumId="27" w15:restartNumberingAfterBreak="0">
+    <w:nsid w:val="745E08FD"/>
+    <w:multiLevelType w:val="hybridMultilevel"/>
+    <w:tmpl w:val="FFFFFFFF"/>
+    <w:lvl w:ilvl="0" w:tplc="1C820CD8">
+      <w:start w:val="1"/>
+      <w:numFmt w:val="bullet"/>
+      <w:lvlText w:val=""/>
+      <w:lvlJc w:val="left"/>
+      <w:pPr>
+        <w:ind w:left="720" w:hanging="360"/>
+      </w:pPr>
+      <w:rPr>
+        <w:rFonts w:ascii="Symbol" w:hAnsi="Symbol" w:hint="default"/>
+      </w:rPr>
+    </w:lvl>
+    <w:lvl w:ilvl="1" w:tplc="FAFC51E6">
+      <w:start w:val="1"/>
+      <w:numFmt w:val="bullet"/>
+      <w:lvlText w:val="o"/>
+      <w:lvlJc w:val="left"/>
+      <w:pPr>
+        <w:ind w:left="1440" w:hanging="360"/>
+      </w:pPr>
+      <w:rPr>
+        <w:rFonts w:ascii="Courier New" w:hAnsi="Courier New" w:hint="default"/>
+      </w:rPr>
+    </w:lvl>
+    <w:lvl w:ilvl="2" w:tplc="5B2C3F8E">
+      <w:start w:val="1"/>
+      <w:numFmt w:val="bullet"/>
+      <w:lvlText w:val=""/>
+      <w:lvlJc w:val="left"/>
+      <w:pPr>
+        <w:ind w:left="2160" w:hanging="360"/>
+      </w:pPr>
+      <w:rPr>
+        <w:rFonts w:ascii="Wingdings" w:hAnsi="Wingdings" w:hint="default"/>
+      </w:rPr>
+    </w:lvl>
+    <w:lvl w:ilvl="3" w:tplc="90E40DA4">
+      <w:start w:val="1"/>
+      <w:numFmt w:val="bullet"/>
+      <w:lvlText w:val=""/>
+      <w:lvlJc w:val="left"/>
+      <w:pPr>
+        <w:ind w:left="2880" w:hanging="360"/>
+      </w:pPr>
+      <w:rPr>
+        <w:rFonts w:ascii="Symbol" w:hAnsi="Symbol" w:hint="default"/>
+      </w:rPr>
+    </w:lvl>
+    <w:lvl w:ilvl="4" w:tplc="A04C27CE">
+      <w:start w:val="1"/>
+      <w:numFmt w:val="bullet"/>
+      <w:lvlText w:val="o"/>
+      <w:lvlJc w:val="left"/>
+      <w:pPr>
+        <w:ind w:left="3600" w:hanging="360"/>
+      </w:pPr>
+      <w:rPr>
+        <w:rFonts w:ascii="Courier New" w:hAnsi="Courier New" w:hint="default"/>
+      </w:rPr>
+    </w:lvl>
+    <w:lvl w:ilvl="5" w:tplc="840E8E54">
+      <w:start w:val="1"/>
+      <w:numFmt w:val="bullet"/>
+      <w:lvlText w:val=""/>
+      <w:lvlJc w:val="left"/>
+      <w:pPr>
+        <w:ind w:left="4320" w:hanging="360"/>
+      </w:pPr>
+      <w:rPr>
+        <w:rFonts w:ascii="Wingdings" w:hAnsi="Wingdings" w:hint="default"/>
+      </w:rPr>
+    </w:lvl>
+    <w:lvl w:ilvl="6" w:tplc="99CCB366">
+      <w:start w:val="1"/>
+      <w:numFmt w:val="bullet"/>
+      <w:lvlText w:val=""/>
+      <w:lvlJc w:val="left"/>
+      <w:pPr>
+        <w:ind w:left="5040" w:hanging="360"/>
+      </w:pPr>
+      <w:rPr>
+        <w:rFonts w:ascii="Symbol" w:hAnsi="Symbol" w:hint="default"/>
+      </w:rPr>
+    </w:lvl>
+    <w:lvl w:ilvl="7" w:tplc="F6DA8DBA">
+      <w:start w:val="1"/>
+      <w:numFmt w:val="bullet"/>
+      <w:lvlText w:val="o"/>
+      <w:lvlJc w:val="left"/>
+      <w:pPr>
+        <w:ind w:left="5760" w:hanging="360"/>
+      </w:pPr>
+      <w:rPr>
+        <w:rFonts w:ascii="Courier New" w:hAnsi="Courier New" w:hint="default"/>
+      </w:rPr>
+    </w:lvl>
+    <w:lvl w:ilvl="8" w:tplc="7DEEA260">
+      <w:start w:val="1"/>
+      <w:numFmt w:val="bullet"/>
+      <w:lvlText w:val=""/>
+      <w:lvlJc w:val="left"/>
+      <w:pPr>
+        <w:ind w:left="6480" w:hanging="360"/>
+      </w:pPr>
+      <w:rPr>
+        <w:rFonts w:ascii="Wingdings" w:hAnsi="Wingdings" w:hint="default"/>
+      </w:rPr>
+    </w:lvl>
+  </w:abstractNum>
+  <w:abstractNum w:abstractNumId="28" w15:restartNumberingAfterBreak="0">
+    <w:nsid w:val="7BF422F2"/>
+    <w:multiLevelType w:val="hybridMultilevel"/>
+    <w:tmpl w:val="FFFFFFFF"/>
+    <w:lvl w:ilvl="0" w:tplc="B562FBE0">
+      <w:start w:val="1"/>
+      <w:numFmt w:val="bullet"/>
+      <w:lvlText w:val=""/>
+      <w:lvlJc w:val="left"/>
+      <w:pPr>
+        <w:ind w:left="720" w:hanging="360"/>
+      </w:pPr>
+      <w:rPr>
+        <w:rFonts w:ascii="Symbol" w:hAnsi="Symbol" w:hint="default"/>
+      </w:rPr>
+    </w:lvl>
+    <w:lvl w:ilvl="1" w:tplc="7924C986">
+      <w:start w:val="1"/>
+      <w:numFmt w:val="bullet"/>
+      <w:lvlText w:val="o"/>
+      <w:lvlJc w:val="left"/>
+      <w:pPr>
+        <w:ind w:left="1440" w:hanging="360"/>
+      </w:pPr>
+      <w:rPr>
+        <w:rFonts w:ascii="Courier New" w:hAnsi="Courier New" w:hint="default"/>
+      </w:rPr>
+    </w:lvl>
+    <w:lvl w:ilvl="2" w:tplc="A070914E">
+      <w:start w:val="1"/>
+      <w:numFmt w:val="bullet"/>
+      <w:lvlText w:val=""/>
+      <w:lvlJc w:val="left"/>
+      <w:pPr>
+        <w:ind w:left="2160" w:hanging="360"/>
+      </w:pPr>
+      <w:rPr>
+        <w:rFonts w:ascii="Wingdings" w:hAnsi="Wingdings" w:hint="default"/>
+      </w:rPr>
+    </w:lvl>
+    <w:lvl w:ilvl="3" w:tplc="DF14AD1E">
+      <w:start w:val="1"/>
+      <w:numFmt w:val="bullet"/>
+      <w:lvlText w:val=""/>
+      <w:lvlJc w:val="left"/>
+      <w:pPr>
+        <w:ind w:left="2880" w:hanging="360"/>
+      </w:pPr>
+      <w:rPr>
+        <w:rFonts w:ascii="Symbol" w:hAnsi="Symbol" w:hint="default"/>
+      </w:rPr>
+    </w:lvl>
+    <w:lvl w:ilvl="4" w:tplc="C97050A8">
+      <w:start w:val="1"/>
+      <w:numFmt w:val="bullet"/>
+      <w:lvlText w:val="o"/>
+      <w:lvlJc w:val="left"/>
+      <w:pPr>
+        <w:ind w:left="3600" w:hanging="360"/>
+      </w:pPr>
+      <w:rPr>
+        <w:rFonts w:ascii="Courier New" w:hAnsi="Courier New" w:hint="default"/>
+      </w:rPr>
+    </w:lvl>
+    <w:lvl w:ilvl="5" w:tplc="C0B68328">
+      <w:start w:val="1"/>
+      <w:numFmt w:val="bullet"/>
+      <w:lvlText w:val=""/>
+      <w:lvlJc w:val="left"/>
+      <w:pPr>
+        <w:ind w:left="4320" w:hanging="360"/>
+      </w:pPr>
+      <w:rPr>
+        <w:rFonts w:ascii="Wingdings" w:hAnsi="Wingdings" w:hint="default"/>
+      </w:rPr>
+    </w:lvl>
+    <w:lvl w:ilvl="6" w:tplc="22987D3A">
+      <w:start w:val="1"/>
+      <w:numFmt w:val="bullet"/>
+      <w:lvlText w:val=""/>
+      <w:lvlJc w:val="left"/>
+      <w:pPr>
+        <w:ind w:left="5040" w:hanging="360"/>
+      </w:pPr>
+      <w:rPr>
+        <w:rFonts w:ascii="Symbol" w:hAnsi="Symbol" w:hint="default"/>
+      </w:rPr>
+    </w:lvl>
+    <w:lvl w:ilvl="7" w:tplc="8658865E">
+      <w:start w:val="1"/>
+      <w:numFmt w:val="bullet"/>
+      <w:lvlText w:val="o"/>
+      <w:lvlJc w:val="left"/>
+      <w:pPr>
+        <w:ind w:left="5760" w:hanging="360"/>
+      </w:pPr>
+      <w:rPr>
+        <w:rFonts w:ascii="Courier New" w:hAnsi="Courier New" w:hint="default"/>
+      </w:rPr>
+    </w:lvl>
+    <w:lvl w:ilvl="8" w:tplc="33080E9E">
+      <w:start w:val="1"/>
+      <w:numFmt w:val="bullet"/>
+      <w:lvlText w:val=""/>
+      <w:lvlJc w:val="left"/>
+      <w:pPr>
+        <w:ind w:left="6480" w:hanging="360"/>
+      </w:pPr>
+      <w:rPr>
+        <w:rFonts w:ascii="Wingdings" w:hAnsi="Wingdings" w:hint="default"/>
+      </w:rPr>
+    </w:lvl>
+  </w:abstractNum>
+  <w:abstractNum w:abstractNumId="29" w15:restartNumberingAfterBreak="0">
+    <w:nsid w:val="7CC015B6"/>
+    <w:multiLevelType w:val="hybridMultilevel"/>
+    <w:tmpl w:val="FFFFFFFF"/>
+    <w:lvl w:ilvl="0" w:tplc="460C9002">
+      <w:start w:val="1"/>
+      <w:numFmt w:val="bullet"/>
+      <w:lvlText w:val=""/>
+      <w:lvlJc w:val="left"/>
+      <w:pPr>
+        <w:ind w:left="720" w:hanging="360"/>
+      </w:pPr>
+      <w:rPr>
+        <w:rFonts w:ascii="Symbol" w:hAnsi="Symbol" w:hint="default"/>
+      </w:rPr>
+    </w:lvl>
+    <w:lvl w:ilvl="1" w:tplc="23E2E5B2">
+      <w:start w:val="1"/>
+      <w:numFmt w:val="bullet"/>
+      <w:lvlText w:val="o"/>
+      <w:lvlJc w:val="left"/>
+      <w:pPr>
+        <w:ind w:left="1440" w:hanging="360"/>
+      </w:pPr>
+      <w:rPr>
+        <w:rFonts w:ascii="Courier New" w:hAnsi="Courier New" w:hint="default"/>
+      </w:rPr>
+    </w:lvl>
+    <w:lvl w:ilvl="2" w:tplc="658052E6">
+      <w:start w:val="1"/>
+      <w:numFmt w:val="bullet"/>
+      <w:lvlText w:val=""/>
+      <w:lvlJc w:val="left"/>
+      <w:pPr>
+        <w:ind w:left="2160" w:hanging="360"/>
+      </w:pPr>
+      <w:rPr>
+        <w:rFonts w:ascii="Wingdings" w:hAnsi="Wingdings" w:hint="default"/>
+      </w:rPr>
+    </w:lvl>
+    <w:lvl w:ilvl="3" w:tplc="BA7CCC66">
+      <w:start w:val="1"/>
+      <w:numFmt w:val="bullet"/>
+      <w:lvlText w:val=""/>
+      <w:lvlJc w:val="left"/>
+      <w:pPr>
+        <w:ind w:left="2880" w:hanging="360"/>
+      </w:pPr>
+      <w:rPr>
+        <w:rFonts w:ascii="Symbol" w:hAnsi="Symbol" w:hint="default"/>
+      </w:rPr>
+    </w:lvl>
+    <w:lvl w:ilvl="4" w:tplc="ED5472D8">
+      <w:start w:val="1"/>
+      <w:numFmt w:val="bullet"/>
+      <w:lvlText w:val="o"/>
+      <w:lvlJc w:val="left"/>
+      <w:pPr>
+        <w:ind w:left="3600" w:hanging="360"/>
+      </w:pPr>
+      <w:rPr>
+        <w:rFonts w:ascii="Courier New" w:hAnsi="Courier New" w:hint="default"/>
+      </w:rPr>
+    </w:lvl>
+    <w:lvl w:ilvl="5" w:tplc="61B24B2E">
+      <w:start w:val="1"/>
+      <w:numFmt w:val="bullet"/>
+      <w:lvlText w:val=""/>
+      <w:lvlJc w:val="left"/>
+      <w:pPr>
+        <w:ind w:left="4320" w:hanging="360"/>
+      </w:pPr>
+      <w:rPr>
+        <w:rFonts w:ascii="Wingdings" w:hAnsi="Wingdings" w:hint="default"/>
+      </w:rPr>
+    </w:lvl>
+    <w:lvl w:ilvl="6" w:tplc="901877DE">
+      <w:start w:val="1"/>
+      <w:numFmt w:val="bullet"/>
+      <w:lvlText w:val=""/>
+      <w:lvlJc w:val="left"/>
+      <w:pPr>
+        <w:ind w:left="5040" w:hanging="360"/>
+      </w:pPr>
+      <w:rPr>
+        <w:rFonts w:ascii="Symbol" w:hAnsi="Symbol" w:hint="default"/>
+      </w:rPr>
+    </w:lvl>
+    <w:lvl w:ilvl="7" w:tplc="E72ADE04">
+      <w:start w:val="1"/>
+      <w:numFmt w:val="bullet"/>
+      <w:lvlText w:val="o"/>
+      <w:lvlJc w:val="left"/>
+      <w:pPr>
+        <w:ind w:left="5760" w:hanging="360"/>
+      </w:pPr>
+      <w:rPr>
+        <w:rFonts w:ascii="Courier New" w:hAnsi="Courier New" w:hint="default"/>
+      </w:rPr>
+    </w:lvl>
+    <w:lvl w:ilvl="8" w:tplc="CCAC8B90">
+      <w:start w:val="1"/>
+      <w:numFmt w:val="bullet"/>
+      <w:lvlText w:val=""/>
+      <w:lvlJc w:val="left"/>
+      <w:pPr>
+        <w:ind w:left="6480" w:hanging="360"/>
+      </w:pPr>
+      <w:rPr>
+        <w:rFonts w:ascii="Wingdings" w:hAnsi="Wingdings" w:hint="default"/>
+      </w:rPr>
+    </w:lvl>
+  </w:abstractNum>
+  <w:abstractNum w:abstractNumId="30" w15:restartNumberingAfterBreak="0">
+    <w:nsid w:val="7D672CBA"/>
+    <w:multiLevelType w:val="hybridMultilevel"/>
+    <w:tmpl w:val="FFFFFFFF"/>
+    <w:lvl w:ilvl="0" w:tplc="137A947E">
+      <w:start w:val="1"/>
+      <w:numFmt w:val="bullet"/>
+      <w:lvlText w:val=""/>
+      <w:lvlJc w:val="left"/>
+      <w:pPr>
+        <w:ind w:left="720" w:hanging="360"/>
+      </w:pPr>
+      <w:rPr>
+        <w:rFonts w:ascii="Symbol" w:hAnsi="Symbol" w:hint="default"/>
+      </w:rPr>
+    </w:lvl>
+    <w:lvl w:ilvl="1" w:tplc="5178C2CE">
+      <w:start w:val="1"/>
+      <w:numFmt w:val="bullet"/>
+      <w:lvlText w:val="o"/>
+      <w:lvlJc w:val="left"/>
+      <w:pPr>
+        <w:ind w:left="1440" w:hanging="360"/>
+      </w:pPr>
+      <w:rPr>
+        <w:rFonts w:ascii="Courier New" w:hAnsi="Courier New" w:hint="default"/>
+      </w:rPr>
+    </w:lvl>
+    <w:lvl w:ilvl="2" w:tplc="D19A7EFE">
+      <w:start w:val="1"/>
+      <w:numFmt w:val="bullet"/>
+      <w:lvlText w:val=""/>
+      <w:lvlJc w:val="left"/>
+      <w:pPr>
+        <w:ind w:left="2160" w:hanging="360"/>
+      </w:pPr>
+      <w:rPr>
+        <w:rFonts w:ascii="Wingdings" w:hAnsi="Wingdings" w:hint="default"/>
+      </w:rPr>
+    </w:lvl>
+    <w:lvl w:ilvl="3" w:tplc="38965954">
+      <w:start w:val="1"/>
+      <w:numFmt w:val="bullet"/>
+      <w:lvlText w:val=""/>
+      <w:lvlJc w:val="left"/>
+      <w:pPr>
+        <w:ind w:left="2880" w:hanging="360"/>
+      </w:pPr>
+      <w:rPr>
+        <w:rFonts w:ascii="Symbol" w:hAnsi="Symbol" w:hint="default"/>
+      </w:rPr>
+    </w:lvl>
+    <w:lvl w:ilvl="4" w:tplc="52A6293A">
+      <w:start w:val="1"/>
+      <w:numFmt w:val="bullet"/>
+      <w:lvlText w:val="o"/>
+      <w:lvlJc w:val="left"/>
+      <w:pPr>
+        <w:ind w:left="3600" w:hanging="360"/>
+      </w:pPr>
+      <w:rPr>
+        <w:rFonts w:ascii="Courier New" w:hAnsi="Courier New" w:hint="default"/>
+      </w:rPr>
+    </w:lvl>
+    <w:lvl w:ilvl="5" w:tplc="FC5A9724">
+      <w:start w:val="1"/>
+      <w:numFmt w:val="bullet"/>
+      <w:lvlText w:val=""/>
+      <w:lvlJc w:val="left"/>
+      <w:pPr>
+        <w:ind w:left="4320" w:hanging="360"/>
+      </w:pPr>
+      <w:rPr>
+        <w:rFonts w:ascii="Wingdings" w:hAnsi="Wingdings" w:hint="default"/>
+      </w:rPr>
+    </w:lvl>
+    <w:lvl w:ilvl="6" w:tplc="CF58068A">
+      <w:start w:val="1"/>
+      <w:numFmt w:val="bullet"/>
+      <w:lvlText w:val=""/>
+      <w:lvlJc w:val="left"/>
+      <w:pPr>
+        <w:ind w:left="5040" w:hanging="360"/>
+      </w:pPr>
+      <w:rPr>
+        <w:rFonts w:ascii="Symbol" w:hAnsi="Symbol" w:hint="default"/>
+      </w:rPr>
+    </w:lvl>
+    <w:lvl w:ilvl="7" w:tplc="54A6C83C">
+      <w:start w:val="1"/>
+      <w:numFmt w:val="bullet"/>
+      <w:lvlText w:val="o"/>
+      <w:lvlJc w:val="left"/>
+      <w:pPr>
+        <w:ind w:left="5760" w:hanging="360"/>
+      </w:pPr>
+      <w:rPr>
+        <w:rFonts w:ascii="Courier New" w:hAnsi="Courier New" w:hint="default"/>
+      </w:rPr>
+    </w:lvl>
+    <w:lvl w:ilvl="8" w:tplc="33CA4872">
+      <w:start w:val="1"/>
+      <w:numFmt w:val="bullet"/>
+      <w:lvlText w:val=""/>
+      <w:lvlJc w:val="left"/>
+      <w:pPr>
+        <w:ind w:left="6480" w:hanging="360"/>
+      </w:pPr>
+      <w:rPr>
+        <w:rFonts w:ascii="Wingdings" w:hAnsi="Wingdings" w:hint="default"/>
+      </w:rPr>
+    </w:lvl>
+  </w:abstractNum>
   <w:num w:numId="1">
+    <w:abstractNumId w:val="16"/>
+  </w:num>
+  <w:num w:numId="2">
+    <w:abstractNumId w:val="24"/>
+  </w:num>
+  <w:num w:numId="3">
+    <w:abstractNumId w:val="10"/>
+  </w:num>
+  <w:num w:numId="4">
+    <w:abstractNumId w:val="7"/>
+  </w:num>
+  <w:num w:numId="5">
+    <w:abstractNumId w:val="27"/>
+  </w:num>
+  <w:num w:numId="6">
+    <w:abstractNumId w:val="20"/>
+  </w:num>
+  <w:num w:numId="7">
+    <w:abstractNumId w:val="28"/>
+  </w:num>
+  <w:num w:numId="8">
+    <w:abstractNumId w:val="0"/>
+  </w:num>
+  <w:num w:numId="9">
+    <w:abstractNumId w:val="14"/>
+  </w:num>
+  <w:num w:numId="10">
+    <w:abstractNumId w:val="15"/>
+  </w:num>
+  <w:num w:numId="11">
+    <w:abstractNumId w:val="11"/>
+  </w:num>
+  <w:num w:numId="12">
+    <w:abstractNumId w:val="12"/>
+  </w:num>
+  <w:num w:numId="13">
+    <w:abstractNumId w:val="25"/>
+  </w:num>
+  <w:num w:numId="14">
     <w:abstractNumId w:val="2"/>
   </w:num>
-  <w:num w:numId="2">
+  <w:num w:numId="15">
+    <w:abstractNumId w:val="21"/>
+  </w:num>
+  <w:num w:numId="16">
+    <w:abstractNumId w:val="6"/>
+  </w:num>
+  <w:num w:numId="17">
+    <w:abstractNumId w:val="9"/>
+  </w:num>
+  <w:num w:numId="18">
+    <w:abstractNumId w:val="29"/>
+  </w:num>
+  <w:num w:numId="19">
+    <w:abstractNumId w:val="13"/>
+  </w:num>
+  <w:num w:numId="20">
+    <w:abstractNumId w:val="1"/>
+  </w:num>
+  <w:num w:numId="21">
+    <w:abstractNumId w:val="26"/>
+  </w:num>
+  <w:num w:numId="22">
+    <w:abstractNumId w:val="5"/>
+  </w:num>
+  <w:num w:numId="23">
+    <w:abstractNumId w:val="23"/>
+  </w:num>
+  <w:num w:numId="24">
+    <w:abstractNumId w:val="30"/>
+  </w:num>
+  <w:num w:numId="25">
+    <w:abstractNumId w:val="22"/>
+  </w:num>
+  <w:num w:numId="26">
     <w:abstractNumId w:val="3"/>
   </w:num>
-  <w:num w:numId="3">
-    <w:abstractNumId w:val="1"/>
+  <w:num w:numId="27">
+    <w:abstractNumId w:val="18"/>
   </w:num>
-  <w:num w:numId="4">
-    <w:abstractNumId w:val="0"/>
+  <w:num w:numId="28">
+    <w:abstractNumId w:val="17"/>
   </w:num>
+  <w:num w:numId="29">
+    <w:abstractNumId w:val="19"/>
+  </w:num>
+  <w:num w:numId="30">
+    <w:abstractNumId w:val="4"/>
+  </w:num>
+  <w:num w:numId="31">
+    <w:abstractNumId w:val="8"/>
+  </w:num>
+  <w:numIdMacAtCleanup w:val="7"/>
 </w:numbering>
 </file>
 
@@ -4177,6 +8079,26 @@
       <w:szCs w:val="26"/>
     </w:rPr>
   </w:style>
+  <w:style w:type="paragraph" w:styleId="Heading3">
+    <w:name w:val="heading 3"/>
+    <w:basedOn w:val="Normal"/>
+    <w:next w:val="Normal"/>
+    <w:link w:val="Heading3Char"/>
+    <w:uiPriority w:val="9"/>
+    <w:unhideWhenUsed/>
+    <w:qFormat/>
+    <w:rsid w:val="00A815C1"/>
+    <w:pPr>
+      <w:keepNext/>
+      <w:keepLines/>
+      <w:spacing w:before="40"/>
+      <w:outlineLvl w:val="2"/>
+    </w:pPr>
+    <w:rPr>
+      <w:rFonts w:asciiTheme="majorHAnsi" w:eastAsiaTheme="majorEastAsia" w:hAnsiTheme="majorHAnsi" w:cstheme="majorBidi"/>
+      <w:color w:val="1F3763" w:themeColor="accent1" w:themeShade="7F"/>
+    </w:rPr>
+  </w:style>
   <w:style w:type="character" w:default="1" w:styleId="DefaultParagraphFont">
     <w:name w:val="Default Paragraph Font"/>
     <w:uiPriority w:val="1"/>
@@ -4657,6 +8579,20 @@
     <w:rPr>
       <w:color w:val="954F72" w:themeColor="followedHyperlink"/>
       <w:u w:val="single"/>
+    </w:rPr>
+  </w:style>
+  <w:style w:type="character" w:customStyle="1" w:styleId="Heading3Char">
+    <w:name w:val="Heading 3 Char"/>
+    <w:basedOn w:val="DefaultParagraphFont"/>
+    <w:link w:val="Heading3"/>
+    <w:uiPriority w:val="9"/>
+    <w:rsid w:val="00A815C1"/>
+    <w:rPr>
+      <w:rFonts w:asciiTheme="majorHAnsi" w:eastAsiaTheme="majorEastAsia" w:hAnsiTheme="majorHAnsi" w:cstheme="majorBidi"/>
+      <w:color w:val="1F3763" w:themeColor="accent1" w:themeShade="7F"/>
+      <w:sz w:val="24"/>
+      <w:szCs w:val="24"/>
+      <w:lang w:val="en-US"/>
     </w:rPr>
   </w:style>
 </w:styles>

</xml_diff>